<commit_message>
Mise à jour du rapport écrit vendredi. Création du tableau excel pour les paramètres (la suite arrivera après, mais au moins c'est déjà ça d'uploadé)
</commit_message>
<xml_diff>
--- a/recuit/Rapport2.docx
+++ b/recuit/Rapport2.docx
@@ -5,7 +5,6 @@
     <w:p>
       <w:pPr>
         <w:pStyle w:val="Titre"/>
-        <w:jc w:val="both"/>
         <w:rPr>
           <w:rFonts w:ascii="Times New Roman" w:hAnsi="Times New Roman" w:cs="Times New Roman"/>
         </w:rPr>
@@ -38,7 +37,6 @@
     <w:p>
       <w:pPr>
         <w:pStyle w:val="Titre"/>
-        <w:jc w:val="both"/>
         <w:rPr>
           <w:rFonts w:ascii="Times New Roman" w:hAnsi="Times New Roman" w:cs="Times New Roman"/>
         </w:rPr>
@@ -71,29 +69,14 @@
         <w:rPr>
           <w:rFonts w:ascii="Times New Roman" w:hAnsi="Times New Roman" w:cs="Times New Roman"/>
         </w:rPr>
-        <w:t xml:space="preserve"> </w:t>
-      </w:r>
-      <w:proofErr w:type="spellStart"/>
-      <w:r>
-        <w:rPr>
-          <w:rFonts w:ascii="Times New Roman" w:hAnsi="Times New Roman" w:cs="Times New Roman"/>
-        </w:rPr>
-        <w:t>C</w:t>
-      </w:r>
-      <w:r>
-        <w:rPr>
-          <w:rFonts w:ascii="Times New Roman" w:hAnsi="Times New Roman" w:cs="Times New Roman"/>
-        </w:rPr>
-        <w:t>overing</w:t>
-      </w:r>
-      <w:proofErr w:type="spellEnd"/>
-      <w:r>
-        <w:rPr>
-          <w:rFonts w:ascii="Times New Roman" w:hAnsi="Times New Roman" w:cs="Times New Roman"/>
-        </w:rPr>
-        <w:t xml:space="preserve"> </w:t>
-      </w:r>
-      <w:proofErr w:type="spellStart"/>
+        <w:t xml:space="preserve"> C</w:t>
+      </w:r>
+      <w:r>
+        <w:rPr>
+          <w:rFonts w:ascii="Times New Roman" w:hAnsi="Times New Roman" w:cs="Times New Roman"/>
+        </w:rPr>
+        <w:t xml:space="preserve">overing </w:t>
+      </w:r>
       <w:r>
         <w:rPr>
           <w:rFonts w:ascii="Times New Roman" w:hAnsi="Times New Roman" w:cs="Times New Roman"/>
@@ -106,7 +89,6 @@
         </w:rPr>
         <w:t>rray</w:t>
       </w:r>
-      <w:proofErr w:type="spellEnd"/>
     </w:p>
     <w:p>
       <w:pPr>
@@ -115,16 +97,24 @@
           <w:i/>
           <w:sz w:val="24"/>
           <w:szCs w:val="24"/>
-          <w:lang w:val="en-US"/>
-        </w:rPr>
-      </w:pPr>
-      <w:r>
+        </w:rPr>
+      </w:pPr>
+    </w:p>
+    <w:p>
+      <w:pPr>
         <w:rPr>
           <w:rFonts w:ascii="Times New Roman" w:hAnsi="Times New Roman" w:cs="Times New Roman"/>
           <w:i/>
           <w:sz w:val="24"/>
           <w:szCs w:val="24"/>
-          <w:lang w:val="en-US"/>
+        </w:rPr>
+      </w:pPr>
+      <w:r>
+        <w:rPr>
+          <w:rFonts w:ascii="Times New Roman" w:hAnsi="Times New Roman" w:cs="Times New Roman"/>
+          <w:i/>
+          <w:sz w:val="24"/>
+          <w:szCs w:val="24"/>
         </w:rPr>
         <w:t>Kévin Baumann – 1647505</w:t>
       </w:r>
@@ -134,7 +124,6 @@
           <w:i/>
           <w:sz w:val="24"/>
           <w:szCs w:val="24"/>
-          <w:lang w:val="en-US"/>
         </w:rPr>
         <w:br/>
       </w:r>
@@ -144,39 +133,24 @@
           <w:i/>
           <w:sz w:val="24"/>
           <w:szCs w:val="24"/>
-          <w:lang w:val="en-CA"/>
-        </w:rPr>
-        <w:t xml:space="preserve">Florian </w:t>
-      </w:r>
-      <w:proofErr w:type="spellStart"/>
+        </w:rPr>
+        <w:t>Florian Korsakissok</w:t>
+      </w:r>
       <w:r>
         <w:rPr>
           <w:rFonts w:ascii="Times New Roman" w:hAnsi="Times New Roman" w:cs="Times New Roman"/>
           <w:i/>
           <w:sz w:val="24"/>
           <w:szCs w:val="24"/>
-          <w:lang w:val="en-CA"/>
-        </w:rPr>
-        <w:t>Korsakissok</w:t>
-      </w:r>
-      <w:proofErr w:type="spellEnd"/>
+        </w:rPr>
+        <w:t xml:space="preserve"> - </w:t>
+      </w:r>
       <w:r>
         <w:rPr>
           <w:rFonts w:ascii="Times New Roman" w:hAnsi="Times New Roman" w:cs="Times New Roman"/>
           <w:i/>
           <w:sz w:val="24"/>
           <w:szCs w:val="24"/>
-          <w:lang w:val="en-US"/>
-        </w:rPr>
-        <w:t xml:space="preserve"> - </w:t>
-      </w:r>
-      <w:r>
-        <w:rPr>
-          <w:rFonts w:ascii="Times New Roman" w:hAnsi="Times New Roman" w:cs="Times New Roman"/>
-          <w:i/>
-          <w:sz w:val="24"/>
-          <w:szCs w:val="24"/>
-          <w:lang w:val="en-US"/>
         </w:rPr>
         <w:t>1628087</w:t>
       </w:r>
@@ -184,7 +158,6 @@
     <w:p>
       <w:pPr>
         <w:pStyle w:val="Titre1"/>
-        <w:jc w:val="both"/>
         <w:rPr>
           <w:rFonts w:ascii="Times New Roman" w:hAnsi="Times New Roman" w:cs="Times New Roman"/>
         </w:rPr>
@@ -319,18 +292,24 @@
           <w:sz w:val="24"/>
           <w:szCs w:val="24"/>
         </w:rPr>
-        <w:t xml:space="preserve"> une matrice M à coefficients dans [0 ; v-1] de taille </w:t>
-      </w:r>
-      <w:proofErr w:type="spellStart"/>
-      <w:r>
-        <w:rPr>
-          <w:rFonts w:ascii="Times New Roman" w:hAnsi="Times New Roman" w:cs="Times New Roman"/>
-          <w:sz w:val="24"/>
-          <w:szCs w:val="24"/>
-        </w:rPr>
-        <w:t>Nxk</w:t>
-      </w:r>
-      <w:proofErr w:type="spellEnd"/>
+        <w:t xml:space="preserve"> une matrice M à coeffici</w:t>
+      </w:r>
+      <w:r>
+        <w:rPr>
+          <w:rFonts w:ascii="Times New Roman" w:hAnsi="Times New Roman" w:cs="Times New Roman"/>
+          <w:sz w:val="24"/>
+          <w:szCs w:val="24"/>
+        </w:rPr>
+        <w:t>ents dans [0 ; v-1] de taille N*</w:t>
+      </w:r>
+      <w:r>
+        <w:rPr>
+          <w:rFonts w:ascii="Times New Roman" w:hAnsi="Times New Roman" w:cs="Times New Roman"/>
+          <w:sz w:val="24"/>
+          <w:szCs w:val="24"/>
+        </w:rPr>
+        <w:t>k</w:t>
+      </w:r>
     </w:p>
     <w:p>
       <w:pPr>
@@ -361,25 +340,7 @@
           <w:sz w:val="24"/>
           <w:szCs w:val="24"/>
         </w:rPr>
-        <w:t xml:space="preserve"> pour tout i, j dans [0 ; k-1], pour tout a, b dans [0 ; v-1], il existe une ligne l telle que M[l</w:t>
-      </w:r>
-      <w:proofErr w:type="gramStart"/>
-      <w:r>
-        <w:rPr>
-          <w:rFonts w:ascii="Times New Roman" w:hAnsi="Times New Roman" w:cs="Times New Roman"/>
-          <w:sz w:val="24"/>
-          <w:szCs w:val="24"/>
-        </w:rPr>
-        <w:t>][</w:t>
-      </w:r>
-      <w:proofErr w:type="gramEnd"/>
-      <w:r>
-        <w:rPr>
-          <w:rFonts w:ascii="Times New Roman" w:hAnsi="Times New Roman" w:cs="Times New Roman"/>
-          <w:sz w:val="24"/>
-          <w:szCs w:val="24"/>
-        </w:rPr>
-        <w:t>i] = a et M[l][j] = b</w:t>
+        <w:t xml:space="preserve"> pour tout i, j dans [0 ; k-1], pour tout a, b dans [0 ; v-1], il existe une ligne l telle que M[l][i] = a et M[l][j] = b</w:t>
       </w:r>
     </w:p>
     <w:p>
@@ -449,67 +410,39 @@
           <w:sz w:val="24"/>
           <w:szCs w:val="24"/>
         </w:rPr>
-        <w:t>Dans l’implémentation de l’algorithme proposé, on utilisera souvent la notion de « contrainte élémentaire ». Une contrainte élémentaire est un quadruplet (</w:t>
-      </w:r>
-      <w:proofErr w:type="spellStart"/>
-      <w:r>
-        <w:rPr>
-          <w:rFonts w:ascii="Times New Roman" w:hAnsi="Times New Roman" w:cs="Times New Roman"/>
-          <w:sz w:val="24"/>
-          <w:szCs w:val="24"/>
-        </w:rPr>
-        <w:t>i</w:t>
-      </w:r>
-      <w:proofErr w:type="gramStart"/>
-      <w:r>
-        <w:rPr>
-          <w:rFonts w:ascii="Times New Roman" w:hAnsi="Times New Roman" w:cs="Times New Roman"/>
-          <w:sz w:val="24"/>
-          <w:szCs w:val="24"/>
-        </w:rPr>
-        <w:t>,j,a,b</w:t>
-      </w:r>
-      <w:proofErr w:type="spellEnd"/>
-      <w:proofErr w:type="gramEnd"/>
-      <w:r>
-        <w:rPr>
-          <w:rFonts w:ascii="Times New Roman" w:hAnsi="Times New Roman" w:cs="Times New Roman"/>
-          <w:sz w:val="24"/>
-          <w:szCs w:val="24"/>
-        </w:rPr>
-        <w:t xml:space="preserve">), et on dira que cette contrainte est satisfaite si il existe dans la matrice en cours de construction une ligne </w:t>
-      </w:r>
-      <w:proofErr w:type="spellStart"/>
-      <w:r>
-        <w:rPr>
-          <w:rFonts w:ascii="Times New Roman" w:hAnsi="Times New Roman" w:cs="Times New Roman"/>
-          <w:sz w:val="24"/>
-          <w:szCs w:val="24"/>
-        </w:rPr>
-        <w:t>l</w:t>
-      </w:r>
-      <w:proofErr w:type="spellEnd"/>
-      <w:r>
-        <w:rPr>
-          <w:rFonts w:ascii="Times New Roman" w:hAnsi="Times New Roman" w:cs="Times New Roman"/>
-          <w:sz w:val="24"/>
-          <w:szCs w:val="24"/>
-        </w:rPr>
-        <w:t xml:space="preserve"> telle que M[l][i] = a et M[l][j] = b.</w:t>
+        <w:t>Dans l’implémentation de l’algorithme proposé, on utilisera souvent la notion de « contrainte élémentaire ». Une contrainte élémentaire est un quadruplet (i,j,a,b), et on dira que cette contrainte est satisfaite si il existe dans la matrice en cours de construction une ligne l telle que M[l][i] = a et M[l][j] = b.</w:t>
+      </w:r>
+    </w:p>
+    <w:p>
+      <w:pPr>
+        <w:rPr>
+          <w:rFonts w:ascii="Times New Roman" w:eastAsiaTheme="majorEastAsia" w:hAnsi="Times New Roman" w:cs="Times New Roman"/>
+          <w:b/>
+          <w:bCs/>
+          <w:color w:val="365F91" w:themeColor="accent1" w:themeShade="BF"/>
+          <w:sz w:val="28"/>
+          <w:szCs w:val="28"/>
+        </w:rPr>
+      </w:pPr>
+      <w:r>
+        <w:rPr>
+          <w:rFonts w:ascii="Times New Roman" w:hAnsi="Times New Roman" w:cs="Times New Roman"/>
+        </w:rPr>
+        <w:br w:type="page"/>
       </w:r>
     </w:p>
     <w:p>
       <w:pPr>
         <w:pStyle w:val="Titre1"/>
-        <w:jc w:val="both"/>
-        <w:rPr>
-          <w:rFonts w:ascii="Times New Roman" w:hAnsi="Times New Roman" w:cs="Times New Roman"/>
-        </w:rPr>
-      </w:pPr>
-      <w:r>
-        <w:rPr>
-          <w:rFonts w:ascii="Times New Roman" w:hAnsi="Times New Roman" w:cs="Times New Roman"/>
-        </w:rPr>
+        <w:rPr>
+          <w:rFonts w:ascii="Times New Roman" w:hAnsi="Times New Roman" w:cs="Times New Roman"/>
+        </w:rPr>
+      </w:pPr>
+      <w:r>
+        <w:rPr>
+          <w:rFonts w:ascii="Times New Roman" w:hAnsi="Times New Roman" w:cs="Times New Roman"/>
+        </w:rPr>
+        <w:lastRenderedPageBreak/>
         <w:t xml:space="preserve">II – </w:t>
       </w:r>
       <w:r>
@@ -535,19 +468,322 @@
     </w:p>
     <w:p>
       <w:pPr>
-        <w:jc w:val="both"/>
-        <w:rPr>
-          <w:rFonts w:ascii="Times New Roman" w:hAnsi="Times New Roman" w:cs="Times New Roman"/>
-        </w:rPr>
-      </w:pPr>
-      <w:proofErr w:type="spellStart"/>
-      <w:r>
-        <w:rPr>
-          <w:rFonts w:ascii="Times New Roman" w:hAnsi="Times New Roman" w:cs="Times New Roman"/>
+        <w:ind w:firstLine="708"/>
+        <w:jc w:val="both"/>
+        <w:rPr>
+          <w:rFonts w:ascii="Times New Roman" w:hAnsi="Times New Roman" w:cs="Times New Roman"/>
+          <w:sz w:val="24"/>
+          <w:szCs w:val="24"/>
+        </w:rPr>
+      </w:pPr>
+      <w:r>
+        <w:rPr>
+          <w:rFonts w:ascii="Times New Roman" w:hAnsi="Times New Roman" w:cs="Times New Roman"/>
+          <w:sz w:val="24"/>
+          <w:szCs w:val="24"/>
+        </w:rPr>
+        <w:t>L’approche de recherche locale employée dans ce laboratoire est caractérisée par les éléments suivants :</w:t>
+      </w:r>
+    </w:p>
+    <w:tbl>
+      <w:tblPr>
+        <w:tblStyle w:val="Grilledutableau"/>
+        <w:tblW w:w="0" w:type="auto"/>
+        <w:tblLook w:val="04A0" w:firstRow="1" w:lastRow="0" w:firstColumn="1" w:lastColumn="0" w:noHBand="0" w:noVBand="1"/>
+      </w:tblPr>
+      <w:tblGrid>
+        <w:gridCol w:w="4650"/>
+        <w:gridCol w:w="4638"/>
+      </w:tblGrid>
+      <w:tr>
+        <w:tc>
+          <w:tcPr>
+            <w:tcW w:w="4889" w:type="dxa"/>
+            <w:vAlign w:val="center"/>
+          </w:tcPr>
+          <w:p>
+            <w:pPr>
+              <w:spacing w:line="276" w:lineRule="auto"/>
+              <w:jc w:val="center"/>
+              <w:rPr>
+                <w:rFonts w:ascii="Times New Roman" w:hAnsi="Times New Roman" w:cs="Times New Roman"/>
+                <w:b/>
+                <w:sz w:val="24"/>
+                <w:szCs w:val="24"/>
+              </w:rPr>
+            </w:pPr>
+            <w:r>
+              <w:rPr>
+                <w:rFonts w:ascii="Times New Roman" w:hAnsi="Times New Roman" w:cs="Times New Roman"/>
+                <w:b/>
+                <w:sz w:val="24"/>
+                <w:szCs w:val="24"/>
+              </w:rPr>
+              <w:t>Configuration</w:t>
+            </w:r>
+          </w:p>
+        </w:tc>
+        <w:tc>
+          <w:tcPr>
+            <w:tcW w:w="4889" w:type="dxa"/>
+            <w:vAlign w:val="center"/>
+          </w:tcPr>
+          <w:p>
+            <w:pPr>
+              <w:spacing w:line="276" w:lineRule="auto"/>
+              <w:jc w:val="both"/>
+              <w:rPr>
+                <w:rFonts w:ascii="Times New Roman" w:hAnsi="Times New Roman" w:cs="Times New Roman"/>
+                <w:sz w:val="24"/>
+                <w:szCs w:val="24"/>
+              </w:rPr>
+            </w:pPr>
+            <w:r>
+              <w:rPr>
+                <w:rFonts w:ascii="Times New Roman" w:hAnsi="Times New Roman" w:cs="Times New Roman"/>
+                <w:sz w:val="24"/>
+                <w:szCs w:val="24"/>
+              </w:rPr>
+              <w:t>Une configuration S est une matrice N*k contenant des symboles admissibles, à savoir les entiers entre 0 et v-1.</w:t>
+            </w:r>
+          </w:p>
+        </w:tc>
+      </w:tr>
+      <w:tr>
+        <w:tc>
+          <w:tcPr>
+            <w:tcW w:w="4889" w:type="dxa"/>
+            <w:vAlign w:val="center"/>
+          </w:tcPr>
+          <w:p>
+            <w:pPr>
+              <w:spacing w:line="276" w:lineRule="auto"/>
+              <w:jc w:val="center"/>
+              <w:rPr>
+                <w:rFonts w:ascii="Times New Roman" w:hAnsi="Times New Roman" w:cs="Times New Roman"/>
+                <w:b/>
+                <w:sz w:val="24"/>
+                <w:szCs w:val="24"/>
+              </w:rPr>
+            </w:pPr>
+            <w:r>
+              <w:rPr>
+                <w:rFonts w:ascii="Times New Roman" w:hAnsi="Times New Roman" w:cs="Times New Roman"/>
+                <w:b/>
+                <w:sz w:val="24"/>
+                <w:szCs w:val="24"/>
+              </w:rPr>
+              <w:t>Fonction d’évaluation</w:t>
+            </w:r>
+          </w:p>
+        </w:tc>
+        <w:tc>
+          <w:tcPr>
+            <w:tcW w:w="4889" w:type="dxa"/>
+            <w:vAlign w:val="center"/>
+          </w:tcPr>
+          <w:p>
+            <w:pPr>
+              <w:spacing w:line="276" w:lineRule="auto"/>
+              <w:jc w:val="both"/>
+              <w:rPr>
+                <w:rFonts w:ascii="Times New Roman" w:hAnsi="Times New Roman" w:cs="Times New Roman"/>
+                <w:sz w:val="24"/>
+                <w:szCs w:val="24"/>
+              </w:rPr>
+            </w:pPr>
+            <w:r>
+              <w:rPr>
+                <w:rFonts w:ascii="Times New Roman" w:eastAsia="Times New Roman" w:hAnsi="Times New Roman" w:cs="Times New Roman"/>
+                <w:sz w:val="24"/>
+                <w:szCs w:val="24"/>
+              </w:rPr>
+              <w:t>C'est la fonction f(S), qui renvoie le nombre de contraintes élémentaires non satisfaites par la configuration S. L'objectif est de minimiser f(S).</w:t>
+            </w:r>
+          </w:p>
+        </w:tc>
+      </w:tr>
+      <w:tr>
+        <w:tc>
+          <w:tcPr>
+            <w:tcW w:w="4889" w:type="dxa"/>
+            <w:vAlign w:val="center"/>
+          </w:tcPr>
+          <w:p>
+            <w:pPr>
+              <w:spacing w:line="276" w:lineRule="auto"/>
+              <w:jc w:val="center"/>
+              <w:rPr>
+                <w:rFonts w:ascii="Times New Roman" w:hAnsi="Times New Roman" w:cs="Times New Roman"/>
+                <w:b/>
+                <w:sz w:val="24"/>
+                <w:szCs w:val="24"/>
+              </w:rPr>
+            </w:pPr>
+            <w:r>
+              <w:rPr>
+                <w:rFonts w:ascii="Times New Roman" w:hAnsi="Times New Roman" w:cs="Times New Roman"/>
+                <w:b/>
+                <w:sz w:val="24"/>
+                <w:szCs w:val="24"/>
+              </w:rPr>
+              <w:t>Mouvement</w:t>
+            </w:r>
+          </w:p>
+        </w:tc>
+        <w:tc>
+          <w:tcPr>
+            <w:tcW w:w="4889" w:type="dxa"/>
+            <w:vAlign w:val="center"/>
+          </w:tcPr>
+          <w:p>
+            <w:pPr>
+              <w:spacing w:line="276" w:lineRule="auto"/>
+              <w:jc w:val="both"/>
+              <w:rPr>
+                <w:rFonts w:ascii="Times New Roman" w:hAnsi="Times New Roman" w:cs="Times New Roman"/>
+                <w:sz w:val="24"/>
+                <w:szCs w:val="24"/>
+              </w:rPr>
+            </w:pPr>
+            <w:r>
+              <w:rPr>
+                <w:rFonts w:ascii="Times New Roman" w:eastAsia="Times New Roman" w:hAnsi="Times New Roman" w:cs="Times New Roman"/>
+                <w:sz w:val="24"/>
+                <w:szCs w:val="24"/>
+              </w:rPr>
+              <w:t>Un mouvement consiste à remplacer le symbole a contenu dans la matrice à la ligne l et à la colonne c par un nouveau symbole b.</w:t>
+            </w:r>
+          </w:p>
+        </w:tc>
+      </w:tr>
+    </w:tbl>
+    <w:p>
+      <w:pPr>
+        <w:jc w:val="both"/>
+        <w:rPr>
+          <w:rFonts w:ascii="Times New Roman" w:hAnsi="Times New Roman" w:cs="Times New Roman"/>
+          <w:sz w:val="24"/>
+          <w:szCs w:val="24"/>
+        </w:rPr>
+      </w:pPr>
+    </w:p>
+    <w:p>
+      <w:pPr>
+        <w:pStyle w:val="Titre2"/>
+        <w:rPr>
+          <w:rFonts w:ascii="Times New Roman" w:hAnsi="Times New Roman" w:cs="Times New Roman"/>
+        </w:rPr>
+      </w:pPr>
+      <w:r>
+        <w:rPr>
+          <w:rFonts w:ascii="Times New Roman" w:hAnsi="Times New Roman" w:cs="Times New Roman"/>
+        </w:rPr>
+        <w:t>B – Discussion de l’approche de recherche locale</w:t>
+      </w:r>
+    </w:p>
+    <w:p>
+      <w:pPr>
+        <w:ind w:firstLine="708"/>
+        <w:jc w:val="both"/>
+        <w:rPr>
+          <w:rFonts w:ascii="Times New Roman" w:eastAsia="Times New Roman" w:hAnsi="Times New Roman" w:cs="Times New Roman"/>
+          <w:sz w:val="24"/>
+          <w:szCs w:val="24"/>
+        </w:rPr>
+      </w:pPr>
+      <w:r>
+        <w:rPr>
+          <w:rFonts w:ascii="Times New Roman" w:eastAsia="Times New Roman" w:hAnsi="Times New Roman" w:cs="Times New Roman"/>
+          <w:sz w:val="24"/>
+          <w:szCs w:val="24"/>
+        </w:rPr>
+        <w:t>Dans le problème de recherche locale, on fixe le nombre de lignes de la matrice à N, et on part d'une solution aléatoire ne satisfaisant probablement pas toutes les contraintes. Une configuration est donc nécessairement une matrice de taille N*k contenant les symboles admissibles, et ce à chaque tour de boucle de l'algorithme puisque N est fixé.</w:t>
+      </w:r>
+    </w:p>
+    <w:p>
+      <w:pPr>
+        <w:ind w:firstLine="708"/>
+        <w:jc w:val="both"/>
+        <w:rPr>
+          <w:rFonts w:ascii="Times New Roman" w:eastAsia="Times New Roman" w:hAnsi="Times New Roman" w:cs="Times New Roman"/>
+          <w:sz w:val="24"/>
+          <w:szCs w:val="24"/>
+        </w:rPr>
+      </w:pPr>
+      <w:r>
+        <w:rPr>
+          <w:rFonts w:ascii="Times New Roman" w:eastAsia="Times New Roman" w:hAnsi="Times New Roman" w:cs="Times New Roman"/>
+          <w:sz w:val="24"/>
+          <w:szCs w:val="24"/>
+        </w:rPr>
+        <w:t>Puisque la taille de la matrice est fixée, N ne peut pas être le résultat de la fonction d'évaluation, car on ne complète pas la solution en y rajoutant des lignes. De ce fait, on s'expose à trouver une solution ne satisfaisant pas toutes les contraintes élémentaires, le nombre de lignes de la matrice pouvant être insuffisant pour cela. Ainsi, la fonction d'évaluation d'une configuration est tout simplement le nombre de contraintes élémentaires non satisfaites, qu'il convient donc de minimiser.</w:t>
+      </w:r>
+    </w:p>
+    <w:p>
+      <w:pPr>
+        <w:ind w:firstLine="708"/>
+        <w:jc w:val="both"/>
+        <w:rPr>
+          <w:rFonts w:ascii="Times New Roman" w:eastAsia="Times New Roman" w:hAnsi="Times New Roman" w:cs="Times New Roman"/>
+          <w:sz w:val="24"/>
+          <w:szCs w:val="24"/>
+        </w:rPr>
+      </w:pPr>
+      <w:r>
+        <w:rPr>
+          <w:rFonts w:ascii="Times New Roman" w:eastAsia="Times New Roman" w:hAnsi="Times New Roman" w:cs="Times New Roman"/>
+          <w:sz w:val="24"/>
+          <w:szCs w:val="24"/>
+        </w:rPr>
+        <w:t>Enfin, la fonction de voisinage prend en entrée une configuration et la renvoie en ayant modifié un coefficient uniquement par un autre symbole admissible. La taille de la matrice étant fixe, la seule façon d'affecter une configuration est de changer des symboles. Or, l'opération affectant le moins possible la matrice est de remplacer un seul symbole. Voilà pourquoi le voisin d'une configuration est la même configuration, à un symbole près.</w:t>
+      </w:r>
+    </w:p>
+    <w:p>
+      <w:pPr>
+        <w:pStyle w:val="Titre2"/>
+        <w:rPr>
+          <w:rFonts w:ascii="Times New Roman" w:hAnsi="Times New Roman" w:cs="Times New Roman"/>
+        </w:rPr>
+      </w:pPr>
+      <w:r>
+        <w:rPr>
+          <w:rFonts w:ascii="Times New Roman" w:hAnsi="Times New Roman" w:cs="Times New Roman"/>
+        </w:rPr>
+        <w:t>C – Optimum local non global</w:t>
+      </w:r>
+    </w:p>
+    <w:p>
+      <w:pPr>
+        <w:jc w:val="both"/>
+        <w:rPr>
+          <w:rFonts w:ascii="Times New Roman" w:hAnsi="Times New Roman" w:cs="Times New Roman"/>
+          <w:sz w:val="24"/>
+          <w:szCs w:val="24"/>
+        </w:rPr>
+      </w:pPr>
+      <w:r>
+        <w:rPr>
+          <w:rFonts w:ascii="Times New Roman" w:hAnsi="Times New Roman" w:cs="Times New Roman"/>
+          <w:sz w:val="24"/>
+          <w:szCs w:val="24"/>
         </w:rPr>
         <w:t>Blabla</w:t>
       </w:r>
-      <w:proofErr w:type="spellEnd"/>
+    </w:p>
+    <w:p>
+      <w:pPr>
+        <w:pStyle w:val="Titre1"/>
+        <w:rPr>
+          <w:rFonts w:ascii="Times New Roman" w:hAnsi="Times New Roman" w:cs="Times New Roman"/>
+        </w:rPr>
+      </w:pPr>
+      <w:r>
+        <w:rPr>
+          <w:rFonts w:ascii="Times New Roman" w:hAnsi="Times New Roman" w:cs="Times New Roman"/>
+        </w:rPr>
+        <w:t>III – Description de l’algorithme</w:t>
+      </w:r>
     </w:p>
     <w:p>
       <w:pPr>
@@ -560,24 +796,461 @@
         <w:rPr>
           <w:rFonts w:ascii="Times New Roman" w:hAnsi="Times New Roman" w:cs="Times New Roman"/>
         </w:rPr>
-        <w:t>B – Discussion de l’approche de recherche locale</w:t>
-      </w:r>
-    </w:p>
-    <w:p>
-      <w:pPr>
-        <w:jc w:val="both"/>
-        <w:rPr>
-          <w:rFonts w:ascii="Times New Roman" w:hAnsi="Times New Roman" w:cs="Times New Roman"/>
-        </w:rPr>
-      </w:pPr>
-      <w:proofErr w:type="spellStart"/>
-      <w:r>
-        <w:rPr>
-          <w:rFonts w:ascii="Times New Roman" w:hAnsi="Times New Roman" w:cs="Times New Roman"/>
-        </w:rPr>
-        <w:t>Blabla</w:t>
-      </w:r>
-      <w:proofErr w:type="spellEnd"/>
+        <w:t>A – Description de haut niveau</w:t>
+      </w:r>
+    </w:p>
+    <w:p>
+      <w:pPr>
+        <w:jc w:val="both"/>
+        <w:rPr>
+          <w:rFonts w:ascii="Times New Roman" w:eastAsia="Times New Roman" w:hAnsi="Times New Roman" w:cs="Times New Roman"/>
+          <w:sz w:val="24"/>
+          <w:szCs w:val="24"/>
+        </w:rPr>
+      </w:pPr>
+      <w:r>
+        <w:rPr>
+          <w:rFonts w:ascii="Times New Roman" w:eastAsia="Times New Roman" w:hAnsi="Times New Roman" w:cs="Times New Roman"/>
+          <w:sz w:val="24"/>
+          <w:szCs w:val="24"/>
+          <w:u w:val="single"/>
+        </w:rPr>
+        <w:t>Paramètres de l'algorithme</w:t>
+      </w:r>
+    </w:p>
+    <w:p>
+      <w:pPr>
+        <w:pStyle w:val="Paragraphedeliste"/>
+        <w:numPr>
+          <w:ilvl w:val="0"/>
+          <w:numId w:val="10"/>
+        </w:numPr>
+        <w:jc w:val="both"/>
+        <w:rPr>
+          <w:rFonts w:ascii="Times New Roman" w:eastAsia="Times New Roman" w:hAnsi="Times New Roman" w:cs="Times New Roman"/>
+          <w:sz w:val="24"/>
+          <w:szCs w:val="24"/>
+        </w:rPr>
+      </w:pPr>
+      <w:r>
+        <w:rPr>
+          <w:rFonts w:ascii="Times New Roman" w:eastAsia="Times New Roman" w:hAnsi="Times New Roman" w:cs="Times New Roman"/>
+          <w:sz w:val="24"/>
+          <w:szCs w:val="24"/>
+        </w:rPr>
+        <w:t>S : configuration initiale N*k générée aléatoirement au préalable</w:t>
+      </w:r>
+    </w:p>
+    <w:p>
+      <w:pPr>
+        <w:pStyle w:val="Paragraphedeliste"/>
+        <w:numPr>
+          <w:ilvl w:val="0"/>
+          <w:numId w:val="10"/>
+        </w:numPr>
+        <w:jc w:val="both"/>
+        <w:rPr>
+          <w:rFonts w:ascii="Times New Roman" w:eastAsia="Times New Roman" w:hAnsi="Times New Roman" w:cs="Times New Roman"/>
+          <w:sz w:val="24"/>
+          <w:szCs w:val="24"/>
+        </w:rPr>
+      </w:pPr>
+      <w:r>
+        <w:rPr>
+          <w:rFonts w:ascii="Times New Roman" w:eastAsia="Times New Roman" w:hAnsi="Times New Roman" w:cs="Times New Roman"/>
+          <w:sz w:val="24"/>
+          <w:szCs w:val="24"/>
+        </w:rPr>
+        <w:t xml:space="preserve">T : la </w:t>
+      </w:r>
+      <w:r>
+        <w:rPr>
+          <w:rFonts w:ascii="Times New Roman" w:eastAsia="Times New Roman" w:hAnsi="Times New Roman" w:cs="Times New Roman"/>
+          <w:sz w:val="24"/>
+          <w:szCs w:val="24"/>
+        </w:rPr>
+        <w:t>température</w:t>
+      </w:r>
+      <w:r>
+        <w:rPr>
+          <w:rFonts w:ascii="Times New Roman" w:eastAsia="Times New Roman" w:hAnsi="Times New Roman" w:cs="Times New Roman"/>
+          <w:sz w:val="24"/>
+          <w:szCs w:val="24"/>
+        </w:rPr>
+        <w:t xml:space="preserve"> initiale de la procédure de recuit</w:t>
+      </w:r>
+    </w:p>
+    <w:p>
+      <w:pPr>
+        <w:pStyle w:val="Paragraphedeliste"/>
+        <w:numPr>
+          <w:ilvl w:val="0"/>
+          <w:numId w:val="10"/>
+        </w:numPr>
+        <w:jc w:val="both"/>
+        <w:rPr>
+          <w:rFonts w:ascii="Times New Roman" w:eastAsia="Times New Roman" w:hAnsi="Times New Roman" w:cs="Times New Roman"/>
+          <w:sz w:val="24"/>
+          <w:szCs w:val="24"/>
+        </w:rPr>
+      </w:pPr>
+      <w:r>
+        <w:rPr>
+          <w:rFonts w:ascii="Times New Roman" w:eastAsia="Times New Roman" w:hAnsi="Times New Roman" w:cs="Times New Roman"/>
+          <w:sz w:val="24"/>
+          <w:szCs w:val="24"/>
+        </w:rPr>
+        <w:t xml:space="preserve">alpha : coefficient de décroissance de la </w:t>
+      </w:r>
+      <w:r>
+        <w:rPr>
+          <w:rFonts w:ascii="Times New Roman" w:eastAsia="Times New Roman" w:hAnsi="Times New Roman" w:cs="Times New Roman"/>
+          <w:sz w:val="24"/>
+          <w:szCs w:val="24"/>
+        </w:rPr>
+        <w:t>température</w:t>
+      </w:r>
+    </w:p>
+    <w:p>
+      <w:pPr>
+        <w:jc w:val="both"/>
+        <w:rPr>
+          <w:rFonts w:ascii="Times New Roman" w:eastAsia="Times New Roman" w:hAnsi="Times New Roman" w:cs="Times New Roman"/>
+          <w:sz w:val="24"/>
+          <w:szCs w:val="24"/>
+        </w:rPr>
+      </w:pPr>
+      <w:r>
+        <w:rPr>
+          <w:rFonts w:ascii="Times New Roman" w:eastAsia="Times New Roman" w:hAnsi="Times New Roman" w:cs="Times New Roman"/>
+          <w:sz w:val="24"/>
+          <w:szCs w:val="24"/>
+          <w:u w:val="single"/>
+        </w:rPr>
+        <w:t>Description</w:t>
+      </w:r>
+    </w:p>
+    <w:p>
+      <w:pPr>
+        <w:pStyle w:val="Paragraphedeliste"/>
+        <w:numPr>
+          <w:ilvl w:val="0"/>
+          <w:numId w:val="11"/>
+        </w:numPr>
+        <w:jc w:val="both"/>
+        <w:rPr>
+          <w:rFonts w:ascii="Times New Roman" w:eastAsia="Times New Roman" w:hAnsi="Times New Roman" w:cs="Times New Roman"/>
+          <w:sz w:val="24"/>
+          <w:szCs w:val="24"/>
+        </w:rPr>
+      </w:pPr>
+      <w:r>
+        <w:rPr>
+          <w:rFonts w:ascii="Times New Roman" w:eastAsia="Times New Roman" w:hAnsi="Times New Roman" w:cs="Times New Roman"/>
+          <w:sz w:val="24"/>
+          <w:szCs w:val="24"/>
+        </w:rPr>
+        <w:t>Fixer critère d'arrêt</w:t>
+      </w:r>
+    </w:p>
+    <w:p>
+      <w:pPr>
+        <w:pStyle w:val="Paragraphedeliste"/>
+        <w:numPr>
+          <w:ilvl w:val="0"/>
+          <w:numId w:val="11"/>
+        </w:numPr>
+        <w:jc w:val="both"/>
+        <w:rPr>
+          <w:rFonts w:ascii="Times New Roman" w:eastAsia="Times New Roman" w:hAnsi="Times New Roman" w:cs="Times New Roman"/>
+          <w:sz w:val="24"/>
+          <w:szCs w:val="24"/>
+        </w:rPr>
+      </w:pPr>
+      <w:r>
+        <w:rPr>
+          <w:rFonts w:ascii="Times New Roman" w:eastAsia="Times New Roman" w:hAnsi="Times New Roman" w:cs="Times New Roman"/>
+          <w:sz w:val="24"/>
+          <w:szCs w:val="24"/>
+        </w:rPr>
+        <w:t>TANT QUE (critère d'arrêt non atteint)</w:t>
+      </w:r>
+    </w:p>
+    <w:p>
+      <w:pPr>
+        <w:pStyle w:val="Paragraphedeliste"/>
+        <w:numPr>
+          <w:ilvl w:val="1"/>
+          <w:numId w:val="11"/>
+        </w:numPr>
+        <w:jc w:val="both"/>
+        <w:rPr>
+          <w:rFonts w:ascii="Times New Roman" w:eastAsia="Times New Roman" w:hAnsi="Times New Roman" w:cs="Times New Roman"/>
+          <w:sz w:val="24"/>
+          <w:szCs w:val="24"/>
+        </w:rPr>
+      </w:pPr>
+      <w:r>
+        <w:rPr>
+          <w:rFonts w:ascii="Times New Roman" w:eastAsia="Times New Roman" w:hAnsi="Times New Roman" w:cs="Times New Roman"/>
+          <w:sz w:val="24"/>
+          <w:szCs w:val="24"/>
+        </w:rPr>
+        <w:t>Générer S', un voisin de S</w:t>
+      </w:r>
+    </w:p>
+    <w:p>
+      <w:pPr>
+        <w:pStyle w:val="Paragraphedeliste"/>
+        <w:numPr>
+          <w:ilvl w:val="1"/>
+          <w:numId w:val="11"/>
+        </w:numPr>
+        <w:jc w:val="both"/>
+        <w:rPr>
+          <w:rFonts w:ascii="Times New Roman" w:eastAsia="Times New Roman" w:hAnsi="Times New Roman" w:cs="Times New Roman"/>
+          <w:sz w:val="24"/>
+          <w:szCs w:val="24"/>
+        </w:rPr>
+      </w:pPr>
+      <w:r>
+        <w:rPr>
+          <w:rFonts w:ascii="Times New Roman" w:eastAsia="Times New Roman" w:hAnsi="Times New Roman" w:cs="Times New Roman"/>
+          <w:sz w:val="24"/>
+          <w:szCs w:val="24"/>
+        </w:rPr>
+        <w:t>Calculer delta = f(S') - f(S)</w:t>
+      </w:r>
+    </w:p>
+    <w:p>
+      <w:pPr>
+        <w:pStyle w:val="Paragraphedeliste"/>
+        <w:numPr>
+          <w:ilvl w:val="1"/>
+          <w:numId w:val="11"/>
+        </w:numPr>
+        <w:jc w:val="both"/>
+        <w:rPr>
+          <w:rFonts w:ascii="Times New Roman" w:eastAsia="Times New Roman" w:hAnsi="Times New Roman" w:cs="Times New Roman"/>
+          <w:sz w:val="24"/>
+          <w:szCs w:val="24"/>
+        </w:rPr>
+      </w:pPr>
+      <w:r>
+        <w:rPr>
+          <w:rFonts w:ascii="Times New Roman" w:eastAsia="Times New Roman" w:hAnsi="Times New Roman" w:cs="Times New Roman"/>
+          <w:sz w:val="24"/>
+          <w:szCs w:val="24"/>
+        </w:rPr>
+        <w:t>Calculer le critère de Métropolis</w:t>
+      </w:r>
+    </w:p>
+    <w:p>
+      <w:pPr>
+        <w:pStyle w:val="Paragraphedeliste"/>
+        <w:numPr>
+          <w:ilvl w:val="1"/>
+          <w:numId w:val="11"/>
+        </w:numPr>
+        <w:jc w:val="both"/>
+        <w:rPr>
+          <w:rFonts w:ascii="Times New Roman" w:eastAsia="Times New Roman" w:hAnsi="Times New Roman" w:cs="Times New Roman"/>
+          <w:sz w:val="24"/>
+          <w:szCs w:val="24"/>
+        </w:rPr>
+      </w:pPr>
+      <w:r>
+        <w:rPr>
+          <w:rFonts w:ascii="Times New Roman" w:eastAsia="Times New Roman" w:hAnsi="Times New Roman" w:cs="Times New Roman"/>
+          <w:sz w:val="24"/>
+          <w:szCs w:val="24"/>
+        </w:rPr>
+        <w:t>SI (metropolis)</w:t>
+      </w:r>
+    </w:p>
+    <w:p>
+      <w:pPr>
+        <w:pStyle w:val="Paragraphedeliste"/>
+        <w:numPr>
+          <w:ilvl w:val="2"/>
+          <w:numId w:val="11"/>
+        </w:numPr>
+        <w:jc w:val="both"/>
+        <w:rPr>
+          <w:rFonts w:ascii="Times New Roman" w:eastAsia="Times New Roman" w:hAnsi="Times New Roman" w:cs="Times New Roman"/>
+          <w:sz w:val="24"/>
+          <w:szCs w:val="24"/>
+        </w:rPr>
+      </w:pPr>
+      <w:r>
+        <w:rPr>
+          <w:rFonts w:ascii="Times New Roman" w:eastAsia="Times New Roman" w:hAnsi="Times New Roman" w:cs="Times New Roman"/>
+          <w:sz w:val="24"/>
+          <w:szCs w:val="24"/>
+        </w:rPr>
+        <w:t>S = S'</w:t>
+      </w:r>
+    </w:p>
+    <w:p>
+      <w:pPr>
+        <w:pStyle w:val="Paragraphedeliste"/>
+        <w:numPr>
+          <w:ilvl w:val="2"/>
+          <w:numId w:val="11"/>
+        </w:numPr>
+        <w:jc w:val="both"/>
+        <w:rPr>
+          <w:rFonts w:ascii="Times New Roman" w:eastAsia="Times New Roman" w:hAnsi="Times New Roman" w:cs="Times New Roman"/>
+          <w:sz w:val="24"/>
+          <w:szCs w:val="24"/>
+        </w:rPr>
+      </w:pPr>
+      <w:r>
+        <w:rPr>
+          <w:rFonts w:ascii="Times New Roman" w:eastAsia="Times New Roman" w:hAnsi="Times New Roman" w:cs="Times New Roman"/>
+          <w:sz w:val="24"/>
+          <w:szCs w:val="24"/>
+        </w:rPr>
+        <w:t>SI (meilleureConfiguration)</w:t>
+      </w:r>
+    </w:p>
+    <w:p>
+      <w:pPr>
+        <w:pStyle w:val="Paragraphedeliste"/>
+        <w:numPr>
+          <w:ilvl w:val="3"/>
+          <w:numId w:val="11"/>
+        </w:numPr>
+        <w:jc w:val="both"/>
+        <w:rPr>
+          <w:rFonts w:ascii="Times New Roman" w:eastAsia="Times New Roman" w:hAnsi="Times New Roman" w:cs="Times New Roman"/>
+          <w:sz w:val="24"/>
+          <w:szCs w:val="24"/>
+        </w:rPr>
+      </w:pPr>
+      <w:r>
+        <w:rPr>
+          <w:rFonts w:ascii="Times New Roman" w:eastAsia="Times New Roman" w:hAnsi="Times New Roman" w:cs="Times New Roman"/>
+          <w:sz w:val="24"/>
+          <w:szCs w:val="24"/>
+        </w:rPr>
+        <w:t>meilleurCoût = f(S')</w:t>
+      </w:r>
+    </w:p>
+    <w:p>
+      <w:pPr>
+        <w:pStyle w:val="Paragraphedeliste"/>
+        <w:numPr>
+          <w:ilvl w:val="2"/>
+          <w:numId w:val="11"/>
+        </w:numPr>
+        <w:jc w:val="both"/>
+        <w:rPr>
+          <w:rFonts w:ascii="Times New Roman" w:eastAsia="Times New Roman" w:hAnsi="Times New Roman" w:cs="Times New Roman"/>
+          <w:sz w:val="24"/>
+          <w:szCs w:val="24"/>
+        </w:rPr>
+      </w:pPr>
+      <w:r>
+        <w:rPr>
+          <w:rFonts w:ascii="Times New Roman" w:eastAsia="Times New Roman" w:hAnsi="Times New Roman" w:cs="Times New Roman"/>
+          <w:sz w:val="24"/>
+          <w:szCs w:val="24"/>
+        </w:rPr>
+        <w:t>FIN SI</w:t>
+      </w:r>
+    </w:p>
+    <w:p>
+      <w:pPr>
+        <w:pStyle w:val="Paragraphedeliste"/>
+        <w:numPr>
+          <w:ilvl w:val="1"/>
+          <w:numId w:val="11"/>
+        </w:numPr>
+        <w:jc w:val="both"/>
+        <w:rPr>
+          <w:rFonts w:ascii="Times New Roman" w:eastAsia="Times New Roman" w:hAnsi="Times New Roman" w:cs="Times New Roman"/>
+          <w:sz w:val="24"/>
+          <w:szCs w:val="24"/>
+        </w:rPr>
+      </w:pPr>
+      <w:r>
+        <w:rPr>
+          <w:rFonts w:ascii="Times New Roman" w:eastAsia="Times New Roman" w:hAnsi="Times New Roman" w:cs="Times New Roman"/>
+          <w:sz w:val="24"/>
+          <w:szCs w:val="24"/>
+        </w:rPr>
+        <w:t>FIN SI</w:t>
+      </w:r>
+    </w:p>
+    <w:p>
+      <w:pPr>
+        <w:pStyle w:val="Paragraphedeliste"/>
+        <w:numPr>
+          <w:ilvl w:val="1"/>
+          <w:numId w:val="11"/>
+        </w:numPr>
+        <w:jc w:val="both"/>
+        <w:rPr>
+          <w:rFonts w:ascii="Times New Roman" w:eastAsia="Times New Roman" w:hAnsi="Times New Roman" w:cs="Times New Roman"/>
+          <w:sz w:val="24"/>
+          <w:szCs w:val="24"/>
+        </w:rPr>
+      </w:pPr>
+      <w:r>
+        <w:rPr>
+          <w:rFonts w:ascii="Times New Roman" w:eastAsia="Times New Roman" w:hAnsi="Times New Roman" w:cs="Times New Roman"/>
+          <w:sz w:val="24"/>
+          <w:szCs w:val="24"/>
+        </w:rPr>
+        <w:t>Mettre à jour T = alpha * T</w:t>
+      </w:r>
+    </w:p>
+    <w:p>
+      <w:pPr>
+        <w:pStyle w:val="Paragraphedeliste"/>
+        <w:numPr>
+          <w:ilvl w:val="0"/>
+          <w:numId w:val="11"/>
+        </w:numPr>
+        <w:jc w:val="both"/>
+        <w:rPr>
+          <w:rFonts w:ascii="Times New Roman" w:eastAsia="Times New Roman" w:hAnsi="Times New Roman" w:cs="Times New Roman"/>
+          <w:sz w:val="24"/>
+          <w:szCs w:val="24"/>
+        </w:rPr>
+      </w:pPr>
+      <w:r>
+        <w:rPr>
+          <w:rFonts w:ascii="Times New Roman" w:eastAsia="Times New Roman" w:hAnsi="Times New Roman" w:cs="Times New Roman"/>
+          <w:sz w:val="24"/>
+          <w:szCs w:val="24"/>
+        </w:rPr>
+        <w:t>FIN TANT QUE</w:t>
+      </w:r>
+    </w:p>
+    <w:p>
+      <w:pPr>
+        <w:pStyle w:val="Paragraphedeliste"/>
+        <w:numPr>
+          <w:ilvl w:val="0"/>
+          <w:numId w:val="11"/>
+        </w:numPr>
+        <w:jc w:val="both"/>
+        <w:rPr>
+          <w:rFonts w:ascii="Times New Roman" w:eastAsia="Times New Roman" w:hAnsi="Times New Roman" w:cs="Times New Roman"/>
+          <w:sz w:val="24"/>
+          <w:szCs w:val="24"/>
+        </w:rPr>
+      </w:pPr>
+      <w:r>
+        <w:rPr>
+          <w:rFonts w:ascii="Times New Roman" w:eastAsia="Times New Roman" w:hAnsi="Times New Roman" w:cs="Times New Roman"/>
+          <w:sz w:val="24"/>
+          <w:szCs w:val="24"/>
+        </w:rPr>
+        <w:t>RETOURNER meilleureConfiguration</w:t>
+      </w:r>
     </w:p>
     <w:p>
       <w:pPr>
@@ -590,134 +1263,762 @@
         <w:rPr>
           <w:rFonts w:ascii="Times New Roman" w:hAnsi="Times New Roman" w:cs="Times New Roman"/>
         </w:rPr>
-        <w:t>C – Optimum local non global</w:t>
-      </w:r>
-    </w:p>
-    <w:p>
-      <w:pPr>
-        <w:jc w:val="both"/>
-        <w:rPr>
-          <w:rFonts w:ascii="Times New Roman" w:hAnsi="Times New Roman" w:cs="Times New Roman"/>
-        </w:rPr>
-      </w:pPr>
-      <w:proofErr w:type="spellStart"/>
-      <w:r>
-        <w:rPr>
-          <w:rFonts w:ascii="Times New Roman" w:hAnsi="Times New Roman" w:cs="Times New Roman"/>
-        </w:rPr>
-        <w:t>Blabla</w:t>
-      </w:r>
-      <w:proofErr w:type="spellEnd"/>
-    </w:p>
-    <w:p>
-      <w:pPr>
-        <w:pStyle w:val="Titre1"/>
-        <w:rPr>
-          <w:rFonts w:ascii="Times New Roman" w:hAnsi="Times New Roman" w:cs="Times New Roman"/>
-        </w:rPr>
-      </w:pPr>
-      <w:r>
-        <w:rPr>
-          <w:rFonts w:ascii="Times New Roman" w:hAnsi="Times New Roman" w:cs="Times New Roman"/>
-        </w:rPr>
-        <w:lastRenderedPageBreak/>
-        <w:t>III – Description de l’algorithme</w:t>
-      </w:r>
-    </w:p>
-    <w:p>
-      <w:pPr>
-        <w:pStyle w:val="Titre2"/>
-        <w:rPr>
-          <w:rFonts w:ascii="Times New Roman" w:hAnsi="Times New Roman" w:cs="Times New Roman"/>
-        </w:rPr>
-      </w:pPr>
-      <w:r>
-        <w:rPr>
-          <w:rFonts w:ascii="Times New Roman" w:hAnsi="Times New Roman" w:cs="Times New Roman"/>
-        </w:rPr>
-        <w:t>A – Description de haut niveau</w:t>
-      </w:r>
-    </w:p>
-    <w:p>
-      <w:pPr>
-        <w:jc w:val="both"/>
-        <w:rPr>
-          <w:rFonts w:ascii="Times New Roman" w:hAnsi="Times New Roman" w:cs="Times New Roman"/>
-        </w:rPr>
-      </w:pPr>
-      <w:proofErr w:type="spellStart"/>
-      <w:r>
-        <w:rPr>
-          <w:rFonts w:ascii="Times New Roman" w:hAnsi="Times New Roman" w:cs="Times New Roman"/>
-        </w:rPr>
-        <w:t>Blabla</w:t>
-      </w:r>
-      <w:proofErr w:type="spellEnd"/>
-    </w:p>
-    <w:p>
-      <w:pPr>
-        <w:pStyle w:val="Titre2"/>
-        <w:rPr>
-          <w:rFonts w:ascii="Times New Roman" w:hAnsi="Times New Roman" w:cs="Times New Roman"/>
-        </w:rPr>
-      </w:pPr>
-      <w:r>
-        <w:rPr>
-          <w:rFonts w:ascii="Times New Roman" w:hAnsi="Times New Roman" w:cs="Times New Roman"/>
-        </w:rPr>
         <w:t>B – Implémentation</w:t>
       </w:r>
     </w:p>
     <w:p>
       <w:pPr>
-        <w:jc w:val="both"/>
-        <w:rPr>
-          <w:rFonts w:ascii="Times New Roman" w:hAnsi="Times New Roman" w:cs="Times New Roman"/>
-        </w:rPr>
-      </w:pPr>
-      <w:proofErr w:type="spellStart"/>
-      <w:r>
-        <w:rPr>
-          <w:rFonts w:ascii="Times New Roman" w:hAnsi="Times New Roman" w:cs="Times New Roman"/>
-        </w:rPr>
-        <w:t>Blabla</w:t>
-      </w:r>
-      <w:proofErr w:type="spellEnd"/>
-    </w:p>
-    <w:p>
-      <w:pPr>
-        <w:pStyle w:val="Titre1"/>
-        <w:rPr>
-          <w:rFonts w:ascii="Times New Roman" w:hAnsi="Times New Roman" w:cs="Times New Roman"/>
-        </w:rPr>
-      </w:pPr>
-      <w:r>
-        <w:rPr>
-          <w:rFonts w:ascii="Times New Roman" w:hAnsi="Times New Roman" w:cs="Times New Roman"/>
-        </w:rPr>
-        <w:t>III – Expériences</w:t>
-      </w:r>
-    </w:p>
-    <w:p>
-      <w:pPr>
-        <w:pStyle w:val="Titre2"/>
-        <w:rPr>
-          <w:rFonts w:ascii="Times New Roman" w:hAnsi="Times New Roman" w:cs="Times New Roman"/>
-        </w:rPr>
-      </w:pPr>
-      <w:r>
-        <w:rPr>
-          <w:rFonts w:ascii="Times New Roman" w:hAnsi="Times New Roman" w:cs="Times New Roman"/>
-        </w:rPr>
-        <w:t>A – Donnée</w:t>
+        <w:ind w:firstLine="708"/>
+        <w:jc w:val="both"/>
+        <w:rPr>
+          <w:rFonts w:ascii="Times New Roman" w:eastAsia="Times New Roman" w:hAnsi="Times New Roman" w:cs="Times New Roman"/>
+          <w:sz w:val="24"/>
+          <w:szCs w:val="24"/>
+        </w:rPr>
+      </w:pPr>
+      <w:r>
+        <w:rPr>
+          <w:rFonts w:ascii="Times New Roman" w:eastAsia="Times New Roman" w:hAnsi="Times New Roman" w:cs="Times New Roman"/>
+          <w:sz w:val="24"/>
+          <w:szCs w:val="24"/>
+        </w:rPr>
+        <w:t xml:space="preserve">La performance d'un mouvement d'une configuration S vers une configuration S' est donnée par la différence entre f(S') et f(S), où f est la fonction d'évaluation. Plus précisément, f correspond à la fonction "verifierSolution" dans le code, qui renvoie le nombre de contraintes élémentaires violées par la configuration. Une implémentation bas-niveau de la fonction "verifierSolution", en sachant qu'une solution CA_Solution détient les attributs v, k et matrice, répond donc au </w:t>
+      </w:r>
+      <w:r>
+        <w:rPr>
+          <w:rFonts w:ascii="Times New Roman" w:eastAsia="Times New Roman" w:hAnsi="Times New Roman" w:cs="Times New Roman"/>
+          <w:sz w:val="24"/>
+          <w:szCs w:val="24"/>
+        </w:rPr>
+        <w:t>pseudocode</w:t>
+      </w:r>
+      <w:r>
+        <w:rPr>
+          <w:rFonts w:ascii="Times New Roman" w:eastAsia="Times New Roman" w:hAnsi="Times New Roman" w:cs="Times New Roman"/>
+          <w:sz w:val="24"/>
+          <w:szCs w:val="24"/>
+        </w:rPr>
+        <w:t xml:space="preserve"> suivant :</w:t>
+      </w:r>
+    </w:p>
+    <w:p>
+      <w:pPr>
+        <w:jc w:val="both"/>
+        <w:rPr>
+          <w:rFonts w:ascii="Times New Roman" w:eastAsia="Times New Roman" w:hAnsi="Times New Roman" w:cs="Times New Roman"/>
+          <w:sz w:val="24"/>
+          <w:szCs w:val="24"/>
+        </w:rPr>
+      </w:pPr>
+      <w:r>
+        <w:rPr>
+          <w:rFonts w:ascii="Times New Roman" w:eastAsia="Times New Roman" w:hAnsi="Times New Roman" w:cs="Times New Roman"/>
+          <w:b/>
+          <w:sz w:val="24"/>
+          <w:szCs w:val="24"/>
+        </w:rPr>
+        <w:t>verifierSolution(CA_Solution sol)</w:t>
+      </w:r>
+    </w:p>
+    <w:p>
+      <w:pPr>
+        <w:pStyle w:val="Paragraphedeliste"/>
+        <w:numPr>
+          <w:ilvl w:val="0"/>
+          <w:numId w:val="16"/>
+        </w:numPr>
+        <w:jc w:val="both"/>
+        <w:rPr>
+          <w:rFonts w:ascii="Times New Roman" w:eastAsia="Times New Roman" w:hAnsi="Times New Roman" w:cs="Times New Roman"/>
+          <w:sz w:val="24"/>
+          <w:szCs w:val="24"/>
+        </w:rPr>
+      </w:pPr>
+      <w:r>
+        <w:rPr>
+          <w:rFonts w:ascii="Times New Roman" w:eastAsia="Times New Roman" w:hAnsi="Times New Roman" w:cs="Times New Roman"/>
+          <w:sz w:val="24"/>
+          <w:szCs w:val="24"/>
+        </w:rPr>
+        <w:t>nbContraintes = k*(k-1)*v²/2</w:t>
+      </w:r>
+    </w:p>
+    <w:p>
+      <w:pPr>
+        <w:pStyle w:val="Paragraphedeliste"/>
+        <w:numPr>
+          <w:ilvl w:val="0"/>
+          <w:numId w:val="16"/>
+        </w:numPr>
+        <w:jc w:val="both"/>
+        <w:rPr>
+          <w:rFonts w:ascii="Times New Roman" w:eastAsia="Times New Roman" w:hAnsi="Times New Roman" w:cs="Times New Roman"/>
+          <w:sz w:val="24"/>
+          <w:szCs w:val="24"/>
+        </w:rPr>
+      </w:pPr>
+      <w:r>
+        <w:rPr>
+          <w:rFonts w:ascii="Times New Roman" w:eastAsia="Times New Roman" w:hAnsi="Times New Roman" w:cs="Times New Roman"/>
+          <w:sz w:val="24"/>
+          <w:szCs w:val="24"/>
+        </w:rPr>
+        <w:t>contraintes = bool[k][k][v][v] // satisfaction des contraintes élémentaires</w:t>
+      </w:r>
+    </w:p>
+    <w:p>
+      <w:pPr>
+        <w:pStyle w:val="Paragraphedeliste"/>
+        <w:numPr>
+          <w:ilvl w:val="0"/>
+          <w:numId w:val="16"/>
+        </w:numPr>
+        <w:jc w:val="both"/>
+        <w:rPr>
+          <w:rFonts w:ascii="Times New Roman" w:eastAsia="Times New Roman" w:hAnsi="Times New Roman" w:cs="Times New Roman"/>
+          <w:sz w:val="24"/>
+          <w:szCs w:val="24"/>
+        </w:rPr>
+      </w:pPr>
+      <w:r>
+        <w:rPr>
+          <w:rFonts w:ascii="Times New Roman" w:eastAsia="Times New Roman" w:hAnsi="Times New Roman" w:cs="Times New Roman"/>
+          <w:sz w:val="24"/>
+          <w:szCs w:val="24"/>
+        </w:rPr>
+        <w:t>POUR TOUS k1, k2 dans [0;k-1], et v1, v2 dans [0;v-1] :</w:t>
+      </w:r>
+      <w:r>
+        <w:rPr>
+          <w:rFonts w:ascii="Times New Roman" w:eastAsia="Times New Roman" w:hAnsi="Times New Roman" w:cs="Times New Roman"/>
+          <w:sz w:val="24"/>
+          <w:szCs w:val="24"/>
+        </w:rPr>
+        <w:br/>
+        <w:t>contraintes[k1][k2][v1][v2] = false</w:t>
+      </w:r>
+    </w:p>
+    <w:p>
+      <w:pPr>
+        <w:pStyle w:val="Paragraphedeliste"/>
+        <w:numPr>
+          <w:ilvl w:val="0"/>
+          <w:numId w:val="16"/>
+        </w:numPr>
+        <w:jc w:val="both"/>
+        <w:rPr>
+          <w:rFonts w:ascii="Times New Roman" w:eastAsia="Times New Roman" w:hAnsi="Times New Roman" w:cs="Times New Roman"/>
+          <w:sz w:val="24"/>
+          <w:szCs w:val="24"/>
+        </w:rPr>
+      </w:pPr>
+      <w:r>
+        <w:rPr>
+          <w:rFonts w:ascii="Times New Roman" w:eastAsia="Times New Roman" w:hAnsi="Times New Roman" w:cs="Times New Roman"/>
+          <w:sz w:val="24"/>
+          <w:szCs w:val="24"/>
+        </w:rPr>
+        <w:t>nbContraintesSatisfaites = 0</w:t>
+      </w:r>
+    </w:p>
+    <w:p>
+      <w:pPr>
+        <w:pStyle w:val="Paragraphedeliste"/>
+        <w:numPr>
+          <w:ilvl w:val="0"/>
+          <w:numId w:val="16"/>
+        </w:numPr>
+        <w:jc w:val="both"/>
+        <w:rPr>
+          <w:rFonts w:ascii="Times New Roman" w:eastAsia="Times New Roman" w:hAnsi="Times New Roman" w:cs="Times New Roman"/>
+          <w:sz w:val="24"/>
+          <w:szCs w:val="24"/>
+        </w:rPr>
+      </w:pPr>
+      <w:r>
+        <w:rPr>
+          <w:rFonts w:ascii="Times New Roman" w:eastAsia="Times New Roman" w:hAnsi="Times New Roman" w:cs="Times New Roman"/>
+          <w:sz w:val="24"/>
+          <w:szCs w:val="24"/>
+        </w:rPr>
+        <w:t>POUR l de 0 à N-1</w:t>
+      </w:r>
+    </w:p>
+    <w:p>
+      <w:pPr>
+        <w:pStyle w:val="Paragraphedeliste"/>
+        <w:numPr>
+          <w:ilvl w:val="1"/>
+          <w:numId w:val="16"/>
+        </w:numPr>
+        <w:jc w:val="both"/>
+        <w:rPr>
+          <w:rFonts w:ascii="Times New Roman" w:eastAsia="Times New Roman" w:hAnsi="Times New Roman" w:cs="Times New Roman"/>
+          <w:sz w:val="24"/>
+          <w:szCs w:val="24"/>
+        </w:rPr>
+      </w:pPr>
+      <w:r>
+        <w:rPr>
+          <w:rFonts w:ascii="Times New Roman" w:eastAsia="Times New Roman" w:hAnsi="Times New Roman" w:cs="Times New Roman"/>
+          <w:sz w:val="24"/>
+          <w:szCs w:val="24"/>
+        </w:rPr>
+        <w:t>POUR c1 de 0 à k-1</w:t>
+      </w:r>
+    </w:p>
+    <w:p>
+      <w:pPr>
+        <w:pStyle w:val="Paragraphedeliste"/>
+        <w:numPr>
+          <w:ilvl w:val="2"/>
+          <w:numId w:val="16"/>
+        </w:numPr>
+        <w:jc w:val="both"/>
+        <w:rPr>
+          <w:rFonts w:ascii="Times New Roman" w:eastAsia="Times New Roman" w:hAnsi="Times New Roman" w:cs="Times New Roman"/>
+          <w:sz w:val="24"/>
+          <w:szCs w:val="24"/>
+        </w:rPr>
+      </w:pPr>
+      <w:r>
+        <w:rPr>
+          <w:rFonts w:ascii="Times New Roman" w:eastAsia="Times New Roman" w:hAnsi="Times New Roman" w:cs="Times New Roman"/>
+          <w:sz w:val="24"/>
+          <w:szCs w:val="24"/>
+        </w:rPr>
+        <w:t>v1 = matrice[l][c1]</w:t>
+      </w:r>
+    </w:p>
+    <w:p>
+      <w:pPr>
+        <w:pStyle w:val="Paragraphedeliste"/>
+        <w:numPr>
+          <w:ilvl w:val="2"/>
+          <w:numId w:val="16"/>
+        </w:numPr>
+        <w:jc w:val="both"/>
+        <w:rPr>
+          <w:rFonts w:ascii="Times New Roman" w:eastAsia="Times New Roman" w:hAnsi="Times New Roman" w:cs="Times New Roman"/>
+          <w:sz w:val="24"/>
+          <w:szCs w:val="24"/>
+        </w:rPr>
+      </w:pPr>
+      <w:r>
+        <w:rPr>
+          <w:rFonts w:ascii="Times New Roman" w:eastAsia="Times New Roman" w:hAnsi="Times New Roman" w:cs="Times New Roman"/>
+          <w:sz w:val="24"/>
+          <w:szCs w:val="24"/>
+        </w:rPr>
+        <w:t>POUR c2 de c1+1 à k-1</w:t>
+      </w:r>
+    </w:p>
+    <w:p>
+      <w:pPr>
+        <w:pStyle w:val="Paragraphedeliste"/>
+        <w:numPr>
+          <w:ilvl w:val="3"/>
+          <w:numId w:val="16"/>
+        </w:numPr>
+        <w:jc w:val="both"/>
+        <w:rPr>
+          <w:rFonts w:ascii="Times New Roman" w:eastAsia="Times New Roman" w:hAnsi="Times New Roman" w:cs="Times New Roman"/>
+          <w:sz w:val="24"/>
+          <w:szCs w:val="24"/>
+        </w:rPr>
+      </w:pPr>
+      <w:r>
+        <w:rPr>
+          <w:rFonts w:ascii="Times New Roman" w:eastAsia="Times New Roman" w:hAnsi="Times New Roman" w:cs="Times New Roman"/>
+          <w:sz w:val="24"/>
+          <w:szCs w:val="24"/>
+        </w:rPr>
+        <w:t>v2 = matrice[l][c2]</w:t>
+      </w:r>
+    </w:p>
+    <w:p>
+      <w:pPr>
+        <w:pStyle w:val="Paragraphedeliste"/>
+        <w:numPr>
+          <w:ilvl w:val="3"/>
+          <w:numId w:val="16"/>
+        </w:numPr>
+        <w:jc w:val="both"/>
+        <w:rPr>
+          <w:rFonts w:ascii="Times New Roman" w:eastAsia="Times New Roman" w:hAnsi="Times New Roman" w:cs="Times New Roman"/>
+          <w:sz w:val="24"/>
+          <w:szCs w:val="24"/>
+        </w:rPr>
+      </w:pPr>
+      <w:r>
+        <w:rPr>
+          <w:rFonts w:ascii="Times New Roman" w:eastAsia="Times New Roman" w:hAnsi="Times New Roman" w:cs="Times New Roman"/>
+          <w:sz w:val="24"/>
+          <w:szCs w:val="24"/>
+        </w:rPr>
+        <w:t>SI (!contraintes[c1][c2][v1][v2])</w:t>
+      </w:r>
+    </w:p>
+    <w:p>
+      <w:pPr>
+        <w:pStyle w:val="Paragraphedeliste"/>
+        <w:numPr>
+          <w:ilvl w:val="4"/>
+          <w:numId w:val="16"/>
+        </w:numPr>
+        <w:jc w:val="both"/>
+        <w:rPr>
+          <w:rFonts w:ascii="Times New Roman" w:eastAsia="Times New Roman" w:hAnsi="Times New Roman" w:cs="Times New Roman"/>
+          <w:sz w:val="24"/>
+          <w:szCs w:val="24"/>
+        </w:rPr>
+      </w:pPr>
+      <w:r>
+        <w:rPr>
+          <w:rFonts w:ascii="Times New Roman" w:eastAsia="Times New Roman" w:hAnsi="Times New Roman" w:cs="Times New Roman"/>
+          <w:sz w:val="24"/>
+          <w:szCs w:val="24"/>
+        </w:rPr>
+        <w:t>nbContraintesSatisfaites++</w:t>
+      </w:r>
+    </w:p>
+    <w:p>
+      <w:pPr>
+        <w:pStyle w:val="Paragraphedeliste"/>
+        <w:numPr>
+          <w:ilvl w:val="4"/>
+          <w:numId w:val="16"/>
+        </w:numPr>
+        <w:jc w:val="both"/>
+        <w:rPr>
+          <w:rFonts w:ascii="Times New Roman" w:eastAsia="Times New Roman" w:hAnsi="Times New Roman" w:cs="Times New Roman"/>
+          <w:sz w:val="24"/>
+          <w:szCs w:val="24"/>
+        </w:rPr>
+      </w:pPr>
+      <w:r>
+        <w:rPr>
+          <w:rFonts w:ascii="Times New Roman" w:eastAsia="Times New Roman" w:hAnsi="Times New Roman" w:cs="Times New Roman"/>
+          <w:sz w:val="24"/>
+          <w:szCs w:val="24"/>
+        </w:rPr>
+        <w:t>contraintes[c1][c2][v1][v2] = true</w:t>
+      </w:r>
+    </w:p>
+    <w:p>
+      <w:pPr>
+        <w:pStyle w:val="Paragraphedeliste"/>
+        <w:numPr>
+          <w:ilvl w:val="3"/>
+          <w:numId w:val="16"/>
+        </w:numPr>
+        <w:jc w:val="both"/>
+        <w:rPr>
+          <w:rFonts w:ascii="Times New Roman" w:eastAsia="Times New Roman" w:hAnsi="Times New Roman" w:cs="Times New Roman"/>
+          <w:sz w:val="24"/>
+          <w:szCs w:val="24"/>
+        </w:rPr>
+      </w:pPr>
+      <w:r>
+        <w:rPr>
+          <w:rFonts w:ascii="Times New Roman" w:eastAsia="Times New Roman" w:hAnsi="Times New Roman" w:cs="Times New Roman"/>
+          <w:sz w:val="24"/>
+          <w:szCs w:val="24"/>
+        </w:rPr>
+        <w:t>FIN SI</w:t>
+      </w:r>
+    </w:p>
+    <w:p>
+      <w:pPr>
+        <w:pStyle w:val="Paragraphedeliste"/>
+        <w:numPr>
+          <w:ilvl w:val="2"/>
+          <w:numId w:val="16"/>
+        </w:numPr>
+        <w:jc w:val="both"/>
+        <w:rPr>
+          <w:rFonts w:ascii="Times New Roman" w:eastAsia="Times New Roman" w:hAnsi="Times New Roman" w:cs="Times New Roman"/>
+          <w:sz w:val="24"/>
+          <w:szCs w:val="24"/>
+        </w:rPr>
+      </w:pPr>
+      <w:r>
+        <w:rPr>
+          <w:rFonts w:ascii="Times New Roman" w:eastAsia="Times New Roman" w:hAnsi="Times New Roman" w:cs="Times New Roman"/>
+          <w:sz w:val="24"/>
+          <w:szCs w:val="24"/>
+        </w:rPr>
+        <w:t>FIN POUR</w:t>
+      </w:r>
+    </w:p>
+    <w:p>
+      <w:pPr>
+        <w:pStyle w:val="Paragraphedeliste"/>
+        <w:numPr>
+          <w:ilvl w:val="1"/>
+          <w:numId w:val="16"/>
+        </w:numPr>
+        <w:jc w:val="both"/>
+        <w:rPr>
+          <w:rFonts w:ascii="Times New Roman" w:eastAsia="Times New Roman" w:hAnsi="Times New Roman" w:cs="Times New Roman"/>
+          <w:sz w:val="24"/>
+          <w:szCs w:val="24"/>
+        </w:rPr>
+      </w:pPr>
+      <w:r>
+        <w:rPr>
+          <w:rFonts w:ascii="Times New Roman" w:eastAsia="Times New Roman" w:hAnsi="Times New Roman" w:cs="Times New Roman"/>
+          <w:sz w:val="24"/>
+          <w:szCs w:val="24"/>
+        </w:rPr>
+        <w:t>FIN POUR</w:t>
+      </w:r>
+    </w:p>
+    <w:p>
+      <w:pPr>
+        <w:pStyle w:val="Paragraphedeliste"/>
+        <w:numPr>
+          <w:ilvl w:val="0"/>
+          <w:numId w:val="16"/>
+        </w:numPr>
+        <w:jc w:val="both"/>
+        <w:rPr>
+          <w:rFonts w:ascii="Times New Roman" w:eastAsia="Times New Roman" w:hAnsi="Times New Roman" w:cs="Times New Roman"/>
+          <w:sz w:val="24"/>
+          <w:szCs w:val="24"/>
+        </w:rPr>
+      </w:pPr>
+      <w:r>
+        <w:rPr>
+          <w:rFonts w:ascii="Times New Roman" w:eastAsia="Times New Roman" w:hAnsi="Times New Roman" w:cs="Times New Roman"/>
+          <w:sz w:val="24"/>
+          <w:szCs w:val="24"/>
+        </w:rPr>
+        <w:t>FIN POUR</w:t>
+      </w:r>
+    </w:p>
+    <w:p>
+      <w:pPr>
+        <w:pStyle w:val="Paragraphedeliste"/>
+        <w:numPr>
+          <w:ilvl w:val="0"/>
+          <w:numId w:val="16"/>
+        </w:numPr>
+        <w:jc w:val="both"/>
+        <w:rPr>
+          <w:rFonts w:ascii="Times New Roman" w:eastAsia="Times New Roman" w:hAnsi="Times New Roman" w:cs="Times New Roman"/>
+          <w:sz w:val="24"/>
+          <w:szCs w:val="24"/>
+        </w:rPr>
+      </w:pPr>
+      <w:r>
+        <w:rPr>
+          <w:rFonts w:ascii="Times New Roman" w:eastAsia="Times New Roman" w:hAnsi="Times New Roman" w:cs="Times New Roman"/>
+          <w:sz w:val="24"/>
+          <w:szCs w:val="24"/>
+        </w:rPr>
+        <w:t>nbErreurs = nbContraintes - nbContraintesSatisfaites</w:t>
+      </w:r>
+    </w:p>
+    <w:p>
+      <w:pPr>
+        <w:pStyle w:val="Paragraphedeliste"/>
+        <w:numPr>
+          <w:ilvl w:val="0"/>
+          <w:numId w:val="16"/>
+        </w:numPr>
+        <w:jc w:val="both"/>
+        <w:rPr>
+          <w:rFonts w:ascii="Times New Roman" w:eastAsia="Times New Roman" w:hAnsi="Times New Roman" w:cs="Times New Roman"/>
+          <w:sz w:val="24"/>
+          <w:szCs w:val="24"/>
+        </w:rPr>
+      </w:pPr>
+      <w:r>
+        <w:rPr>
+          <w:rFonts w:ascii="Times New Roman" w:eastAsia="Times New Roman" w:hAnsi="Times New Roman" w:cs="Times New Roman"/>
+          <w:sz w:val="24"/>
+          <w:szCs w:val="24"/>
+        </w:rPr>
+        <w:t>RETOURNER nbErreurs</w:t>
+      </w:r>
+    </w:p>
+    <w:p>
+      <w:pPr>
+        <w:jc w:val="both"/>
+        <w:rPr>
+          <w:rFonts w:ascii="Times New Roman" w:eastAsia="Times New Roman" w:hAnsi="Times New Roman" w:cs="Times New Roman"/>
+          <w:sz w:val="24"/>
+          <w:szCs w:val="24"/>
+        </w:rPr>
+      </w:pPr>
+      <w:r>
+        <w:rPr>
+          <w:rFonts w:ascii="Times New Roman" w:eastAsia="Times New Roman" w:hAnsi="Times New Roman" w:cs="Times New Roman"/>
+          <w:sz w:val="24"/>
+          <w:szCs w:val="24"/>
+        </w:rPr>
+        <w:t>L'impact d'un mouvement de S vers S' sur la fonction d'évaluation vaut donc :</w:t>
+      </w:r>
+      <w:r>
+        <w:rPr>
+          <w:rFonts w:ascii="Times New Roman" w:eastAsia="Times New Roman" w:hAnsi="Times New Roman" w:cs="Times New Roman"/>
+          <w:sz w:val="24"/>
+          <w:szCs w:val="24"/>
+        </w:rPr>
+        <w:br/>
+        <w:t>d(.) = verifierSolution(S') - verifierSolution(S).</w:t>
+      </w:r>
+    </w:p>
+    <w:p>
+      <w:pPr>
+        <w:jc w:val="both"/>
+        <w:rPr>
+          <w:rFonts w:ascii="Times New Roman" w:eastAsia="Times New Roman" w:hAnsi="Times New Roman" w:cs="Times New Roman"/>
+          <w:sz w:val="24"/>
+          <w:szCs w:val="24"/>
+        </w:rPr>
+      </w:pPr>
+      <w:r>
+        <w:rPr>
+          <w:rFonts w:ascii="Times New Roman" w:eastAsia="Times New Roman" w:hAnsi="Times New Roman" w:cs="Times New Roman"/>
+          <w:sz w:val="24"/>
+          <w:szCs w:val="24"/>
+        </w:rPr>
+        <w:t xml:space="preserve">La complexité de la fonction de vérification d'une configuration se calcule en observant le nombre passages dans les boucles imbriquées dans le </w:t>
+      </w:r>
+      <w:r>
+        <w:rPr>
+          <w:rFonts w:ascii="Times New Roman" w:eastAsia="Times New Roman" w:hAnsi="Times New Roman" w:cs="Times New Roman"/>
+          <w:sz w:val="24"/>
+          <w:szCs w:val="24"/>
+        </w:rPr>
+        <w:t>pseudocode</w:t>
+      </w:r>
+      <w:r>
+        <w:rPr>
+          <w:rFonts w:ascii="Times New Roman" w:eastAsia="Times New Roman" w:hAnsi="Times New Roman" w:cs="Times New Roman"/>
+          <w:sz w:val="24"/>
+          <w:szCs w:val="24"/>
+        </w:rPr>
+        <w:t xml:space="preserve"> précédent :</w:t>
+      </w:r>
+    </w:p>
+    <w:p>
+      <w:pPr>
+        <w:pStyle w:val="Paragraphedeliste"/>
+        <w:numPr>
+          <w:ilvl w:val="0"/>
+          <w:numId w:val="14"/>
+        </w:numPr>
+        <w:jc w:val="both"/>
+        <w:rPr>
+          <w:rFonts w:ascii="Times New Roman" w:eastAsia="Times New Roman" w:hAnsi="Times New Roman" w:cs="Times New Roman"/>
+          <w:sz w:val="24"/>
+          <w:szCs w:val="24"/>
+        </w:rPr>
+      </w:pPr>
+      <w:r>
+        <w:rPr>
+          <w:rFonts w:ascii="Times New Roman" w:eastAsia="Times New Roman" w:hAnsi="Times New Roman" w:cs="Times New Roman"/>
+          <w:sz w:val="24"/>
+          <w:szCs w:val="24"/>
+        </w:rPr>
+        <w:t>POUR TOUS k1, k2 dans [0;k-1], et v1, v2 dans [0;v-1] O(k²v²)</w:t>
+      </w:r>
+    </w:p>
+    <w:p>
+      <w:pPr>
+        <w:pStyle w:val="Paragraphedeliste"/>
+        <w:numPr>
+          <w:ilvl w:val="0"/>
+          <w:numId w:val="14"/>
+        </w:numPr>
+        <w:jc w:val="both"/>
+        <w:rPr>
+          <w:rFonts w:ascii="Times New Roman" w:eastAsia="Times New Roman" w:hAnsi="Times New Roman" w:cs="Times New Roman"/>
+          <w:sz w:val="24"/>
+          <w:szCs w:val="24"/>
+        </w:rPr>
+      </w:pPr>
+      <w:r>
+        <w:rPr>
+          <w:rFonts w:ascii="Times New Roman" w:eastAsia="Times New Roman" w:hAnsi="Times New Roman" w:cs="Times New Roman"/>
+          <w:sz w:val="24"/>
+          <w:szCs w:val="24"/>
+        </w:rPr>
+        <w:t>POUR l de 0 à N-1 (N passages)</w:t>
+      </w:r>
+    </w:p>
+    <w:p>
+      <w:pPr>
+        <w:pStyle w:val="Paragraphedeliste"/>
+        <w:numPr>
+          <w:ilvl w:val="1"/>
+          <w:numId w:val="14"/>
+        </w:numPr>
+        <w:jc w:val="both"/>
+        <w:rPr>
+          <w:rFonts w:ascii="Times New Roman" w:eastAsia="Times New Roman" w:hAnsi="Times New Roman" w:cs="Times New Roman"/>
+          <w:sz w:val="24"/>
+          <w:szCs w:val="24"/>
+        </w:rPr>
+      </w:pPr>
+      <w:r>
+        <w:rPr>
+          <w:rFonts w:ascii="Times New Roman" w:eastAsia="Times New Roman" w:hAnsi="Times New Roman" w:cs="Times New Roman"/>
+          <w:sz w:val="24"/>
+          <w:szCs w:val="24"/>
+        </w:rPr>
+        <w:t>POUR c1 de 0 à k-1 (k passages)</w:t>
+      </w:r>
+    </w:p>
+    <w:p>
+      <w:pPr>
+        <w:pStyle w:val="Paragraphedeliste"/>
+        <w:numPr>
+          <w:ilvl w:val="1"/>
+          <w:numId w:val="14"/>
+        </w:numPr>
+        <w:jc w:val="both"/>
+        <w:rPr>
+          <w:rFonts w:ascii="Times New Roman" w:eastAsia="Times New Roman" w:hAnsi="Times New Roman" w:cs="Times New Roman"/>
+          <w:sz w:val="24"/>
+          <w:szCs w:val="24"/>
+        </w:rPr>
+      </w:pPr>
+      <w:r>
+        <w:rPr>
+          <w:rFonts w:ascii="Times New Roman" w:eastAsia="Times New Roman" w:hAnsi="Times New Roman" w:cs="Times New Roman"/>
+          <w:sz w:val="24"/>
+          <w:szCs w:val="24"/>
+        </w:rPr>
+        <w:t>POUR c2 de c1+1 à k-1 (k passages)</w:t>
+      </w:r>
+    </w:p>
+    <w:p>
+      <w:pPr>
+        <w:pStyle w:val="Paragraphedeliste"/>
+        <w:numPr>
+          <w:ilvl w:val="1"/>
+          <w:numId w:val="14"/>
+        </w:numPr>
+        <w:jc w:val="both"/>
+        <w:rPr>
+          <w:rFonts w:ascii="Times New Roman" w:eastAsia="Times New Roman" w:hAnsi="Times New Roman" w:cs="Times New Roman"/>
+          <w:sz w:val="24"/>
+          <w:szCs w:val="24"/>
+        </w:rPr>
+      </w:pPr>
+      <w:r>
+        <w:rPr>
+          <w:rFonts w:ascii="Times New Roman" w:eastAsia="Times New Roman" w:hAnsi="Times New Roman" w:cs="Times New Roman"/>
+          <w:sz w:val="24"/>
+          <w:szCs w:val="24"/>
+        </w:rPr>
+        <w:t>FIN POUR</w:t>
+      </w:r>
+    </w:p>
+    <w:p>
+      <w:pPr>
+        <w:pStyle w:val="Paragraphedeliste"/>
+        <w:numPr>
+          <w:ilvl w:val="1"/>
+          <w:numId w:val="14"/>
+        </w:numPr>
+        <w:jc w:val="both"/>
+        <w:rPr>
+          <w:rFonts w:ascii="Times New Roman" w:eastAsia="Times New Roman" w:hAnsi="Times New Roman" w:cs="Times New Roman"/>
+          <w:sz w:val="24"/>
+          <w:szCs w:val="24"/>
+        </w:rPr>
+      </w:pPr>
+      <w:r>
+        <w:rPr>
+          <w:rFonts w:ascii="Times New Roman" w:eastAsia="Times New Roman" w:hAnsi="Times New Roman" w:cs="Times New Roman"/>
+          <w:sz w:val="24"/>
+          <w:szCs w:val="24"/>
+        </w:rPr>
+        <w:t>FIN POUR</w:t>
+      </w:r>
+    </w:p>
+    <w:p>
+      <w:pPr>
+        <w:pStyle w:val="Paragraphedeliste"/>
+        <w:numPr>
+          <w:ilvl w:val="0"/>
+          <w:numId w:val="14"/>
+        </w:numPr>
+        <w:jc w:val="both"/>
+        <w:rPr>
+          <w:rFonts w:ascii="Times New Roman" w:eastAsia="Times New Roman" w:hAnsi="Times New Roman" w:cs="Times New Roman"/>
+          <w:sz w:val="24"/>
+          <w:szCs w:val="24"/>
+        </w:rPr>
+      </w:pPr>
+      <w:r>
+        <w:rPr>
+          <w:rFonts w:ascii="Times New Roman" w:eastAsia="Times New Roman" w:hAnsi="Times New Roman" w:cs="Times New Roman"/>
+          <w:sz w:val="24"/>
+          <w:szCs w:val="24"/>
+        </w:rPr>
+        <w:t>FIN POUR</w:t>
+      </w:r>
+    </w:p>
+    <w:p>
+      <w:pPr>
+        <w:jc w:val="both"/>
+        <w:rPr>
+          <w:rFonts w:ascii="Times New Roman" w:eastAsia="Times New Roman" w:hAnsi="Times New Roman" w:cs="Times New Roman"/>
+          <w:sz w:val="24"/>
+          <w:szCs w:val="24"/>
+        </w:rPr>
+      </w:pPr>
+      <w:r>
+        <w:rPr>
+          <w:rFonts w:ascii="Times New Roman" w:eastAsia="Times New Roman" w:hAnsi="Times New Roman" w:cs="Times New Roman"/>
+          <w:sz w:val="24"/>
+          <w:szCs w:val="24"/>
+        </w:rPr>
+        <w:t xml:space="preserve">Si l'on tient compte de l'imbrication des boucles, on se retrouve avec deux blocs indépendants, l'un dont la complexité est en O(k²v²), et une autre dont la complexité est en O(Nk²). De ce fait, </w:t>
       </w:r>
       <w:bookmarkStart w:id="0" w:name="_GoBack"/>
       <w:bookmarkEnd w:id="0"/>
       <w:r>
         <w:rPr>
-          <w:rFonts w:ascii="Times New Roman" w:hAnsi="Times New Roman" w:cs="Times New Roman"/>
-        </w:rPr>
-        <w:t>s utilisées</w:t>
+          <w:rFonts w:ascii="Times New Roman" w:eastAsia="Times New Roman" w:hAnsi="Times New Roman" w:cs="Times New Roman"/>
+          <w:sz w:val="24"/>
+          <w:szCs w:val="24"/>
+        </w:rPr>
+        <w:t>la complexité globale de l'algorithme est en O(k²(N+v²)).</w:t>
+      </w:r>
+    </w:p>
+    <w:p>
+      <w:pPr>
+        <w:pStyle w:val="Titre1"/>
+        <w:rPr>
+          <w:rFonts w:ascii="Times New Roman" w:hAnsi="Times New Roman" w:cs="Times New Roman"/>
+        </w:rPr>
+      </w:pPr>
+      <w:r>
+        <w:rPr>
+          <w:rFonts w:ascii="Times New Roman" w:hAnsi="Times New Roman" w:cs="Times New Roman"/>
+        </w:rPr>
+        <w:t>III – Expériences</w:t>
+      </w:r>
+    </w:p>
+    <w:p>
+      <w:pPr>
+        <w:pStyle w:val="Titre2"/>
+        <w:rPr>
+          <w:rFonts w:ascii="Times New Roman" w:hAnsi="Times New Roman" w:cs="Times New Roman"/>
+        </w:rPr>
+      </w:pPr>
+      <w:r>
+        <w:rPr>
+          <w:rFonts w:ascii="Times New Roman" w:hAnsi="Times New Roman" w:cs="Times New Roman"/>
+        </w:rPr>
+        <w:t>A – Données utilisées</w:t>
       </w:r>
     </w:p>
     <w:p>
@@ -736,35 +2037,7 @@
           <w:sz w:val="24"/>
           <w:szCs w:val="24"/>
         </w:rPr>
-        <w:t>Les données utilisées à des fins de test sont constituées de 7 exemplaires, chacun correspondant à un couple (</w:t>
-      </w:r>
-      <w:proofErr w:type="spellStart"/>
-      <w:r>
-        <w:rPr>
-          <w:rFonts w:ascii="Times New Roman" w:hAnsi="Times New Roman" w:cs="Times New Roman"/>
-          <w:sz w:val="24"/>
-          <w:szCs w:val="24"/>
-        </w:rPr>
-        <w:t>v</w:t>
-      </w:r>
-      <w:proofErr w:type="gramStart"/>
-      <w:r>
-        <w:rPr>
-          <w:rFonts w:ascii="Times New Roman" w:hAnsi="Times New Roman" w:cs="Times New Roman"/>
-          <w:sz w:val="24"/>
-          <w:szCs w:val="24"/>
-        </w:rPr>
-        <w:t>,k</w:t>
-      </w:r>
-      <w:proofErr w:type="spellEnd"/>
-      <w:proofErr w:type="gramEnd"/>
-      <w:r>
-        <w:rPr>
-          <w:rFonts w:ascii="Times New Roman" w:hAnsi="Times New Roman" w:cs="Times New Roman"/>
-          <w:sz w:val="24"/>
-          <w:szCs w:val="24"/>
-        </w:rPr>
-        <w:t>) différent. Les cas traités par la suite sont les suivants :</w:t>
+        <w:t>Les données utilisées à des fins de test sont constituées de 7 exemplaires, chacun correspondant à un couple (v,k) différent. Les cas traités par la suite sont les suivants :</w:t>
       </w:r>
     </w:p>
     <w:p>
@@ -946,17 +2219,143 @@
       <w:pPr>
         <w:jc w:val="both"/>
         <w:rPr>
-          <w:rFonts w:ascii="Times New Roman" w:hAnsi="Times New Roman" w:cs="Times New Roman"/>
-        </w:rPr>
-      </w:pPr>
-      <w:proofErr w:type="spellStart"/>
-      <w:r>
-        <w:rPr>
-          <w:rFonts w:ascii="Times New Roman" w:hAnsi="Times New Roman" w:cs="Times New Roman"/>
+          <w:rFonts w:ascii="Times New Roman" w:eastAsia="Times New Roman" w:hAnsi="Times New Roman" w:cs="Times New Roman"/>
+          <w:sz w:val="24"/>
+          <w:szCs w:val="24"/>
+        </w:rPr>
+      </w:pPr>
+      <w:r>
+        <w:rPr>
+          <w:rFonts w:ascii="Times New Roman" w:eastAsia="Times New Roman" w:hAnsi="Times New Roman" w:cs="Times New Roman"/>
+          <w:sz w:val="24"/>
+          <w:szCs w:val="24"/>
+        </w:rPr>
+        <w:t>Pour régler les paramètres du recuit simulé (température initiale, coefficient de décroissance), on commence par exécuter l'algorithme à température constante avec les cinq valeurs suivantes : 3,2 ; 1,6 ; 0,8 ; 0,4 ; 0,2 ; 0,1.</w:t>
+      </w:r>
+    </w:p>
+    <w:p>
+      <w:pPr>
+        <w:jc w:val="both"/>
+        <w:rPr>
+          <w:rFonts w:ascii="Times New Roman" w:eastAsia="Times New Roman" w:hAnsi="Times New Roman" w:cs="Times New Roman"/>
+          <w:sz w:val="24"/>
+          <w:szCs w:val="24"/>
+        </w:rPr>
+      </w:pPr>
+      <w:r>
+        <w:rPr>
+          <w:rFonts w:ascii="Times New Roman" w:eastAsia="Times New Roman" w:hAnsi="Times New Roman" w:cs="Times New Roman"/>
+          <w:sz w:val="24"/>
+          <w:szCs w:val="24"/>
+        </w:rPr>
+        <w:t>On obtient alors les temps d'exécution moyens pour chaque essai suivants :</w:t>
+      </w:r>
+    </w:p>
+    <w:p>
+      <w:pPr>
+        <w:jc w:val="both"/>
+        <w:rPr>
+          <w:rFonts w:ascii="Times New Roman" w:eastAsia="Times New Roman" w:hAnsi="Times New Roman" w:cs="Times New Roman"/>
+          <w:color w:val="FF0000"/>
+          <w:sz w:val="24"/>
+          <w:szCs w:val="24"/>
+        </w:rPr>
+      </w:pPr>
+      <w:r>
+        <w:rPr>
+          <w:rFonts w:ascii="Times New Roman" w:eastAsia="Times New Roman" w:hAnsi="Times New Roman" w:cs="Times New Roman"/>
+          <w:color w:val="FF0000"/>
+          <w:sz w:val="24"/>
+          <w:szCs w:val="24"/>
+        </w:rPr>
+        <w:t>COMPLETER (avec courbes)</w:t>
+      </w:r>
+    </w:p>
+    <w:p>
+      <w:pPr>
+        <w:jc w:val="both"/>
+        <w:rPr>
+          <w:rFonts w:ascii="Times New Roman" w:eastAsia="Times New Roman" w:hAnsi="Times New Roman" w:cs="Times New Roman"/>
+          <w:sz w:val="24"/>
+          <w:szCs w:val="24"/>
+        </w:rPr>
+      </w:pPr>
+      <w:r>
+        <w:rPr>
+          <w:rFonts w:ascii="Times New Roman" w:eastAsia="Times New Roman" w:hAnsi="Times New Roman" w:cs="Times New Roman"/>
+          <w:sz w:val="24"/>
+          <w:szCs w:val="24"/>
+        </w:rPr>
+        <w:t xml:space="preserve">L'allure des courbes nous permet de fixer la température initiale à </w:t>
+      </w:r>
+      <w:r>
+        <w:rPr>
+          <w:rFonts w:ascii="Times New Roman" w:eastAsia="Times New Roman" w:hAnsi="Times New Roman" w:cs="Times New Roman"/>
+          <w:color w:val="FF0000"/>
+          <w:sz w:val="24"/>
+          <w:szCs w:val="24"/>
+        </w:rPr>
+        <w:t>X</w:t>
+      </w:r>
+      <w:r>
+        <w:rPr>
+          <w:rFonts w:ascii="Times New Roman" w:eastAsia="Times New Roman" w:hAnsi="Times New Roman" w:cs="Times New Roman"/>
+          <w:sz w:val="24"/>
+          <w:szCs w:val="24"/>
+        </w:rPr>
+        <w:t>.</w:t>
+      </w:r>
+    </w:p>
+    <w:p>
+      <w:pPr>
+        <w:jc w:val="both"/>
+        <w:rPr>
+          <w:rFonts w:ascii="Times New Roman" w:eastAsia="Times New Roman" w:hAnsi="Times New Roman" w:cs="Times New Roman"/>
+          <w:sz w:val="24"/>
+          <w:szCs w:val="24"/>
+        </w:rPr>
+      </w:pPr>
+      <w:r>
+        <w:rPr>
+          <w:rFonts w:ascii="Times New Roman" w:eastAsia="Times New Roman" w:hAnsi="Times New Roman" w:cs="Times New Roman"/>
+          <w:color w:val="FF0000"/>
+          <w:sz w:val="24"/>
+          <w:szCs w:val="24"/>
+        </w:rPr>
+        <w:t>A FINIR</w:t>
+      </w:r>
+    </w:p>
+    <w:p>
+      <w:pPr>
+        <w:pStyle w:val="Titre2"/>
+        <w:rPr>
+          <w:rFonts w:ascii="Times New Roman" w:hAnsi="Times New Roman" w:cs="Times New Roman"/>
+        </w:rPr>
+      </w:pPr>
+      <w:r>
+        <w:rPr>
+          <w:rFonts w:ascii="Times New Roman" w:hAnsi="Times New Roman" w:cs="Times New Roman"/>
+        </w:rPr>
+        <w:t>C – Résultats</w:t>
+      </w:r>
+    </w:p>
+    <w:p>
+      <w:pPr>
+        <w:jc w:val="both"/>
+        <w:rPr>
+          <w:rFonts w:ascii="Times New Roman" w:hAnsi="Times New Roman" w:cs="Times New Roman"/>
+          <w:sz w:val="24"/>
+          <w:szCs w:val="24"/>
+        </w:rPr>
+      </w:pPr>
+      <w:r>
+        <w:rPr>
+          <w:rFonts w:ascii="Times New Roman" w:hAnsi="Times New Roman" w:cs="Times New Roman"/>
+          <w:sz w:val="24"/>
+          <w:szCs w:val="24"/>
         </w:rPr>
         <w:t>Blabla</w:t>
       </w:r>
-      <w:proofErr w:type="spellEnd"/>
     </w:p>
     <w:p>
       <w:pPr>
@@ -969,63 +2368,131 @@
         <w:rPr>
           <w:rFonts w:ascii="Times New Roman" w:hAnsi="Times New Roman" w:cs="Times New Roman"/>
         </w:rPr>
-        <w:t>C – Résultats</w:t>
-      </w:r>
-    </w:p>
-    <w:p>
-      <w:pPr>
-        <w:jc w:val="both"/>
-        <w:rPr>
-          <w:rFonts w:ascii="Times New Roman" w:hAnsi="Times New Roman" w:cs="Times New Roman"/>
-        </w:rPr>
-      </w:pPr>
-      <w:proofErr w:type="spellStart"/>
-      <w:r>
-        <w:rPr>
-          <w:rFonts w:ascii="Times New Roman" w:hAnsi="Times New Roman" w:cs="Times New Roman"/>
+        <w:t>D – Commentaires</w:t>
+      </w:r>
+    </w:p>
+    <w:p>
+      <w:pPr>
+        <w:jc w:val="both"/>
+        <w:rPr>
+          <w:rFonts w:ascii="Times New Roman" w:hAnsi="Times New Roman" w:cs="Times New Roman"/>
+          <w:sz w:val="24"/>
+          <w:szCs w:val="24"/>
+        </w:rPr>
+      </w:pPr>
+      <w:r>
+        <w:rPr>
+          <w:rFonts w:ascii="Times New Roman" w:hAnsi="Times New Roman" w:cs="Times New Roman"/>
+          <w:sz w:val="24"/>
+          <w:szCs w:val="24"/>
         </w:rPr>
         <w:t>Blabla</w:t>
       </w:r>
-      <w:proofErr w:type="spellEnd"/>
-    </w:p>
-    <w:p>
-      <w:pPr>
-        <w:pStyle w:val="Titre2"/>
-        <w:rPr>
-          <w:rFonts w:ascii="Times New Roman" w:hAnsi="Times New Roman" w:cs="Times New Roman"/>
-        </w:rPr>
-      </w:pPr>
-      <w:r>
-        <w:rPr>
-          <w:rFonts w:ascii="Times New Roman" w:hAnsi="Times New Roman" w:cs="Times New Roman"/>
-        </w:rPr>
-        <w:t>D – Commentaires</w:t>
-      </w:r>
-    </w:p>
-    <w:p>
-      <w:pPr>
-        <w:jc w:val="both"/>
-        <w:rPr>
-          <w:rFonts w:ascii="Times New Roman" w:hAnsi="Times New Roman" w:cs="Times New Roman"/>
-        </w:rPr>
-      </w:pPr>
-      <w:proofErr w:type="spellStart"/>
-      <w:r>
-        <w:rPr>
-          <w:rFonts w:ascii="Times New Roman" w:hAnsi="Times New Roman" w:cs="Times New Roman"/>
-        </w:rPr>
-        <w:t>Blabla</w:t>
-      </w:r>
-      <w:proofErr w:type="spellEnd"/>
     </w:p>
     <w:sectPr>
+      <w:footerReference w:type="default" r:id="rId9"/>
       <w:pgSz w:w="11906" w:h="16838"/>
-      <w:pgMar w:top="1134" w:right="1134" w:bottom="1134" w:left="1134" w:header="709" w:footer="709" w:gutter="0"/>
+      <w:pgMar w:top="1417" w:right="1417" w:bottom="1417" w:left="1417" w:header="709" w:footer="709" w:gutter="0"/>
       <w:cols w:space="708"/>
       <w:docGrid w:linePitch="360"/>
     </w:sectPr>
   </w:body>
 </w:document>
+</file>
+
+<file path=word/endnotes.xml><?xml version="1.0" encoding="utf-8"?>
+<w:endnotes xmlns:wpc="http://schemas.microsoft.com/office/word/2010/wordprocessingCanvas" xmlns:mc="http://schemas.openxmlformats.org/markup-compatibility/2006" xmlns:o="urn:schemas-microsoft-com:office:office" xmlns:r="http://schemas.openxmlformats.org/officeDocument/2006/relationships" xmlns:m="http://schemas.openxmlformats.org/officeDocument/2006/math" xmlns:v="urn:schemas-microsoft-com:vml" xmlns:wp14="http://schemas.microsoft.com/office/word/2010/wordprocessingDrawing" xmlns:wp="http://schemas.openxmlformats.org/drawingml/2006/wordprocessingDrawing" xmlns:w10="urn:schemas-microsoft-com:office:word" xmlns:w="http://schemas.openxmlformats.org/wordprocessingml/2006/main" xmlns:w14="http://schemas.microsoft.com/office/word/2010/wordml" xmlns:wpg="http://schemas.microsoft.com/office/word/2010/wordprocessingGroup" xmlns:wpi="http://schemas.microsoft.com/office/word/2010/wordprocessingInk" xmlns:wne="http://schemas.microsoft.com/office/word/2006/wordml" xmlns:wps="http://schemas.microsoft.com/office/word/2010/wordprocessingShape" mc:Ignorable="w14 wp14">
+  <w:endnote w:type="separator" w:id="-1">
+    <w:p>
+      <w:pPr>
+        <w:spacing w:after="0" w:line="240" w:lineRule="auto"/>
+      </w:pPr>
+      <w:r>
+        <w:separator/>
+      </w:r>
+    </w:p>
+  </w:endnote>
+  <w:endnote w:type="continuationSeparator" w:id="0">
+    <w:p>
+      <w:pPr>
+        <w:spacing w:after="0" w:line="240" w:lineRule="auto"/>
+      </w:pPr>
+      <w:r>
+        <w:continuationSeparator/>
+      </w:r>
+    </w:p>
+  </w:endnote>
+</w:endnotes>
+</file>
+
+<file path=word/footer1.xml><?xml version="1.0" encoding="utf-8"?>
+<w:ftr xmlns:wpc="http://schemas.microsoft.com/office/word/2010/wordprocessingCanvas" xmlns:mc="http://schemas.openxmlformats.org/markup-compatibility/2006" xmlns:o="urn:schemas-microsoft-com:office:office" xmlns:r="http://schemas.openxmlformats.org/officeDocument/2006/relationships" xmlns:m="http://schemas.openxmlformats.org/officeDocument/2006/math" xmlns:v="urn:schemas-microsoft-com:vml" xmlns:wp14="http://schemas.microsoft.com/office/word/2010/wordprocessingDrawing" xmlns:wp="http://schemas.openxmlformats.org/drawingml/2006/wordprocessingDrawing" xmlns:w10="urn:schemas-microsoft-com:office:word" xmlns:w="http://schemas.openxmlformats.org/wordprocessingml/2006/main" xmlns:w14="http://schemas.microsoft.com/office/word/2010/wordml" xmlns:wpg="http://schemas.microsoft.com/office/word/2010/wordprocessingGroup" xmlns:wpi="http://schemas.microsoft.com/office/word/2010/wordprocessingInk" xmlns:wne="http://schemas.microsoft.com/office/word/2006/wordml" xmlns:wps="http://schemas.microsoft.com/office/word/2010/wordprocessingShape" mc:Ignorable="w14 wp14">
+  <w:sdt>
+    <w:sdtPr>
+      <w:id w:val="704680646"/>
+      <w:docPartObj>
+        <w:docPartGallery w:val="Page Numbers (Bottom of Page)"/>
+        <w:docPartUnique/>
+      </w:docPartObj>
+    </w:sdtPr>
+    <w:sdtContent>
+      <w:p>
+        <w:pPr>
+          <w:pStyle w:val="Pieddepage"/>
+          <w:jc w:val="right"/>
+        </w:pPr>
+        <w:r>
+          <w:fldChar w:fldCharType="begin"/>
+        </w:r>
+        <w:r>
+          <w:instrText>PAGE   \* MERGEFORMAT</w:instrText>
+        </w:r>
+        <w:r>
+          <w:fldChar w:fldCharType="separate"/>
+        </w:r>
+        <w:r>
+          <w:rPr>
+            <w:noProof/>
+          </w:rPr>
+          <w:t>1</w:t>
+        </w:r>
+        <w:r>
+          <w:fldChar w:fldCharType="end"/>
+        </w:r>
+      </w:p>
+    </w:sdtContent>
+  </w:sdt>
+  <w:p>
+    <w:pPr>
+      <w:pStyle w:val="Pieddepage"/>
+    </w:pPr>
+  </w:p>
+</w:ftr>
+</file>
+
+<file path=word/footnotes.xml><?xml version="1.0" encoding="utf-8"?>
+<w:footnotes xmlns:wpc="http://schemas.microsoft.com/office/word/2010/wordprocessingCanvas" xmlns:mc="http://schemas.openxmlformats.org/markup-compatibility/2006" xmlns:o="urn:schemas-microsoft-com:office:office" xmlns:r="http://schemas.openxmlformats.org/officeDocument/2006/relationships" xmlns:m="http://schemas.openxmlformats.org/officeDocument/2006/math" xmlns:v="urn:schemas-microsoft-com:vml" xmlns:wp14="http://schemas.microsoft.com/office/word/2010/wordprocessingDrawing" xmlns:wp="http://schemas.openxmlformats.org/drawingml/2006/wordprocessingDrawing" xmlns:w10="urn:schemas-microsoft-com:office:word" xmlns:w="http://schemas.openxmlformats.org/wordprocessingml/2006/main" xmlns:w14="http://schemas.microsoft.com/office/word/2010/wordml" xmlns:wpg="http://schemas.microsoft.com/office/word/2010/wordprocessingGroup" xmlns:wpi="http://schemas.microsoft.com/office/word/2010/wordprocessingInk" xmlns:wne="http://schemas.microsoft.com/office/word/2006/wordml" xmlns:wps="http://schemas.microsoft.com/office/word/2010/wordprocessingShape" mc:Ignorable="w14 wp14">
+  <w:footnote w:type="separator" w:id="-1">
+    <w:p>
+      <w:pPr>
+        <w:spacing w:after="0" w:line="240" w:lineRule="auto"/>
+      </w:pPr>
+      <w:r>
+        <w:separator/>
+      </w:r>
+    </w:p>
+  </w:footnote>
+  <w:footnote w:type="continuationSeparator" w:id="0">
+    <w:p>
+      <w:pPr>
+        <w:spacing w:after="0" w:line="240" w:lineRule="auto"/>
+      </w:pPr>
+      <w:r>
+        <w:continuationSeparator/>
+      </w:r>
+    </w:p>
+  </w:footnote>
+</w:footnotes>
 </file>
 
 <file path=word/numbering.xml><?xml version="1.0" encoding="utf-8"?>
@@ -1144,6 +2611,232 @@
     </w:lvl>
   </w:abstractNum>
   <w:abstractNum w:abstractNumId="1">
+    <w:nsid w:val="06116A7A"/>
+    <w:multiLevelType w:val="hybridMultilevel"/>
+    <w:tmpl w:val="2A3EECD0"/>
+    <w:lvl w:ilvl="0" w:tplc="040C0001">
+      <w:start w:val="1"/>
+      <w:numFmt w:val="bullet"/>
+      <w:lvlText w:val=""/>
+      <w:lvlJc w:val="left"/>
+      <w:pPr>
+        <w:ind w:left="1080" w:hanging="360"/>
+      </w:pPr>
+      <w:rPr>
+        <w:rFonts w:ascii="Symbol" w:hAnsi="Symbol" w:hint="default"/>
+      </w:rPr>
+    </w:lvl>
+    <w:lvl w:ilvl="1" w:tplc="040C0003" w:tentative="1">
+      <w:start w:val="1"/>
+      <w:numFmt w:val="bullet"/>
+      <w:lvlText w:val="o"/>
+      <w:lvlJc w:val="left"/>
+      <w:pPr>
+        <w:ind w:left="1800" w:hanging="360"/>
+      </w:pPr>
+      <w:rPr>
+        <w:rFonts w:ascii="Courier New" w:hAnsi="Courier New" w:cs="Courier New" w:hint="default"/>
+      </w:rPr>
+    </w:lvl>
+    <w:lvl w:ilvl="2" w:tplc="040C0005" w:tentative="1">
+      <w:start w:val="1"/>
+      <w:numFmt w:val="bullet"/>
+      <w:lvlText w:val=""/>
+      <w:lvlJc w:val="left"/>
+      <w:pPr>
+        <w:ind w:left="2520" w:hanging="360"/>
+      </w:pPr>
+      <w:rPr>
+        <w:rFonts w:ascii="Wingdings" w:hAnsi="Wingdings" w:hint="default"/>
+      </w:rPr>
+    </w:lvl>
+    <w:lvl w:ilvl="3" w:tplc="040C0001" w:tentative="1">
+      <w:start w:val="1"/>
+      <w:numFmt w:val="bullet"/>
+      <w:lvlText w:val=""/>
+      <w:lvlJc w:val="left"/>
+      <w:pPr>
+        <w:ind w:left="3240" w:hanging="360"/>
+      </w:pPr>
+      <w:rPr>
+        <w:rFonts w:ascii="Symbol" w:hAnsi="Symbol" w:hint="default"/>
+      </w:rPr>
+    </w:lvl>
+    <w:lvl w:ilvl="4" w:tplc="040C0003" w:tentative="1">
+      <w:start w:val="1"/>
+      <w:numFmt w:val="bullet"/>
+      <w:lvlText w:val="o"/>
+      <w:lvlJc w:val="left"/>
+      <w:pPr>
+        <w:ind w:left="3960" w:hanging="360"/>
+      </w:pPr>
+      <w:rPr>
+        <w:rFonts w:ascii="Courier New" w:hAnsi="Courier New" w:cs="Courier New" w:hint="default"/>
+      </w:rPr>
+    </w:lvl>
+    <w:lvl w:ilvl="5" w:tplc="040C0005" w:tentative="1">
+      <w:start w:val="1"/>
+      <w:numFmt w:val="bullet"/>
+      <w:lvlText w:val=""/>
+      <w:lvlJc w:val="left"/>
+      <w:pPr>
+        <w:ind w:left="4680" w:hanging="360"/>
+      </w:pPr>
+      <w:rPr>
+        <w:rFonts w:ascii="Wingdings" w:hAnsi="Wingdings" w:hint="default"/>
+      </w:rPr>
+    </w:lvl>
+    <w:lvl w:ilvl="6" w:tplc="040C0001" w:tentative="1">
+      <w:start w:val="1"/>
+      <w:numFmt w:val="bullet"/>
+      <w:lvlText w:val=""/>
+      <w:lvlJc w:val="left"/>
+      <w:pPr>
+        <w:ind w:left="5400" w:hanging="360"/>
+      </w:pPr>
+      <w:rPr>
+        <w:rFonts w:ascii="Symbol" w:hAnsi="Symbol" w:hint="default"/>
+      </w:rPr>
+    </w:lvl>
+    <w:lvl w:ilvl="7" w:tplc="040C0003" w:tentative="1">
+      <w:start w:val="1"/>
+      <w:numFmt w:val="bullet"/>
+      <w:lvlText w:val="o"/>
+      <w:lvlJc w:val="left"/>
+      <w:pPr>
+        <w:ind w:left="6120" w:hanging="360"/>
+      </w:pPr>
+      <w:rPr>
+        <w:rFonts w:ascii="Courier New" w:hAnsi="Courier New" w:cs="Courier New" w:hint="default"/>
+      </w:rPr>
+    </w:lvl>
+    <w:lvl w:ilvl="8" w:tplc="040C0005" w:tentative="1">
+      <w:start w:val="1"/>
+      <w:numFmt w:val="bullet"/>
+      <w:lvlText w:val=""/>
+      <w:lvlJc w:val="left"/>
+      <w:pPr>
+        <w:ind w:left="6840" w:hanging="360"/>
+      </w:pPr>
+      <w:rPr>
+        <w:rFonts w:ascii="Wingdings" w:hAnsi="Wingdings" w:hint="default"/>
+      </w:rPr>
+    </w:lvl>
+  </w:abstractNum>
+  <w:abstractNum w:abstractNumId="2">
+    <w:nsid w:val="0C443C29"/>
+    <w:multiLevelType w:val="hybridMultilevel"/>
+    <w:tmpl w:val="610EF514"/>
+    <w:lvl w:ilvl="0" w:tplc="040C0001">
+      <w:start w:val="1"/>
+      <w:numFmt w:val="bullet"/>
+      <w:lvlText w:val=""/>
+      <w:lvlJc w:val="left"/>
+      <w:pPr>
+        <w:ind w:left="720" w:hanging="360"/>
+      </w:pPr>
+      <w:rPr>
+        <w:rFonts w:ascii="Symbol" w:hAnsi="Symbol" w:hint="default"/>
+      </w:rPr>
+    </w:lvl>
+    <w:lvl w:ilvl="1" w:tplc="040C0003">
+      <w:start w:val="1"/>
+      <w:numFmt w:val="bullet"/>
+      <w:lvlText w:val="o"/>
+      <w:lvlJc w:val="left"/>
+      <w:pPr>
+        <w:ind w:left="1440" w:hanging="360"/>
+      </w:pPr>
+      <w:rPr>
+        <w:rFonts w:ascii="Courier New" w:hAnsi="Courier New" w:cs="Courier New" w:hint="default"/>
+      </w:rPr>
+    </w:lvl>
+    <w:lvl w:ilvl="2" w:tplc="040C0005" w:tentative="1">
+      <w:start w:val="1"/>
+      <w:numFmt w:val="bullet"/>
+      <w:lvlText w:val=""/>
+      <w:lvlJc w:val="left"/>
+      <w:pPr>
+        <w:ind w:left="2160" w:hanging="360"/>
+      </w:pPr>
+      <w:rPr>
+        <w:rFonts w:ascii="Wingdings" w:hAnsi="Wingdings" w:hint="default"/>
+      </w:rPr>
+    </w:lvl>
+    <w:lvl w:ilvl="3" w:tplc="040C0001" w:tentative="1">
+      <w:start w:val="1"/>
+      <w:numFmt w:val="bullet"/>
+      <w:lvlText w:val=""/>
+      <w:lvlJc w:val="left"/>
+      <w:pPr>
+        <w:ind w:left="2880" w:hanging="360"/>
+      </w:pPr>
+      <w:rPr>
+        <w:rFonts w:ascii="Symbol" w:hAnsi="Symbol" w:hint="default"/>
+      </w:rPr>
+    </w:lvl>
+    <w:lvl w:ilvl="4" w:tplc="040C0003" w:tentative="1">
+      <w:start w:val="1"/>
+      <w:numFmt w:val="bullet"/>
+      <w:lvlText w:val="o"/>
+      <w:lvlJc w:val="left"/>
+      <w:pPr>
+        <w:ind w:left="3600" w:hanging="360"/>
+      </w:pPr>
+      <w:rPr>
+        <w:rFonts w:ascii="Courier New" w:hAnsi="Courier New" w:cs="Courier New" w:hint="default"/>
+      </w:rPr>
+    </w:lvl>
+    <w:lvl w:ilvl="5" w:tplc="040C0005" w:tentative="1">
+      <w:start w:val="1"/>
+      <w:numFmt w:val="bullet"/>
+      <w:lvlText w:val=""/>
+      <w:lvlJc w:val="left"/>
+      <w:pPr>
+        <w:ind w:left="4320" w:hanging="360"/>
+      </w:pPr>
+      <w:rPr>
+        <w:rFonts w:ascii="Wingdings" w:hAnsi="Wingdings" w:hint="default"/>
+      </w:rPr>
+    </w:lvl>
+    <w:lvl w:ilvl="6" w:tplc="040C0001" w:tentative="1">
+      <w:start w:val="1"/>
+      <w:numFmt w:val="bullet"/>
+      <w:lvlText w:val=""/>
+      <w:lvlJc w:val="left"/>
+      <w:pPr>
+        <w:ind w:left="5040" w:hanging="360"/>
+      </w:pPr>
+      <w:rPr>
+        <w:rFonts w:ascii="Symbol" w:hAnsi="Symbol" w:hint="default"/>
+      </w:rPr>
+    </w:lvl>
+    <w:lvl w:ilvl="7" w:tplc="040C0003" w:tentative="1">
+      <w:start w:val="1"/>
+      <w:numFmt w:val="bullet"/>
+      <w:lvlText w:val="o"/>
+      <w:lvlJc w:val="left"/>
+      <w:pPr>
+        <w:ind w:left="5760" w:hanging="360"/>
+      </w:pPr>
+      <w:rPr>
+        <w:rFonts w:ascii="Courier New" w:hAnsi="Courier New" w:cs="Courier New" w:hint="default"/>
+      </w:rPr>
+    </w:lvl>
+    <w:lvl w:ilvl="8" w:tplc="040C0005" w:tentative="1">
+      <w:start w:val="1"/>
+      <w:numFmt w:val="bullet"/>
+      <w:lvlText w:val=""/>
+      <w:lvlJc w:val="left"/>
+      <w:pPr>
+        <w:ind w:left="6480" w:hanging="360"/>
+      </w:pPr>
+      <w:rPr>
+        <w:rFonts w:ascii="Wingdings" w:hAnsi="Wingdings" w:hint="default"/>
+      </w:rPr>
+    </w:lvl>
+  </w:abstractNum>
+  <w:abstractNum w:abstractNumId="3">
     <w:nsid w:val="0C8B6674"/>
     <w:multiLevelType w:val="hybridMultilevel"/>
     <w:tmpl w:val="5C2A0B12"/>
@@ -1256,7 +2949,7 @@
       </w:rPr>
     </w:lvl>
   </w:abstractNum>
-  <w:abstractNum w:abstractNumId="2">
+  <w:abstractNum w:abstractNumId="4">
     <w:nsid w:val="1118020A"/>
     <w:multiLevelType w:val="hybridMultilevel"/>
     <w:tmpl w:val="E310609C"/>
@@ -1369,7 +3062,120 @@
       </w:rPr>
     </w:lvl>
   </w:abstractNum>
-  <w:abstractNum w:abstractNumId="3">
+  <w:abstractNum w:abstractNumId="5">
+    <w:nsid w:val="1FE8455A"/>
+    <w:multiLevelType w:val="hybridMultilevel"/>
+    <w:tmpl w:val="C3705C28"/>
+    <w:lvl w:ilvl="0" w:tplc="040C0001">
+      <w:start w:val="1"/>
+      <w:numFmt w:val="bullet"/>
+      <w:lvlText w:val=""/>
+      <w:lvlJc w:val="left"/>
+      <w:pPr>
+        <w:ind w:left="720" w:hanging="360"/>
+      </w:pPr>
+      <w:rPr>
+        <w:rFonts w:ascii="Symbol" w:hAnsi="Symbol" w:hint="default"/>
+      </w:rPr>
+    </w:lvl>
+    <w:lvl w:ilvl="1" w:tplc="040C0003">
+      <w:start w:val="1"/>
+      <w:numFmt w:val="bullet"/>
+      <w:lvlText w:val="o"/>
+      <w:lvlJc w:val="left"/>
+      <w:pPr>
+        <w:ind w:left="1440" w:hanging="360"/>
+      </w:pPr>
+      <w:rPr>
+        <w:rFonts w:ascii="Courier New" w:hAnsi="Courier New" w:cs="Courier New" w:hint="default"/>
+      </w:rPr>
+    </w:lvl>
+    <w:lvl w:ilvl="2" w:tplc="040C0005">
+      <w:start w:val="1"/>
+      <w:numFmt w:val="bullet"/>
+      <w:lvlText w:val=""/>
+      <w:lvlJc w:val="left"/>
+      <w:pPr>
+        <w:ind w:left="2160" w:hanging="360"/>
+      </w:pPr>
+      <w:rPr>
+        <w:rFonts w:ascii="Wingdings" w:hAnsi="Wingdings" w:hint="default"/>
+      </w:rPr>
+    </w:lvl>
+    <w:lvl w:ilvl="3" w:tplc="040C0001" w:tentative="1">
+      <w:start w:val="1"/>
+      <w:numFmt w:val="bullet"/>
+      <w:lvlText w:val=""/>
+      <w:lvlJc w:val="left"/>
+      <w:pPr>
+        <w:ind w:left="2880" w:hanging="360"/>
+      </w:pPr>
+      <w:rPr>
+        <w:rFonts w:ascii="Symbol" w:hAnsi="Symbol" w:hint="default"/>
+      </w:rPr>
+    </w:lvl>
+    <w:lvl w:ilvl="4" w:tplc="040C0003" w:tentative="1">
+      <w:start w:val="1"/>
+      <w:numFmt w:val="bullet"/>
+      <w:lvlText w:val="o"/>
+      <w:lvlJc w:val="left"/>
+      <w:pPr>
+        <w:ind w:left="3600" w:hanging="360"/>
+      </w:pPr>
+      <w:rPr>
+        <w:rFonts w:ascii="Courier New" w:hAnsi="Courier New" w:cs="Courier New" w:hint="default"/>
+      </w:rPr>
+    </w:lvl>
+    <w:lvl w:ilvl="5" w:tplc="040C0005" w:tentative="1">
+      <w:start w:val="1"/>
+      <w:numFmt w:val="bullet"/>
+      <w:lvlText w:val=""/>
+      <w:lvlJc w:val="left"/>
+      <w:pPr>
+        <w:ind w:left="4320" w:hanging="360"/>
+      </w:pPr>
+      <w:rPr>
+        <w:rFonts w:ascii="Wingdings" w:hAnsi="Wingdings" w:hint="default"/>
+      </w:rPr>
+    </w:lvl>
+    <w:lvl w:ilvl="6" w:tplc="040C0001" w:tentative="1">
+      <w:start w:val="1"/>
+      <w:numFmt w:val="bullet"/>
+      <w:lvlText w:val=""/>
+      <w:lvlJc w:val="left"/>
+      <w:pPr>
+        <w:ind w:left="5040" w:hanging="360"/>
+      </w:pPr>
+      <w:rPr>
+        <w:rFonts w:ascii="Symbol" w:hAnsi="Symbol" w:hint="default"/>
+      </w:rPr>
+    </w:lvl>
+    <w:lvl w:ilvl="7" w:tplc="040C0003" w:tentative="1">
+      <w:start w:val="1"/>
+      <w:numFmt w:val="bullet"/>
+      <w:lvlText w:val="o"/>
+      <w:lvlJc w:val="left"/>
+      <w:pPr>
+        <w:ind w:left="5760" w:hanging="360"/>
+      </w:pPr>
+      <w:rPr>
+        <w:rFonts w:ascii="Courier New" w:hAnsi="Courier New" w:cs="Courier New" w:hint="default"/>
+      </w:rPr>
+    </w:lvl>
+    <w:lvl w:ilvl="8" w:tplc="040C0005" w:tentative="1">
+      <w:start w:val="1"/>
+      <w:numFmt w:val="bullet"/>
+      <w:lvlText w:val=""/>
+      <w:lvlJc w:val="left"/>
+      <w:pPr>
+        <w:ind w:left="6480" w:hanging="360"/>
+      </w:pPr>
+      <w:rPr>
+        <w:rFonts w:ascii="Wingdings" w:hAnsi="Wingdings" w:hint="default"/>
+      </w:rPr>
+    </w:lvl>
+  </w:abstractNum>
+  <w:abstractNum w:abstractNumId="6">
     <w:nsid w:val="22D16B23"/>
     <w:multiLevelType w:val="hybridMultilevel"/>
     <w:tmpl w:val="B3AA0A36"/>
@@ -1482,7 +3288,171 @@
       </w:rPr>
     </w:lvl>
   </w:abstractNum>
-  <w:abstractNum w:abstractNumId="4">
+  <w:abstractNum w:abstractNumId="7">
+    <w:nsid w:val="258469BD"/>
+    <w:multiLevelType w:val="multilevel"/>
+    <w:tmpl w:val="79FE9CFC"/>
+    <w:lvl w:ilvl="0">
+      <w:start w:val="1"/>
+      <w:numFmt w:val="bullet"/>
+      <w:lvlText w:val="•"/>
+      <w:lvlJc w:val="left"/>
+    </w:lvl>
+    <w:lvl w:ilvl="1">
+      <w:numFmt w:val="decimal"/>
+      <w:lvlText w:val=""/>
+      <w:lvlJc w:val="left"/>
+    </w:lvl>
+    <w:lvl w:ilvl="2">
+      <w:numFmt w:val="decimal"/>
+      <w:lvlText w:val=""/>
+      <w:lvlJc w:val="left"/>
+    </w:lvl>
+    <w:lvl w:ilvl="3">
+      <w:numFmt w:val="decimal"/>
+      <w:lvlText w:val=""/>
+      <w:lvlJc w:val="left"/>
+    </w:lvl>
+    <w:lvl w:ilvl="4">
+      <w:numFmt w:val="decimal"/>
+      <w:lvlText w:val=""/>
+      <w:lvlJc w:val="left"/>
+    </w:lvl>
+    <w:lvl w:ilvl="5">
+      <w:numFmt w:val="decimal"/>
+      <w:lvlText w:val=""/>
+      <w:lvlJc w:val="left"/>
+    </w:lvl>
+    <w:lvl w:ilvl="6">
+      <w:numFmt w:val="decimal"/>
+      <w:lvlText w:val=""/>
+      <w:lvlJc w:val="left"/>
+    </w:lvl>
+    <w:lvl w:ilvl="7">
+      <w:numFmt w:val="decimal"/>
+      <w:lvlText w:val=""/>
+      <w:lvlJc w:val="left"/>
+    </w:lvl>
+    <w:lvl w:ilvl="8">
+      <w:numFmt w:val="decimal"/>
+      <w:lvlText w:val=""/>
+      <w:lvlJc w:val="left"/>
+    </w:lvl>
+  </w:abstractNum>
+  <w:abstractNum w:abstractNumId="8">
+    <w:nsid w:val="35B17961"/>
+    <w:multiLevelType w:val="hybridMultilevel"/>
+    <w:tmpl w:val="AE9C4600"/>
+    <w:lvl w:ilvl="0" w:tplc="040C0001">
+      <w:start w:val="1"/>
+      <w:numFmt w:val="bullet"/>
+      <w:lvlText w:val=""/>
+      <w:lvlJc w:val="left"/>
+      <w:pPr>
+        <w:ind w:left="720" w:hanging="360"/>
+      </w:pPr>
+      <w:rPr>
+        <w:rFonts w:ascii="Symbol" w:hAnsi="Symbol" w:hint="default"/>
+      </w:rPr>
+    </w:lvl>
+    <w:lvl w:ilvl="1" w:tplc="040C0003">
+      <w:start w:val="1"/>
+      <w:numFmt w:val="bullet"/>
+      <w:lvlText w:val="o"/>
+      <w:lvlJc w:val="left"/>
+      <w:pPr>
+        <w:ind w:left="1440" w:hanging="360"/>
+      </w:pPr>
+      <w:rPr>
+        <w:rFonts w:ascii="Courier New" w:hAnsi="Courier New" w:cs="Courier New" w:hint="default"/>
+      </w:rPr>
+    </w:lvl>
+    <w:lvl w:ilvl="2" w:tplc="040C0005">
+      <w:start w:val="1"/>
+      <w:numFmt w:val="bullet"/>
+      <w:lvlText w:val=""/>
+      <w:lvlJc w:val="left"/>
+      <w:pPr>
+        <w:ind w:left="2160" w:hanging="360"/>
+      </w:pPr>
+      <w:rPr>
+        <w:rFonts w:ascii="Wingdings" w:hAnsi="Wingdings" w:hint="default"/>
+      </w:rPr>
+    </w:lvl>
+    <w:lvl w:ilvl="3" w:tplc="040C0001">
+      <w:start w:val="1"/>
+      <w:numFmt w:val="bullet"/>
+      <w:lvlText w:val=""/>
+      <w:lvlJc w:val="left"/>
+      <w:pPr>
+        <w:ind w:left="2880" w:hanging="360"/>
+      </w:pPr>
+      <w:rPr>
+        <w:rFonts w:ascii="Symbol" w:hAnsi="Symbol" w:hint="default"/>
+      </w:rPr>
+    </w:lvl>
+    <w:lvl w:ilvl="4" w:tplc="040C0003" w:tentative="1">
+      <w:start w:val="1"/>
+      <w:numFmt w:val="bullet"/>
+      <w:lvlText w:val="o"/>
+      <w:lvlJc w:val="left"/>
+      <w:pPr>
+        <w:ind w:left="3600" w:hanging="360"/>
+      </w:pPr>
+      <w:rPr>
+        <w:rFonts w:ascii="Courier New" w:hAnsi="Courier New" w:cs="Courier New" w:hint="default"/>
+      </w:rPr>
+    </w:lvl>
+    <w:lvl w:ilvl="5" w:tplc="040C0005" w:tentative="1">
+      <w:start w:val="1"/>
+      <w:numFmt w:val="bullet"/>
+      <w:lvlText w:val=""/>
+      <w:lvlJc w:val="left"/>
+      <w:pPr>
+        <w:ind w:left="4320" w:hanging="360"/>
+      </w:pPr>
+      <w:rPr>
+        <w:rFonts w:ascii="Wingdings" w:hAnsi="Wingdings" w:hint="default"/>
+      </w:rPr>
+    </w:lvl>
+    <w:lvl w:ilvl="6" w:tplc="040C0001" w:tentative="1">
+      <w:start w:val="1"/>
+      <w:numFmt w:val="bullet"/>
+      <w:lvlText w:val=""/>
+      <w:lvlJc w:val="left"/>
+      <w:pPr>
+        <w:ind w:left="5040" w:hanging="360"/>
+      </w:pPr>
+      <w:rPr>
+        <w:rFonts w:ascii="Symbol" w:hAnsi="Symbol" w:hint="default"/>
+      </w:rPr>
+    </w:lvl>
+    <w:lvl w:ilvl="7" w:tplc="040C0003" w:tentative="1">
+      <w:start w:val="1"/>
+      <w:numFmt w:val="bullet"/>
+      <w:lvlText w:val="o"/>
+      <w:lvlJc w:val="left"/>
+      <w:pPr>
+        <w:ind w:left="5760" w:hanging="360"/>
+      </w:pPr>
+      <w:rPr>
+        <w:rFonts w:ascii="Courier New" w:hAnsi="Courier New" w:cs="Courier New" w:hint="default"/>
+      </w:rPr>
+    </w:lvl>
+    <w:lvl w:ilvl="8" w:tplc="040C0005" w:tentative="1">
+      <w:start w:val="1"/>
+      <w:numFmt w:val="bullet"/>
+      <w:lvlText w:val=""/>
+      <w:lvlJc w:val="left"/>
+      <w:pPr>
+        <w:ind w:left="6480" w:hanging="360"/>
+      </w:pPr>
+      <w:rPr>
+        <w:rFonts w:ascii="Wingdings" w:hAnsi="Wingdings" w:hint="default"/>
+      </w:rPr>
+    </w:lvl>
+  </w:abstractNum>
+  <w:abstractNum w:abstractNumId="9">
     <w:nsid w:val="53A536D8"/>
     <w:multiLevelType w:val="hybridMultilevel"/>
     <w:tmpl w:val="9B50E852"/>
@@ -1595,7 +3565,7 @@
       </w:rPr>
     </w:lvl>
   </w:abstractNum>
-  <w:abstractNum w:abstractNumId="5">
+  <w:abstractNum w:abstractNumId="10">
     <w:nsid w:val="55B848BA"/>
     <w:multiLevelType w:val="hybridMultilevel"/>
     <w:tmpl w:val="799E17B6"/>
@@ -1708,7 +3678,222 @@
       </w:rPr>
     </w:lvl>
   </w:abstractNum>
-  <w:abstractNum w:abstractNumId="6">
+  <w:abstractNum w:abstractNumId="11">
+    <w:nsid w:val="5B0477B4"/>
+    <w:multiLevelType w:val="hybridMultilevel"/>
+    <w:tmpl w:val="17E86BA0"/>
+    <w:lvl w:ilvl="0" w:tplc="040C0001">
+      <w:start w:val="1"/>
+      <w:numFmt w:val="bullet"/>
+      <w:lvlText w:val=""/>
+      <w:lvlJc w:val="left"/>
+      <w:pPr>
+        <w:ind w:left="720" w:hanging="360"/>
+      </w:pPr>
+      <w:rPr>
+        <w:rFonts w:ascii="Symbol" w:hAnsi="Symbol" w:hint="default"/>
+      </w:rPr>
+    </w:lvl>
+    <w:lvl w:ilvl="1" w:tplc="040C0003">
+      <w:start w:val="1"/>
+      <w:numFmt w:val="bullet"/>
+      <w:lvlText w:val="o"/>
+      <w:lvlJc w:val="left"/>
+      <w:pPr>
+        <w:ind w:left="1440" w:hanging="360"/>
+      </w:pPr>
+      <w:rPr>
+        <w:rFonts w:ascii="Courier New" w:hAnsi="Courier New" w:cs="Courier New" w:hint="default"/>
+      </w:rPr>
+    </w:lvl>
+    <w:lvl w:ilvl="2" w:tplc="040C0005">
+      <w:start w:val="1"/>
+      <w:numFmt w:val="bullet"/>
+      <w:lvlText w:val=""/>
+      <w:lvlJc w:val="left"/>
+      <w:pPr>
+        <w:ind w:left="2160" w:hanging="360"/>
+      </w:pPr>
+      <w:rPr>
+        <w:rFonts w:ascii="Wingdings" w:hAnsi="Wingdings" w:hint="default"/>
+      </w:rPr>
+    </w:lvl>
+    <w:lvl w:ilvl="3" w:tplc="040C0001">
+      <w:start w:val="1"/>
+      <w:numFmt w:val="bullet"/>
+      <w:lvlText w:val=""/>
+      <w:lvlJc w:val="left"/>
+      <w:pPr>
+        <w:ind w:left="2880" w:hanging="360"/>
+      </w:pPr>
+      <w:rPr>
+        <w:rFonts w:ascii="Symbol" w:hAnsi="Symbol" w:hint="default"/>
+      </w:rPr>
+    </w:lvl>
+    <w:lvl w:ilvl="4" w:tplc="040C0003">
+      <w:start w:val="1"/>
+      <w:numFmt w:val="bullet"/>
+      <w:lvlText w:val="o"/>
+      <w:lvlJc w:val="left"/>
+      <w:pPr>
+        <w:ind w:left="3600" w:hanging="360"/>
+      </w:pPr>
+      <w:rPr>
+        <w:rFonts w:ascii="Courier New" w:hAnsi="Courier New" w:cs="Courier New" w:hint="default"/>
+      </w:rPr>
+    </w:lvl>
+    <w:lvl w:ilvl="5" w:tplc="040C0005" w:tentative="1">
+      <w:start w:val="1"/>
+      <w:numFmt w:val="bullet"/>
+      <w:lvlText w:val=""/>
+      <w:lvlJc w:val="left"/>
+      <w:pPr>
+        <w:ind w:left="4320" w:hanging="360"/>
+      </w:pPr>
+      <w:rPr>
+        <w:rFonts w:ascii="Wingdings" w:hAnsi="Wingdings" w:hint="default"/>
+      </w:rPr>
+    </w:lvl>
+    <w:lvl w:ilvl="6" w:tplc="040C0001" w:tentative="1">
+      <w:start w:val="1"/>
+      <w:numFmt w:val="bullet"/>
+      <w:lvlText w:val=""/>
+      <w:lvlJc w:val="left"/>
+      <w:pPr>
+        <w:ind w:left="5040" w:hanging="360"/>
+      </w:pPr>
+      <w:rPr>
+        <w:rFonts w:ascii="Symbol" w:hAnsi="Symbol" w:hint="default"/>
+      </w:rPr>
+    </w:lvl>
+    <w:lvl w:ilvl="7" w:tplc="040C0003" w:tentative="1">
+      <w:start w:val="1"/>
+      <w:numFmt w:val="bullet"/>
+      <w:lvlText w:val="o"/>
+      <w:lvlJc w:val="left"/>
+      <w:pPr>
+        <w:ind w:left="5760" w:hanging="360"/>
+      </w:pPr>
+      <w:rPr>
+        <w:rFonts w:ascii="Courier New" w:hAnsi="Courier New" w:cs="Courier New" w:hint="default"/>
+      </w:rPr>
+    </w:lvl>
+    <w:lvl w:ilvl="8" w:tplc="040C0005" w:tentative="1">
+      <w:start w:val="1"/>
+      <w:numFmt w:val="bullet"/>
+      <w:lvlText w:val=""/>
+      <w:lvlJc w:val="left"/>
+      <w:pPr>
+        <w:ind w:left="6480" w:hanging="360"/>
+      </w:pPr>
+      <w:rPr>
+        <w:rFonts w:ascii="Wingdings" w:hAnsi="Wingdings" w:hint="default"/>
+      </w:rPr>
+    </w:lvl>
+  </w:abstractNum>
+  <w:abstractNum w:abstractNumId="12">
+    <w:nsid w:val="5C950C45"/>
+    <w:multiLevelType w:val="multilevel"/>
+    <w:tmpl w:val="E9A2A192"/>
+    <w:lvl w:ilvl="0">
+      <w:start w:val="1"/>
+      <w:numFmt w:val="bullet"/>
+      <w:lvlText w:val="•"/>
+      <w:lvlJc w:val="left"/>
+    </w:lvl>
+    <w:lvl w:ilvl="1">
+      <w:numFmt w:val="decimal"/>
+      <w:lvlText w:val=""/>
+      <w:lvlJc w:val="left"/>
+    </w:lvl>
+    <w:lvl w:ilvl="2">
+      <w:numFmt w:val="decimal"/>
+      <w:lvlText w:val=""/>
+      <w:lvlJc w:val="left"/>
+    </w:lvl>
+    <w:lvl w:ilvl="3">
+      <w:numFmt w:val="decimal"/>
+      <w:lvlText w:val=""/>
+      <w:lvlJc w:val="left"/>
+    </w:lvl>
+    <w:lvl w:ilvl="4">
+      <w:numFmt w:val="decimal"/>
+      <w:lvlText w:val=""/>
+      <w:lvlJc w:val="left"/>
+    </w:lvl>
+    <w:lvl w:ilvl="5">
+      <w:numFmt w:val="decimal"/>
+      <w:lvlText w:val=""/>
+      <w:lvlJc w:val="left"/>
+    </w:lvl>
+    <w:lvl w:ilvl="6">
+      <w:numFmt w:val="decimal"/>
+      <w:lvlText w:val=""/>
+      <w:lvlJc w:val="left"/>
+    </w:lvl>
+    <w:lvl w:ilvl="7">
+      <w:numFmt w:val="decimal"/>
+      <w:lvlText w:val=""/>
+      <w:lvlJc w:val="left"/>
+    </w:lvl>
+    <w:lvl w:ilvl="8">
+      <w:numFmt w:val="decimal"/>
+      <w:lvlText w:val=""/>
+      <w:lvlJc w:val="left"/>
+    </w:lvl>
+  </w:abstractNum>
+  <w:abstractNum w:abstractNumId="13">
+    <w:nsid w:val="69006E97"/>
+    <w:multiLevelType w:val="multilevel"/>
+    <w:tmpl w:val="B748BC9C"/>
+    <w:lvl w:ilvl="0">
+      <w:start w:val="1"/>
+      <w:numFmt w:val="bullet"/>
+      <w:lvlText w:val="•"/>
+      <w:lvlJc w:val="left"/>
+    </w:lvl>
+    <w:lvl w:ilvl="1">
+      <w:numFmt w:val="decimal"/>
+      <w:lvlText w:val=""/>
+      <w:lvlJc w:val="left"/>
+    </w:lvl>
+    <w:lvl w:ilvl="2">
+      <w:numFmt w:val="decimal"/>
+      <w:lvlText w:val=""/>
+      <w:lvlJc w:val="left"/>
+    </w:lvl>
+    <w:lvl w:ilvl="3">
+      <w:numFmt w:val="decimal"/>
+      <w:lvlText w:val=""/>
+      <w:lvlJc w:val="left"/>
+    </w:lvl>
+    <w:lvl w:ilvl="4">
+      <w:numFmt w:val="decimal"/>
+      <w:lvlText w:val=""/>
+      <w:lvlJc w:val="left"/>
+    </w:lvl>
+    <w:lvl w:ilvl="5">
+      <w:numFmt w:val="decimal"/>
+      <w:lvlText w:val=""/>
+      <w:lvlJc w:val="left"/>
+    </w:lvl>
+    <w:lvl w:ilvl="6">
+      <w:numFmt w:val="decimal"/>
+      <w:lvlText w:val=""/>
+      <w:lvlJc w:val="left"/>
+    </w:lvl>
+    <w:lvl w:ilvl="7">
+      <w:numFmt w:val="decimal"/>
+      <w:lvlText w:val=""/>
+      <w:lvlJc w:val="left"/>
+    </w:lvl>
+    <w:lvl w:ilvl="8">
+      <w:numFmt w:val="decimal"/>
+      <w:lvlText w:val=""/>
+      <w:lvlJc w:val="left"/>
+    </w:lvl>
+  </w:abstractNum>
+  <w:abstractNum w:abstractNumId="14">
     <w:nsid w:val="7BF121ED"/>
     <w:multiLevelType w:val="hybridMultilevel"/>
     <w:tmpl w:val="7C265D6A"/>
@@ -1821,26 +4006,104 @@
       </w:rPr>
     </w:lvl>
   </w:abstractNum>
+  <w:abstractNum w:abstractNumId="15">
+    <w:nsid w:val="7EA72CF8"/>
+    <w:multiLevelType w:val="multilevel"/>
+    <w:tmpl w:val="DEB44F68"/>
+    <w:lvl w:ilvl="0">
+      <w:start w:val="1"/>
+      <w:numFmt w:val="bullet"/>
+      <w:lvlText w:val="•"/>
+      <w:lvlJc w:val="left"/>
+    </w:lvl>
+    <w:lvl w:ilvl="1">
+      <w:numFmt w:val="decimal"/>
+      <w:lvlText w:val=""/>
+      <w:lvlJc w:val="left"/>
+    </w:lvl>
+    <w:lvl w:ilvl="2">
+      <w:numFmt w:val="decimal"/>
+      <w:lvlText w:val=""/>
+      <w:lvlJc w:val="left"/>
+    </w:lvl>
+    <w:lvl w:ilvl="3">
+      <w:numFmt w:val="decimal"/>
+      <w:lvlText w:val=""/>
+      <w:lvlJc w:val="left"/>
+    </w:lvl>
+    <w:lvl w:ilvl="4">
+      <w:numFmt w:val="decimal"/>
+      <w:lvlText w:val=""/>
+      <w:lvlJc w:val="left"/>
+    </w:lvl>
+    <w:lvl w:ilvl="5">
+      <w:numFmt w:val="decimal"/>
+      <w:lvlText w:val=""/>
+      <w:lvlJc w:val="left"/>
+    </w:lvl>
+    <w:lvl w:ilvl="6">
+      <w:numFmt w:val="decimal"/>
+      <w:lvlText w:val=""/>
+      <w:lvlJc w:val="left"/>
+    </w:lvl>
+    <w:lvl w:ilvl="7">
+      <w:numFmt w:val="decimal"/>
+      <w:lvlText w:val=""/>
+      <w:lvlJc w:val="left"/>
+    </w:lvl>
+    <w:lvl w:ilvl="8">
+      <w:numFmt w:val="decimal"/>
+      <w:lvlText w:val=""/>
+      <w:lvlJc w:val="left"/>
+    </w:lvl>
+  </w:abstractNum>
   <w:num w:numId="1">
-    <w:abstractNumId w:val="2"/>
+    <w:abstractNumId w:val="4"/>
   </w:num>
   <w:num w:numId="2">
     <w:abstractNumId w:val="0"/>
   </w:num>
   <w:num w:numId="3">
+    <w:abstractNumId w:val="6"/>
+  </w:num>
+  <w:num w:numId="4">
+    <w:abstractNumId w:val="10"/>
+  </w:num>
+  <w:num w:numId="5">
     <w:abstractNumId w:val="3"/>
   </w:num>
-  <w:num w:numId="4">
+  <w:num w:numId="6">
+    <w:abstractNumId w:val="9"/>
+  </w:num>
+  <w:num w:numId="7">
+    <w:abstractNumId w:val="14"/>
+  </w:num>
+  <w:num w:numId="8">
+    <w:abstractNumId w:val="15"/>
+  </w:num>
+  <w:num w:numId="9">
+    <w:abstractNumId w:val="7"/>
+  </w:num>
+  <w:num w:numId="10">
+    <w:abstractNumId w:val="1"/>
+  </w:num>
+  <w:num w:numId="11">
+    <w:abstractNumId w:val="8"/>
+  </w:num>
+  <w:num w:numId="12">
+    <w:abstractNumId w:val="13"/>
+  </w:num>
+  <w:num w:numId="13">
+    <w:abstractNumId w:val="12"/>
+  </w:num>
+  <w:num w:numId="14">
+    <w:abstractNumId w:val="2"/>
+  </w:num>
+  <w:num w:numId="15">
     <w:abstractNumId w:val="5"/>
   </w:num>
-  <w:num w:numId="5">
-    <w:abstractNumId w:val="1"/>
-  </w:num>
-  <w:num w:numId="6">
-    <w:abstractNumId w:val="4"/>
-  </w:num>
-  <w:num w:numId="7">
-    <w:abstractNumId w:val="6"/>
+  <w:num w:numId="16">
+    <w:abstractNumId w:val="11"/>
   </w:num>
 </w:numbering>
 </file>
@@ -2260,6 +4523,50 @@
       <w:contextualSpacing/>
     </w:pPr>
   </w:style>
+  <w:style w:type="paragraph" w:styleId="En-tte">
+    <w:name w:val="header"/>
+    <w:basedOn w:val="Normal"/>
+    <w:link w:val="En-tteCar"/>
+    <w:uiPriority w:val="99"/>
+    <w:unhideWhenUsed/>
+    <w:rsid w:val="00356F03"/>
+    <w:pPr>
+      <w:tabs>
+        <w:tab w:val="center" w:pos="4536"/>
+        <w:tab w:val="right" w:pos="9072"/>
+      </w:tabs>
+      <w:spacing w:after="0" w:line="240" w:lineRule="auto"/>
+    </w:pPr>
+  </w:style>
+  <w:style w:type="character" w:customStyle="1" w:styleId="En-tteCar">
+    <w:name w:val="En-tête Car"/>
+    <w:basedOn w:val="Policepardfaut"/>
+    <w:link w:val="En-tte"/>
+    <w:uiPriority w:val="99"/>
+    <w:rsid w:val="00356F03"/>
+  </w:style>
+  <w:style w:type="paragraph" w:styleId="Pieddepage">
+    <w:name w:val="footer"/>
+    <w:basedOn w:val="Normal"/>
+    <w:link w:val="PieddepageCar"/>
+    <w:uiPriority w:val="99"/>
+    <w:unhideWhenUsed/>
+    <w:rsid w:val="00356F03"/>
+    <w:pPr>
+      <w:tabs>
+        <w:tab w:val="center" w:pos="4536"/>
+        <w:tab w:val="right" w:pos="9072"/>
+      </w:tabs>
+      <w:spacing w:after="0" w:line="240" w:lineRule="auto"/>
+    </w:pPr>
+  </w:style>
+  <w:style w:type="character" w:customStyle="1" w:styleId="PieddepageCar">
+    <w:name w:val="Pied de page Car"/>
+    <w:basedOn w:val="Policepardfaut"/>
+    <w:link w:val="Pieddepage"/>
+    <w:uiPriority w:val="99"/>
+    <w:rsid w:val="00356F03"/>
+  </w:style>
 </w:styles>
 </file>
 
@@ -2678,6 +4985,50 @@
       <w:contextualSpacing/>
     </w:pPr>
   </w:style>
+  <w:style w:type="paragraph" w:styleId="En-tte">
+    <w:name w:val="header"/>
+    <w:basedOn w:val="Normal"/>
+    <w:link w:val="En-tteCar"/>
+    <w:uiPriority w:val="99"/>
+    <w:unhideWhenUsed/>
+    <w:rsid w:val="00356F03"/>
+    <w:pPr>
+      <w:tabs>
+        <w:tab w:val="center" w:pos="4536"/>
+        <w:tab w:val="right" w:pos="9072"/>
+      </w:tabs>
+      <w:spacing w:after="0" w:line="240" w:lineRule="auto"/>
+    </w:pPr>
+  </w:style>
+  <w:style w:type="character" w:customStyle="1" w:styleId="En-tteCar">
+    <w:name w:val="En-tête Car"/>
+    <w:basedOn w:val="Policepardfaut"/>
+    <w:link w:val="En-tte"/>
+    <w:uiPriority w:val="99"/>
+    <w:rsid w:val="00356F03"/>
+  </w:style>
+  <w:style w:type="paragraph" w:styleId="Pieddepage">
+    <w:name w:val="footer"/>
+    <w:basedOn w:val="Normal"/>
+    <w:link w:val="PieddepageCar"/>
+    <w:uiPriority w:val="99"/>
+    <w:unhideWhenUsed/>
+    <w:rsid w:val="00356F03"/>
+    <w:pPr>
+      <w:tabs>
+        <w:tab w:val="center" w:pos="4536"/>
+        <w:tab w:val="right" w:pos="9072"/>
+      </w:tabs>
+      <w:spacing w:after="0" w:line="240" w:lineRule="auto"/>
+    </w:pPr>
+  </w:style>
+  <w:style w:type="character" w:customStyle="1" w:styleId="PieddepageCar">
+    <w:name w:val="Pied de page Car"/>
+    <w:basedOn w:val="Policepardfaut"/>
+    <w:link w:val="Pieddepage"/>
+    <w:uiPriority w:val="99"/>
+    <w:rsid w:val="00356F03"/>
+  </w:style>
 </w:styles>
 </file>
 
@@ -2971,7 +5322,7 @@
 </file>
 
 <file path=customXml/itemProps1.xml><?xml version="1.0" encoding="utf-8"?>
-<ds:datastoreItem xmlns:ds="http://schemas.openxmlformats.org/officeDocument/2006/customXml" ds:itemID="{5927B6A6-F65D-4DAD-837F-E911FEA37E58}">
+<ds:datastoreItem xmlns:ds="http://schemas.openxmlformats.org/officeDocument/2006/customXml" ds:itemID="{BE4FDDD3-921D-4213-834E-D905DF9124BF}">
   <ds:schemaRefs>
     <ds:schemaRef ds:uri="http://schemas.openxmlformats.org/officeDocument/2006/bibliography"/>
   </ds:schemaRefs>

</xml_diff>

<commit_message>
ajout rapport + rapport en pdf
</commit_message>
<xml_diff>
--- a/recuit/Rapport2.docx
+++ b/recuit/Rapport2.docx
@@ -4,7 +4,7 @@
   <w:body>
     <w:p>
       <w:pPr>
-        <w:pStyle w:val="Titre"/>
+        <w:pStyle w:val="Title"/>
         <w:rPr>
           <w:rFonts w:ascii="Times New Roman" w:hAnsi="Times New Roman" w:cs="Times New Roman"/>
         </w:rPr>
@@ -27,16 +27,18 @@
         </w:rPr>
         <w:t xml:space="preserve"> </w:t>
       </w:r>
+      <w:proofErr w:type="spellStart"/>
       <w:r>
         <w:rPr>
           <w:rFonts w:ascii="Times New Roman" w:hAnsi="Times New Roman" w:cs="Times New Roman"/>
         </w:rPr>
         <w:t>Métaheuristiques</w:t>
       </w:r>
+      <w:proofErr w:type="spellEnd"/>
     </w:p>
     <w:p>
       <w:pPr>
-        <w:pStyle w:val="Titre"/>
+        <w:pStyle w:val="Title"/>
         <w:rPr>
           <w:rFonts w:ascii="Times New Roman" w:hAnsi="Times New Roman" w:cs="Times New Roman"/>
         </w:rPr>
@@ -69,14 +71,29 @@
         <w:rPr>
           <w:rFonts w:ascii="Times New Roman" w:hAnsi="Times New Roman" w:cs="Times New Roman"/>
         </w:rPr>
-        <w:t xml:space="preserve"> C</w:t>
+        <w:t xml:space="preserve"> </w:t>
+      </w:r>
+      <w:proofErr w:type="spellStart"/>
+      <w:r>
+        <w:rPr>
+          <w:rFonts w:ascii="Times New Roman" w:hAnsi="Times New Roman" w:cs="Times New Roman"/>
+        </w:rPr>
+        <w:t>C</w:t>
       </w:r>
       <w:r>
         <w:rPr>
           <w:rFonts w:ascii="Times New Roman" w:hAnsi="Times New Roman" w:cs="Times New Roman"/>
         </w:rPr>
-        <w:t xml:space="preserve">overing </w:t>
+        <w:t>overing</w:t>
       </w:r>
+      <w:proofErr w:type="spellEnd"/>
+      <w:r>
+        <w:rPr>
+          <w:rFonts w:ascii="Times New Roman" w:hAnsi="Times New Roman" w:cs="Times New Roman"/>
+        </w:rPr>
+        <w:t xml:space="preserve"> </w:t>
+      </w:r>
+      <w:proofErr w:type="spellStart"/>
       <w:r>
         <w:rPr>
           <w:rFonts w:ascii="Times New Roman" w:hAnsi="Times New Roman" w:cs="Times New Roman"/>
@@ -89,6 +106,7 @@
         </w:rPr>
         <w:t>rray</w:t>
       </w:r>
+      <w:proofErr w:type="spellEnd"/>
     </w:p>
     <w:p>
       <w:pPr>
@@ -134,8 +152,19 @@
           <w:sz w:val="24"/>
           <w:szCs w:val="24"/>
         </w:rPr>
-        <w:t>Florian Korsakissok</w:t>
+        <w:t xml:space="preserve">Florian </w:t>
       </w:r>
+      <w:proofErr w:type="spellStart"/>
+      <w:r>
+        <w:rPr>
+          <w:rFonts w:ascii="Times New Roman" w:hAnsi="Times New Roman" w:cs="Times New Roman"/>
+          <w:i/>
+          <w:sz w:val="24"/>
+          <w:szCs w:val="24"/>
+        </w:rPr>
+        <w:t>Korsakissok</w:t>
+      </w:r>
+      <w:proofErr w:type="spellEnd"/>
       <w:r>
         <w:rPr>
           <w:rFonts w:ascii="Times New Roman" w:hAnsi="Times New Roman" w:cs="Times New Roman"/>
@@ -157,7 +186,7 @@
     </w:p>
     <w:p>
       <w:pPr>
-        <w:pStyle w:val="Titre1"/>
+        <w:pStyle w:val="Heading1"/>
         <w:rPr>
           <w:rFonts w:ascii="Times New Roman" w:hAnsi="Times New Roman" w:cs="Times New Roman"/>
         </w:rPr>
@@ -185,7 +214,43 @@
           <w:sz w:val="24"/>
           <w:szCs w:val="24"/>
         </w:rPr>
-        <w:t xml:space="preserve">Le problème traité est celui du « Covering Array », ou autrement dit d’une matrice de couverture. La résolution d’une instance d’un tel problème dépend de deux paramètres notés v et k. L’objectif est de remplir une matrice contenant k colonnes avec un minimum de lignes, à l’aide </w:t>
+        <w:t>Le problème traité est celui du « </w:t>
+      </w:r>
+      <w:proofErr w:type="spellStart"/>
+      <w:r>
+        <w:rPr>
+          <w:rFonts w:ascii="Times New Roman" w:hAnsi="Times New Roman" w:cs="Times New Roman"/>
+          <w:sz w:val="24"/>
+          <w:szCs w:val="24"/>
+        </w:rPr>
+        <w:t>Covering</w:t>
+      </w:r>
+      <w:proofErr w:type="spellEnd"/>
+      <w:r>
+        <w:rPr>
+          <w:rFonts w:ascii="Times New Roman" w:hAnsi="Times New Roman" w:cs="Times New Roman"/>
+          <w:sz w:val="24"/>
+          <w:szCs w:val="24"/>
+        </w:rPr>
+        <w:t xml:space="preserve"> </w:t>
+      </w:r>
+      <w:proofErr w:type="spellStart"/>
+      <w:r>
+        <w:rPr>
+          <w:rFonts w:ascii="Times New Roman" w:hAnsi="Times New Roman" w:cs="Times New Roman"/>
+          <w:sz w:val="24"/>
+          <w:szCs w:val="24"/>
+        </w:rPr>
+        <w:t>Array</w:t>
+      </w:r>
+      <w:proofErr w:type="spellEnd"/>
+      <w:r>
+        <w:rPr>
+          <w:rFonts w:ascii="Times New Roman" w:hAnsi="Times New Roman" w:cs="Times New Roman"/>
+          <w:sz w:val="24"/>
+          <w:szCs w:val="24"/>
+        </w:rPr>
+        <w:t xml:space="preserve"> », ou autrement dit d’une matrice de couverture. La résolution d’une instance d’un tel problème dépend de deux paramètres notés v et k. L’objectif est de remplir une matrice contenant k colonnes avec un minimum de lignes, à l’aide </w:t>
       </w:r>
       <w:r>
         <w:rPr>
@@ -233,7 +298,7 @@
     </w:p>
     <w:p>
       <w:pPr>
-        <w:pStyle w:val="Paragraphedeliste"/>
+        <w:pStyle w:val="ListParagraph"/>
         <w:numPr>
           <w:ilvl w:val="0"/>
           <w:numId w:val="6"/>
@@ -265,7 +330,7 @@
     </w:p>
     <w:p>
       <w:pPr>
-        <w:pStyle w:val="Paragraphedeliste"/>
+        <w:pStyle w:val="ListParagraph"/>
         <w:numPr>
           <w:ilvl w:val="0"/>
           <w:numId w:val="6"/>
@@ -313,7 +378,7 @@
     </w:p>
     <w:p>
       <w:pPr>
-        <w:pStyle w:val="Paragraphedeliste"/>
+        <w:pStyle w:val="ListParagraph"/>
         <w:numPr>
           <w:ilvl w:val="0"/>
           <w:numId w:val="6"/>
@@ -340,12 +405,48 @@
           <w:sz w:val="24"/>
           <w:szCs w:val="24"/>
         </w:rPr>
-        <w:t xml:space="preserve"> pour tout i, j dans [0 ; k-1], pour tout a, b dans [0 ; v-1], il existe une ligne l telle que M[l][i] = a et M[l][j] = b</w:t>
+        <w:t xml:space="preserve"> pour tout i, j dans [0 ; k-1], pour tout a, b dans [0 ; v-1], il existe une ligne </w:t>
+      </w:r>
+      <w:proofErr w:type="spellStart"/>
+      <w:r>
+        <w:rPr>
+          <w:rFonts w:ascii="Times New Roman" w:hAnsi="Times New Roman" w:cs="Times New Roman"/>
+          <w:sz w:val="24"/>
+          <w:szCs w:val="24"/>
+        </w:rPr>
+        <w:t>l</w:t>
+      </w:r>
+      <w:proofErr w:type="spellEnd"/>
+      <w:r>
+        <w:rPr>
+          <w:rFonts w:ascii="Times New Roman" w:hAnsi="Times New Roman" w:cs="Times New Roman"/>
+          <w:sz w:val="24"/>
+          <w:szCs w:val="24"/>
+        </w:rPr>
+        <w:t xml:space="preserve"> telle que M[l</w:t>
+      </w:r>
+      <w:proofErr w:type="gramStart"/>
+      <w:r>
+        <w:rPr>
+          <w:rFonts w:ascii="Times New Roman" w:hAnsi="Times New Roman" w:cs="Times New Roman"/>
+          <w:sz w:val="24"/>
+          <w:szCs w:val="24"/>
+        </w:rPr>
+        <w:t>][</w:t>
+      </w:r>
+      <w:proofErr w:type="gramEnd"/>
+      <w:r>
+        <w:rPr>
+          <w:rFonts w:ascii="Times New Roman" w:hAnsi="Times New Roman" w:cs="Times New Roman"/>
+          <w:sz w:val="24"/>
+          <w:szCs w:val="24"/>
+        </w:rPr>
+        <w:t>i] = a et M[l][j] = b</w:t>
       </w:r>
     </w:p>
     <w:p>
       <w:pPr>
-        <w:pStyle w:val="Paragraphedeliste"/>
+        <w:pStyle w:val="ListParagraph"/>
         <w:numPr>
           <w:ilvl w:val="0"/>
           <w:numId w:val="6"/>
@@ -410,7 +511,53 @@
           <w:sz w:val="24"/>
           <w:szCs w:val="24"/>
         </w:rPr>
-        <w:t>Dans l’implémentation de l’algorithme proposé, on utilisera souvent la notion de « contrainte élémentaire ». Une contrainte élémentaire est un quadruplet (i,j,a,b), et on dira que cette contrainte est satisfaite si il existe dans la matrice en cours de construction une ligne l telle que M[l][i] = a et M[l][j] = b.</w:t>
+        <w:t>Dans l’implémentation de l’algorithme proposé, on utilisera souvent la notion de « contrainte élémentaire ». Une contrainte élémentaire est un quadruplet (</w:t>
+      </w:r>
+      <w:proofErr w:type="spellStart"/>
+      <w:r>
+        <w:rPr>
+          <w:rFonts w:ascii="Times New Roman" w:hAnsi="Times New Roman" w:cs="Times New Roman"/>
+          <w:sz w:val="24"/>
+          <w:szCs w:val="24"/>
+        </w:rPr>
+        <w:t>i</w:t>
+      </w:r>
+      <w:proofErr w:type="gramStart"/>
+      <w:r>
+        <w:rPr>
+          <w:rFonts w:ascii="Times New Roman" w:hAnsi="Times New Roman" w:cs="Times New Roman"/>
+          <w:sz w:val="24"/>
+          <w:szCs w:val="24"/>
+        </w:rPr>
+        <w:t>,j,a,b</w:t>
+      </w:r>
+      <w:proofErr w:type="spellEnd"/>
+      <w:proofErr w:type="gramEnd"/>
+      <w:r>
+        <w:rPr>
+          <w:rFonts w:ascii="Times New Roman" w:hAnsi="Times New Roman" w:cs="Times New Roman"/>
+          <w:sz w:val="24"/>
+          <w:szCs w:val="24"/>
+        </w:rPr>
+        <w:t xml:space="preserve">), et on dira que cette contrainte est satisfaite si il existe dans la matrice en cours de construction une ligne </w:t>
+      </w:r>
+      <w:proofErr w:type="spellStart"/>
+      <w:r>
+        <w:rPr>
+          <w:rFonts w:ascii="Times New Roman" w:hAnsi="Times New Roman" w:cs="Times New Roman"/>
+          <w:sz w:val="24"/>
+          <w:szCs w:val="24"/>
+        </w:rPr>
+        <w:t>l</w:t>
+      </w:r>
+      <w:proofErr w:type="spellEnd"/>
+      <w:r>
+        <w:rPr>
+          <w:rFonts w:ascii="Times New Roman" w:hAnsi="Times New Roman" w:cs="Times New Roman"/>
+          <w:sz w:val="24"/>
+          <w:szCs w:val="24"/>
+        </w:rPr>
+        <w:t xml:space="preserve"> telle que M[l][i] = a et M[l][j] = b.</w:t>
       </w:r>
       <w:r>
         <w:br w:type="page"/>
@@ -418,7 +565,7 @@
     </w:p>
     <w:p>
       <w:pPr>
-        <w:pStyle w:val="Titre1"/>
+        <w:pStyle w:val="Heading1"/>
         <w:rPr>
           <w:rFonts w:ascii="Times New Roman" w:hAnsi="Times New Roman" w:cs="Times New Roman"/>
         </w:rPr>
@@ -439,7 +586,7 @@
     </w:p>
     <w:p>
       <w:pPr>
-        <w:pStyle w:val="Titre2"/>
+        <w:pStyle w:val="Heading2"/>
         <w:rPr>
           <w:rFonts w:ascii="Times New Roman" w:hAnsi="Times New Roman" w:cs="Times New Roman"/>
         </w:rPr>
@@ -472,7 +619,7 @@
     </w:p>
     <w:tbl>
       <w:tblPr>
-        <w:tblStyle w:val="Grilledutableau"/>
+        <w:tblStyle w:val="TableGrid"/>
         <w:tblW w:w="0" w:type="auto"/>
         <w:tblLook w:val="04A0" w:firstRow="1" w:lastRow="0" w:firstColumn="1" w:lastColumn="0" w:noHBand="0" w:noVBand="1"/>
       </w:tblPr>
@@ -663,7 +810,7 @@
     </w:p>
     <w:p>
       <w:pPr>
-        <w:pStyle w:val="Titre2"/>
+        <w:pStyle w:val="Heading2"/>
         <w:rPr>
           <w:rFonts w:ascii="Times New Roman" w:hAnsi="Times New Roman" w:cs="Times New Roman"/>
         </w:rPr>
@@ -737,7 +884,7 @@
     </w:p>
     <w:p>
       <w:pPr>
-        <w:pStyle w:val="Titre2"/>
+        <w:pStyle w:val="Heading2"/>
         <w:rPr>
           <w:rFonts w:ascii="Times New Roman" w:hAnsi="Times New Roman" w:cs="Times New Roman"/>
         </w:rPr>
@@ -746,15 +893,8 @@
         <w:rPr>
           <w:rFonts w:ascii="Times New Roman" w:hAnsi="Times New Roman" w:cs="Times New Roman"/>
         </w:rPr>
-        <w:t>C – Op</w:t>
-      </w:r>
-      <w:bookmarkStart w:id="0" w:name="_GoBack"/>
-      <w:bookmarkEnd w:id="0"/>
-      <w:r>
-        <w:rPr>
-          <w:rFonts w:ascii="Times New Roman" w:hAnsi="Times New Roman" w:cs="Times New Roman"/>
-        </w:rPr>
-        <w:t>timum local non global</w:t>
+        <w:lastRenderedPageBreak/>
+        <w:t>C – Optimum local non global</w:t>
       </w:r>
     </w:p>
     <w:p>
@@ -22673,7 +22813,7 @@
     <w:p/>
     <w:p>
       <w:pPr>
-        <w:pStyle w:val="Titre1"/>
+        <w:pStyle w:val="Heading1"/>
         <w:rPr>
           <w:rFonts w:ascii="Times New Roman" w:hAnsi="Times New Roman" w:cs="Times New Roman"/>
         </w:rPr>
@@ -22682,12 +22822,13 @@
         <w:rPr>
           <w:rFonts w:ascii="Times New Roman" w:hAnsi="Times New Roman" w:cs="Times New Roman"/>
         </w:rPr>
+        <w:lastRenderedPageBreak/>
         <w:t>III – Description de l’algorithme</w:t>
       </w:r>
     </w:p>
     <w:p>
       <w:pPr>
-        <w:pStyle w:val="Titre2"/>
+        <w:pStyle w:val="Heading2"/>
         <w:rPr>
           <w:rFonts w:ascii="Times New Roman" w:hAnsi="Times New Roman" w:cs="Times New Roman"/>
         </w:rPr>
@@ -22720,7 +22861,7 @@
     </w:p>
     <w:p>
       <w:pPr>
-        <w:pStyle w:val="Paragraphedeliste"/>
+        <w:pStyle w:val="ListParagraph"/>
         <w:numPr>
           <w:ilvl w:val="0"/>
           <w:numId w:val="10"/>
@@ -22743,7 +22884,7 @@
     </w:p>
     <w:p>
       <w:pPr>
-        <w:pStyle w:val="Paragraphedeliste"/>
+        <w:pStyle w:val="ListParagraph"/>
         <w:numPr>
           <w:ilvl w:val="0"/>
           <w:numId w:val="10"/>
@@ -22782,7 +22923,7 @@
     </w:p>
     <w:p>
       <w:pPr>
-        <w:pStyle w:val="Paragraphedeliste"/>
+        <w:pStyle w:val="ListParagraph"/>
         <w:numPr>
           <w:ilvl w:val="0"/>
           <w:numId w:val="10"/>
@@ -22824,7 +22965,7 @@
     </w:p>
     <w:p>
       <w:pPr>
-        <w:pStyle w:val="Paragraphedeliste"/>
+        <w:pStyle w:val="ListParagraph"/>
         <w:numPr>
           <w:ilvl w:val="0"/>
           <w:numId w:val="11"/>
@@ -22847,7 +22988,7 @@
     </w:p>
     <w:p>
       <w:pPr>
-        <w:pStyle w:val="Paragraphedeliste"/>
+        <w:pStyle w:val="ListParagraph"/>
         <w:numPr>
           <w:ilvl w:val="0"/>
           <w:numId w:val="11"/>
@@ -22870,7 +23011,7 @@
     </w:p>
     <w:p>
       <w:pPr>
-        <w:pStyle w:val="Paragraphedeliste"/>
+        <w:pStyle w:val="ListParagraph"/>
         <w:numPr>
           <w:ilvl w:val="1"/>
           <w:numId w:val="11"/>
@@ -22893,7 +23034,7 @@
     </w:p>
     <w:p>
       <w:pPr>
-        <w:pStyle w:val="Paragraphedeliste"/>
+        <w:pStyle w:val="ListParagraph"/>
         <w:numPr>
           <w:ilvl w:val="1"/>
           <w:numId w:val="11"/>
@@ -22916,7 +23057,7 @@
     </w:p>
     <w:p>
       <w:pPr>
-        <w:pStyle w:val="Paragraphedeliste"/>
+        <w:pStyle w:val="ListParagraph"/>
         <w:numPr>
           <w:ilvl w:val="1"/>
           <w:numId w:val="11"/>
@@ -22934,12 +23075,22 @@
           <w:sz w:val="24"/>
           <w:szCs w:val="24"/>
         </w:rPr>
-        <w:t>Calculer le critère de Métropolis</w:t>
+        <w:t xml:space="preserve">Calculer le critère de </w:t>
       </w:r>
+      <w:proofErr w:type="spellStart"/>
+      <w:r>
+        <w:rPr>
+          <w:rFonts w:ascii="Times New Roman" w:eastAsia="Times New Roman" w:hAnsi="Times New Roman" w:cs="Times New Roman"/>
+          <w:sz w:val="24"/>
+          <w:szCs w:val="24"/>
+        </w:rPr>
+        <w:t>Métropolis</w:t>
+      </w:r>
+      <w:proofErr w:type="spellEnd"/>
     </w:p>
     <w:p>
       <w:pPr>
-        <w:pStyle w:val="Paragraphedeliste"/>
+        <w:pStyle w:val="ListParagraph"/>
         <w:numPr>
           <w:ilvl w:val="1"/>
           <w:numId w:val="11"/>
@@ -22957,12 +23108,30 @@
           <w:sz w:val="24"/>
           <w:szCs w:val="24"/>
         </w:rPr>
-        <w:t>SI (metropolis)</w:t>
+        <w:t>SI (</w:t>
+      </w:r>
+      <w:proofErr w:type="spellStart"/>
+      <w:r>
+        <w:rPr>
+          <w:rFonts w:ascii="Times New Roman" w:eastAsia="Times New Roman" w:hAnsi="Times New Roman" w:cs="Times New Roman"/>
+          <w:sz w:val="24"/>
+          <w:szCs w:val="24"/>
+        </w:rPr>
+        <w:t>metropolis</w:t>
+      </w:r>
+      <w:proofErr w:type="spellEnd"/>
+      <w:r>
+        <w:rPr>
+          <w:rFonts w:ascii="Times New Roman" w:eastAsia="Times New Roman" w:hAnsi="Times New Roman" w:cs="Times New Roman"/>
+          <w:sz w:val="24"/>
+          <w:szCs w:val="24"/>
+        </w:rPr>
+        <w:t>)</w:t>
       </w:r>
     </w:p>
     <w:p>
       <w:pPr>
-        <w:pStyle w:val="Paragraphedeliste"/>
+        <w:pStyle w:val="ListParagraph"/>
         <w:numPr>
           <w:ilvl w:val="2"/>
           <w:numId w:val="11"/>
@@ -22985,7 +23154,7 @@
     </w:p>
     <w:p>
       <w:pPr>
-        <w:pStyle w:val="Paragraphedeliste"/>
+        <w:pStyle w:val="ListParagraph"/>
         <w:numPr>
           <w:ilvl w:val="2"/>
           <w:numId w:val="11"/>
@@ -23003,12 +23172,30 @@
           <w:sz w:val="24"/>
           <w:szCs w:val="24"/>
         </w:rPr>
-        <w:t>SI (meilleureConfiguration)</w:t>
+        <w:t>SI (</w:t>
+      </w:r>
+      <w:proofErr w:type="spellStart"/>
+      <w:r>
+        <w:rPr>
+          <w:rFonts w:ascii="Times New Roman" w:eastAsia="Times New Roman" w:hAnsi="Times New Roman" w:cs="Times New Roman"/>
+          <w:sz w:val="24"/>
+          <w:szCs w:val="24"/>
+        </w:rPr>
+        <w:t>meilleureConfiguration</w:t>
+      </w:r>
+      <w:proofErr w:type="spellEnd"/>
+      <w:r>
+        <w:rPr>
+          <w:rFonts w:ascii="Times New Roman" w:eastAsia="Times New Roman" w:hAnsi="Times New Roman" w:cs="Times New Roman"/>
+          <w:sz w:val="24"/>
+          <w:szCs w:val="24"/>
+        </w:rPr>
+        <w:t>)</w:t>
       </w:r>
     </w:p>
     <w:p>
       <w:pPr>
-        <w:pStyle w:val="Paragraphedeliste"/>
+        <w:pStyle w:val="ListParagraph"/>
         <w:numPr>
           <w:ilvl w:val="3"/>
           <w:numId w:val="11"/>
@@ -23020,18 +23207,28 @@
           <w:szCs w:val="24"/>
         </w:rPr>
       </w:pPr>
+      <w:proofErr w:type="spellStart"/>
       <w:r>
         <w:rPr>
           <w:rFonts w:ascii="Times New Roman" w:eastAsia="Times New Roman" w:hAnsi="Times New Roman" w:cs="Times New Roman"/>
           <w:sz w:val="24"/>
           <w:szCs w:val="24"/>
         </w:rPr>
-        <w:t>meilleurCoût = f(S')</w:t>
+        <w:t>meilleurCoût</w:t>
+      </w:r>
+      <w:proofErr w:type="spellEnd"/>
+      <w:r>
+        <w:rPr>
+          <w:rFonts w:ascii="Times New Roman" w:eastAsia="Times New Roman" w:hAnsi="Times New Roman" w:cs="Times New Roman"/>
+          <w:sz w:val="24"/>
+          <w:szCs w:val="24"/>
+        </w:rPr>
+        <w:t xml:space="preserve"> = f(S')</w:t>
       </w:r>
     </w:p>
     <w:p>
       <w:pPr>
-        <w:pStyle w:val="Paragraphedeliste"/>
+        <w:pStyle w:val="ListParagraph"/>
         <w:numPr>
           <w:ilvl w:val="2"/>
           <w:numId w:val="11"/>
@@ -23054,7 +23251,7 @@
     </w:p>
     <w:p>
       <w:pPr>
-        <w:pStyle w:val="Paragraphedeliste"/>
+        <w:pStyle w:val="ListParagraph"/>
         <w:numPr>
           <w:ilvl w:val="1"/>
           <w:numId w:val="11"/>
@@ -23077,7 +23274,7 @@
     </w:p>
     <w:p>
       <w:pPr>
-        <w:pStyle w:val="Paragraphedeliste"/>
+        <w:pStyle w:val="ListParagraph"/>
         <w:numPr>
           <w:ilvl w:val="1"/>
           <w:numId w:val="11"/>
@@ -23100,7 +23297,7 @@
     </w:p>
     <w:p>
       <w:pPr>
-        <w:pStyle w:val="Paragraphedeliste"/>
+        <w:pStyle w:val="ListParagraph"/>
         <w:numPr>
           <w:ilvl w:val="0"/>
           <w:numId w:val="11"/>
@@ -23123,7 +23320,7 @@
     </w:p>
     <w:p>
       <w:pPr>
-        <w:pStyle w:val="Paragraphedeliste"/>
+        <w:pStyle w:val="ListParagraph"/>
         <w:numPr>
           <w:ilvl w:val="0"/>
           <w:numId w:val="11"/>
@@ -23141,12 +23338,22 @@
           <w:sz w:val="24"/>
           <w:szCs w:val="24"/>
         </w:rPr>
-        <w:t>RETOURNER meilleureConfiguration</w:t>
+        <w:t xml:space="preserve">RETOURNER </w:t>
       </w:r>
+      <w:proofErr w:type="spellStart"/>
+      <w:r>
+        <w:rPr>
+          <w:rFonts w:ascii="Times New Roman" w:eastAsia="Times New Roman" w:hAnsi="Times New Roman" w:cs="Times New Roman"/>
+          <w:sz w:val="24"/>
+          <w:szCs w:val="24"/>
+        </w:rPr>
+        <w:t>meilleureConfiguration</w:t>
+      </w:r>
+      <w:proofErr w:type="spellEnd"/>
     </w:p>
     <w:p>
       <w:pPr>
-        <w:pStyle w:val="Titre2"/>
+        <w:pStyle w:val="Heading2"/>
         <w:rPr>
           <w:rFonts w:ascii="Times New Roman" w:hAnsi="Times New Roman" w:cs="Times New Roman"/>
         </w:rPr>
@@ -23174,8 +23381,36 @@
           <w:sz w:val="24"/>
           <w:szCs w:val="24"/>
         </w:rPr>
-        <w:t>La performance d'un mouvement d'une configuration S vers une configuration S' est donnée par la différence entre f(S') et f(S), où f est la fonction d'évaluation. Plus précisément, f correspond à la fonction "verifierSolution</w:t>
+        <w:t xml:space="preserve">La performance d'un mouvement d'une configuration S vers une configuration </w:t>
       </w:r>
+      <w:proofErr w:type="gramStart"/>
+      <w:r>
+        <w:rPr>
+          <w:rFonts w:ascii="Times New Roman" w:eastAsia="Times New Roman" w:hAnsi="Times New Roman" w:cs="Times New Roman"/>
+          <w:sz w:val="24"/>
+          <w:szCs w:val="24"/>
+        </w:rPr>
+        <w:t>S' est</w:t>
+      </w:r>
+      <w:proofErr w:type="gramEnd"/>
+      <w:r>
+        <w:rPr>
+          <w:rFonts w:ascii="Times New Roman" w:eastAsia="Times New Roman" w:hAnsi="Times New Roman" w:cs="Times New Roman"/>
+          <w:sz w:val="24"/>
+          <w:szCs w:val="24"/>
+        </w:rPr>
+        <w:t xml:space="preserve"> donnée par la différence entre f(S') et f(S), où f est la fonction d'évaluation. Plus précisément, f correspond à la fonction "</w:t>
+      </w:r>
+      <w:proofErr w:type="spellStart"/>
+      <w:r>
+        <w:rPr>
+          <w:rFonts w:ascii="Times New Roman" w:eastAsia="Times New Roman" w:hAnsi="Times New Roman" w:cs="Times New Roman"/>
+          <w:sz w:val="24"/>
+          <w:szCs w:val="24"/>
+        </w:rPr>
+        <w:t>verifierSolution</w:t>
+      </w:r>
+      <w:proofErr w:type="spellEnd"/>
       <w:r>
         <w:rPr>
           <w:rFonts w:ascii="Times New Roman" w:eastAsia="Times New Roman" w:hAnsi="Times New Roman" w:cs="Times New Roman"/>
@@ -23214,7 +23449,25 @@
           <w:sz w:val="24"/>
           <w:szCs w:val="24"/>
         </w:rPr>
-        <w:t xml:space="preserve">Dans le principe, l’objectif est de vérifier si un mouvement a introduit des violations de contraintes supplémentaires, ou si au contraire il a pu en satisfaire de nouvelles. Une CA_Solution est en effet caractérisée, notamment, par l’ensemble des contraintes qu’elle a à satisfaire, chacune étant associée à un booléen de satisfaction. </w:t>
+        <w:t xml:space="preserve">Dans le principe, l’objectif est de vérifier si un mouvement a introduit des violations de contraintes supplémentaires, ou si au contraire il a pu en satisfaire de nouvelles. Une </w:t>
+      </w:r>
+      <w:proofErr w:type="spellStart"/>
+      <w:r>
+        <w:rPr>
+          <w:rFonts w:ascii="Times New Roman" w:eastAsia="Times New Roman" w:hAnsi="Times New Roman" w:cs="Times New Roman"/>
+          <w:sz w:val="24"/>
+          <w:szCs w:val="24"/>
+        </w:rPr>
+        <w:t>CA_Solution</w:t>
+      </w:r>
+      <w:proofErr w:type="spellEnd"/>
+      <w:r>
+        <w:rPr>
+          <w:rFonts w:ascii="Times New Roman" w:eastAsia="Times New Roman" w:hAnsi="Times New Roman" w:cs="Times New Roman"/>
+          <w:sz w:val="24"/>
+          <w:szCs w:val="24"/>
+        </w:rPr>
+        <w:t xml:space="preserve"> est en effet caractérisée, notamment, par l’ensemble des contraintes qu’elle a à satisfaire, chacune étant associée à un booléen de satisfaction. </w:t>
       </w:r>
       <w:r>
         <w:rPr>
@@ -23238,8 +23491,18 @@
           <w:sz w:val="24"/>
           <w:szCs w:val="24"/>
         </w:rPr>
-        <w:t>Une implémentation bas-niveau de la fonction "verifierSolution</w:t>
+        <w:t>Une implémentation bas-niveau de la fonction "</w:t>
       </w:r>
+      <w:proofErr w:type="spellStart"/>
+      <w:r>
+        <w:rPr>
+          <w:rFonts w:ascii="Times New Roman" w:eastAsia="Times New Roman" w:hAnsi="Times New Roman" w:cs="Times New Roman"/>
+          <w:sz w:val="24"/>
+          <w:szCs w:val="24"/>
+        </w:rPr>
+        <w:t>verifierSolution</w:t>
+      </w:r>
+      <w:proofErr w:type="spellEnd"/>
       <w:r>
         <w:rPr>
           <w:rFonts w:ascii="Times New Roman" w:eastAsia="Times New Roman" w:hAnsi="Times New Roman" w:cs="Times New Roman"/>
@@ -23266,6 +23529,8 @@
           <w:szCs w:val="24"/>
         </w:rPr>
       </w:pPr>
+      <w:proofErr w:type="spellStart"/>
+      <w:proofErr w:type="gramStart"/>
       <w:r>
         <w:rPr>
           <w:rFonts w:ascii="Times New Roman" w:eastAsia="Times New Roman" w:hAnsi="Times New Roman" w:cs="Times New Roman"/>
@@ -23273,7 +23538,38 @@
           <w:sz w:val="24"/>
           <w:szCs w:val="24"/>
         </w:rPr>
-        <w:t>verifierSolution(CA_Solution sol</w:t>
+        <w:t>verifierSolution</w:t>
+      </w:r>
+      <w:proofErr w:type="spellEnd"/>
+      <w:r>
+        <w:rPr>
+          <w:rFonts w:ascii="Times New Roman" w:eastAsia="Times New Roman" w:hAnsi="Times New Roman" w:cs="Times New Roman"/>
+          <w:b/>
+          <w:sz w:val="24"/>
+          <w:szCs w:val="24"/>
+        </w:rPr>
+        <w:t>(</w:t>
+      </w:r>
+      <w:proofErr w:type="spellStart"/>
+      <w:proofErr w:type="gramEnd"/>
+      <w:r>
+        <w:rPr>
+          <w:rFonts w:ascii="Times New Roman" w:eastAsia="Times New Roman" w:hAnsi="Times New Roman" w:cs="Times New Roman"/>
+          <w:b/>
+          <w:sz w:val="24"/>
+          <w:szCs w:val="24"/>
+        </w:rPr>
+        <w:t>CA_Solution</w:t>
+      </w:r>
+      <w:proofErr w:type="spellEnd"/>
+      <w:r>
+        <w:rPr>
+          <w:rFonts w:ascii="Times New Roman" w:eastAsia="Times New Roman" w:hAnsi="Times New Roman" w:cs="Times New Roman"/>
+          <w:b/>
+          <w:sz w:val="24"/>
+          <w:szCs w:val="24"/>
+        </w:rPr>
+        <w:t xml:space="preserve"> sol</w:t>
       </w:r>
       <w:r>
         <w:rPr>
@@ -23296,7 +23592,7 @@
     </w:p>
     <w:p>
       <w:pPr>
-        <w:pStyle w:val="Paragraphedeliste"/>
+        <w:pStyle w:val="ListParagraph"/>
         <w:numPr>
           <w:ilvl w:val="0"/>
           <w:numId w:val="17"/>
@@ -23308,6 +23604,7 @@
           <w:szCs w:val="24"/>
         </w:rPr>
       </w:pPr>
+      <w:proofErr w:type="spellStart"/>
       <w:r>
         <w:rPr>
           <w:rFonts w:ascii="Times New Roman" w:eastAsia="Times New Roman" w:hAnsi="Times New Roman" w:cs="Times New Roman"/>
@@ -23316,13 +23613,23 @@
         </w:rPr>
         <w:t>erreursDernierMv</w:t>
       </w:r>
+      <w:proofErr w:type="spellEnd"/>
       <w:r>
         <w:rPr>
           <w:rFonts w:ascii="Times New Roman" w:eastAsia="Times New Roman" w:hAnsi="Times New Roman" w:cs="Times New Roman"/>
           <w:sz w:val="24"/>
           <w:szCs w:val="24"/>
         </w:rPr>
-        <w:t xml:space="preserve"> = sol</w:t>
+        <w:t xml:space="preserve"> = </w:t>
+      </w:r>
+      <w:proofErr w:type="spellStart"/>
+      <w:r>
+        <w:rPr>
+          <w:rFonts w:ascii="Times New Roman" w:eastAsia="Times New Roman" w:hAnsi="Times New Roman" w:cs="Times New Roman"/>
+          <w:sz w:val="24"/>
+          <w:szCs w:val="24"/>
+        </w:rPr>
+        <w:t>sol</w:t>
       </w:r>
       <w:r>
         <w:rPr>
@@ -23340,10 +23647,11 @@
         </w:rPr>
         <w:t>erreurs</w:t>
       </w:r>
+      <w:proofErr w:type="spellEnd"/>
     </w:p>
     <w:p>
       <w:pPr>
-        <w:pStyle w:val="Paragraphedeliste"/>
+        <w:pStyle w:val="ListParagraph"/>
         <w:numPr>
           <w:ilvl w:val="0"/>
           <w:numId w:val="17"/>
@@ -23374,7 +23682,7 @@
     </w:p>
     <w:p>
       <w:pPr>
-        <w:pStyle w:val="Paragraphedeliste"/>
+        <w:pStyle w:val="ListParagraph"/>
         <w:numPr>
           <w:ilvl w:val="1"/>
           <w:numId w:val="17"/>
@@ -23405,7 +23713,7 @@
     </w:p>
     <w:p>
       <w:pPr>
-        <w:pStyle w:val="Paragraphedeliste"/>
+        <w:pStyle w:val="ListParagraph"/>
         <w:numPr>
           <w:ilvl w:val="2"/>
           <w:numId w:val="17"/>
@@ -23423,7 +23731,26 @@
           <w:sz w:val="24"/>
           <w:szCs w:val="24"/>
         </w:rPr>
-        <w:t xml:space="preserve">copier l’état de la contrainte (k1,mv.colonne,v1,mv.ancienSymbole) </w:t>
+        <w:lastRenderedPageBreak/>
+        <w:t>copier l’état de la contrainte (k1</w:t>
+      </w:r>
+      <w:proofErr w:type="gramStart"/>
+      <w:r>
+        <w:rPr>
+          <w:rFonts w:ascii="Times New Roman" w:eastAsia="Times New Roman" w:hAnsi="Times New Roman" w:cs="Times New Roman"/>
+          <w:sz w:val="24"/>
+          <w:szCs w:val="24"/>
+        </w:rPr>
+        <w:t>,mv.colonne,v1,mv.ancienSymbole</w:t>
+      </w:r>
+      <w:proofErr w:type="gramEnd"/>
+      <w:r>
+        <w:rPr>
+          <w:rFonts w:ascii="Times New Roman" w:eastAsia="Times New Roman" w:hAnsi="Times New Roman" w:cs="Times New Roman"/>
+          <w:sz w:val="24"/>
+          <w:szCs w:val="24"/>
+        </w:rPr>
+        <w:t xml:space="preserve">) </w:t>
       </w:r>
       <w:r>
         <w:rPr>
@@ -23431,8 +23758,18 @@
           <w:sz w:val="24"/>
           <w:szCs w:val="24"/>
         </w:rPr>
-        <w:t>dans copieContrainteAncien</w:t>
+        <w:t xml:space="preserve">dans </w:t>
       </w:r>
+      <w:proofErr w:type="spellStart"/>
+      <w:r>
+        <w:rPr>
+          <w:rFonts w:ascii="Times New Roman" w:eastAsia="Times New Roman" w:hAnsi="Times New Roman" w:cs="Times New Roman"/>
+          <w:sz w:val="24"/>
+          <w:szCs w:val="24"/>
+        </w:rPr>
+        <w:t>copieContrainteAncien</w:t>
+      </w:r>
+      <w:proofErr w:type="spellEnd"/>
       <w:r>
         <w:rPr>
           <w:rFonts w:ascii="Times New Roman" w:eastAsia="Times New Roman" w:hAnsi="Times New Roman" w:cs="Times New Roman"/>
@@ -23444,7 +23781,7 @@
     </w:p>
     <w:p>
       <w:pPr>
-        <w:pStyle w:val="Paragraphedeliste"/>
+        <w:pStyle w:val="ListParagraph"/>
         <w:numPr>
           <w:ilvl w:val="2"/>
           <w:numId w:val="17"/>
@@ -23462,7 +23799,16 @@
           <w:sz w:val="24"/>
           <w:szCs w:val="24"/>
         </w:rPr>
-        <w:t>copier l’état de la contrainte (k1,mv.colonne,</w:t>
+        <w:t>copier l’état de la contrainte (k1</w:t>
+      </w:r>
+      <w:proofErr w:type="gramStart"/>
+      <w:r>
+        <w:rPr>
+          <w:rFonts w:ascii="Times New Roman" w:eastAsia="Times New Roman" w:hAnsi="Times New Roman" w:cs="Times New Roman"/>
+          <w:sz w:val="24"/>
+          <w:szCs w:val="24"/>
+        </w:rPr>
+        <w:t>,mv.colonne,</w:t>
       </w:r>
       <w:r>
         <w:rPr>
@@ -23478,7 +23824,16 @@
           <w:sz w:val="24"/>
           <w:szCs w:val="24"/>
         </w:rPr>
-        <w:t xml:space="preserve">Symbole) </w:t>
+        <w:t>Symbole</w:t>
+      </w:r>
+      <w:proofErr w:type="gramEnd"/>
+      <w:r>
+        <w:rPr>
+          <w:rFonts w:ascii="Times New Roman" w:eastAsia="Times New Roman" w:hAnsi="Times New Roman" w:cs="Times New Roman"/>
+          <w:sz w:val="24"/>
+          <w:szCs w:val="24"/>
+        </w:rPr>
+        <w:t xml:space="preserve">) </w:t>
       </w:r>
       <w:r>
         <w:rPr>
@@ -23486,7 +23841,16 @@
           <w:sz w:val="24"/>
           <w:szCs w:val="24"/>
         </w:rPr>
-        <w:t>dans copieContrainte</w:t>
+        <w:t xml:space="preserve">dans </w:t>
+      </w:r>
+      <w:proofErr w:type="spellStart"/>
+      <w:r>
+        <w:rPr>
+          <w:rFonts w:ascii="Times New Roman" w:eastAsia="Times New Roman" w:hAnsi="Times New Roman" w:cs="Times New Roman"/>
+          <w:sz w:val="24"/>
+          <w:szCs w:val="24"/>
+        </w:rPr>
+        <w:t>copieContrainte</w:t>
       </w:r>
       <w:r>
         <w:rPr>
@@ -23496,6 +23860,7 @@
         </w:rPr>
         <w:t>Nouveau</w:t>
       </w:r>
+      <w:proofErr w:type="spellEnd"/>
       <w:r>
         <w:rPr>
           <w:rFonts w:ascii="Times New Roman" w:eastAsia="Times New Roman" w:hAnsi="Times New Roman" w:cs="Times New Roman"/>
@@ -23507,7 +23872,7 @@
     </w:p>
     <w:p>
       <w:pPr>
-        <w:pStyle w:val="Paragraphedeliste"/>
+        <w:pStyle w:val="ListParagraph"/>
         <w:numPr>
           <w:ilvl w:val="1"/>
           <w:numId w:val="17"/>
@@ -23530,7 +23895,7 @@
     </w:p>
     <w:p>
       <w:pPr>
-        <w:pStyle w:val="Paragraphedeliste"/>
+        <w:pStyle w:val="ListParagraph"/>
         <w:numPr>
           <w:ilvl w:val="0"/>
           <w:numId w:val="17"/>
@@ -23553,7 +23918,7 @@
     </w:p>
     <w:p>
       <w:pPr>
-        <w:pStyle w:val="Paragraphedeliste"/>
+        <w:pStyle w:val="ListParagraph"/>
         <w:numPr>
           <w:ilvl w:val="0"/>
           <w:numId w:val="17"/>
@@ -23584,7 +23949,7 @@
     </w:p>
     <w:p>
       <w:pPr>
-        <w:pStyle w:val="Paragraphedeliste"/>
+        <w:pStyle w:val="ListParagraph"/>
         <w:numPr>
           <w:ilvl w:val="1"/>
           <w:numId w:val="17"/>
@@ -23602,7 +23967,17 @@
           <w:sz w:val="24"/>
           <w:szCs w:val="24"/>
         </w:rPr>
-        <w:t>SI (copieCon</w:t>
+        <w:t>SI (</w:t>
+      </w:r>
+      <w:proofErr w:type="spellStart"/>
+      <w:proofErr w:type="gramStart"/>
+      <w:r>
+        <w:rPr>
+          <w:rFonts w:ascii="Times New Roman" w:eastAsia="Times New Roman" w:hAnsi="Times New Roman" w:cs="Times New Roman"/>
+          <w:sz w:val="24"/>
+          <w:szCs w:val="24"/>
+        </w:rPr>
+        <w:t>copieCon</w:t>
       </w:r>
       <w:r>
         <w:rPr>
@@ -23610,7 +23985,43 @@
           <w:sz w:val="24"/>
           <w:szCs w:val="24"/>
         </w:rPr>
-        <w:t>trainteAncien[k1][sol[mv.ligne][</w:t>
+        <w:t>trainteAncien</w:t>
+      </w:r>
+      <w:proofErr w:type="spellEnd"/>
+      <w:r>
+        <w:rPr>
+          <w:rFonts w:ascii="Times New Roman" w:eastAsia="Times New Roman" w:hAnsi="Times New Roman" w:cs="Times New Roman"/>
+          <w:sz w:val="24"/>
+          <w:szCs w:val="24"/>
+        </w:rPr>
+        <w:t>[</w:t>
+      </w:r>
+      <w:proofErr w:type="gramEnd"/>
+      <w:r>
+        <w:rPr>
+          <w:rFonts w:ascii="Times New Roman" w:eastAsia="Times New Roman" w:hAnsi="Times New Roman" w:cs="Times New Roman"/>
+          <w:sz w:val="24"/>
+          <w:szCs w:val="24"/>
+        </w:rPr>
+        <w:t>k1][sol[</w:t>
+      </w:r>
+      <w:proofErr w:type="spellStart"/>
+      <w:r>
+        <w:rPr>
+          <w:rFonts w:ascii="Times New Roman" w:eastAsia="Times New Roman" w:hAnsi="Times New Roman" w:cs="Times New Roman"/>
+          <w:sz w:val="24"/>
+          <w:szCs w:val="24"/>
+        </w:rPr>
+        <w:t>mv.ligne</w:t>
+      </w:r>
+      <w:proofErr w:type="spellEnd"/>
+      <w:r>
+        <w:rPr>
+          <w:rFonts w:ascii="Times New Roman" w:eastAsia="Times New Roman" w:hAnsi="Times New Roman" w:cs="Times New Roman"/>
+          <w:sz w:val="24"/>
+          <w:szCs w:val="24"/>
+        </w:rPr>
+        <w:t>][</w:t>
       </w:r>
       <w:r>
         <w:rPr>
@@ -23660,6 +24071,7 @@
         </w:rPr>
         <w:t xml:space="preserve">1 != </w:t>
       </w:r>
+      <w:proofErr w:type="spellStart"/>
       <w:r>
         <w:rPr>
           <w:rFonts w:ascii="Times New Roman" w:eastAsia="Times New Roman" w:hAnsi="Times New Roman" w:cs="Times New Roman"/>
@@ -23674,12 +24086,21 @@
           <w:sz w:val="24"/>
           <w:szCs w:val="24"/>
         </w:rPr>
-        <w:t>ligne)</w:t>
+        <w:t>ligne</w:t>
+      </w:r>
+      <w:proofErr w:type="spellEnd"/>
+      <w:r>
+        <w:rPr>
+          <w:rFonts w:ascii="Times New Roman" w:eastAsia="Times New Roman" w:hAnsi="Times New Roman" w:cs="Times New Roman"/>
+          <w:sz w:val="24"/>
+          <w:szCs w:val="24"/>
+        </w:rPr>
+        <w:t>)</w:t>
       </w:r>
     </w:p>
     <w:p>
       <w:pPr>
-        <w:pStyle w:val="Paragraphedeliste"/>
+        <w:pStyle w:val="ListParagraph"/>
         <w:numPr>
           <w:ilvl w:val="2"/>
           <w:numId w:val="17"/>
@@ -23691,6 +24112,8 @@
           <w:szCs w:val="24"/>
         </w:rPr>
       </w:pPr>
+      <w:proofErr w:type="spellStart"/>
+      <w:proofErr w:type="gramStart"/>
       <w:r>
         <w:rPr>
           <w:rFonts w:ascii="Times New Roman" w:eastAsia="Times New Roman" w:hAnsi="Times New Roman" w:cs="Times New Roman"/>
@@ -23705,7 +24128,43 @@
           <w:sz w:val="24"/>
           <w:szCs w:val="24"/>
         </w:rPr>
-        <w:t>raintesAncien[i1][sol[mv.ligne][k</w:t>
+        <w:t>raintesAncien</w:t>
+      </w:r>
+      <w:proofErr w:type="spellEnd"/>
+      <w:r>
+        <w:rPr>
+          <w:rFonts w:ascii="Times New Roman" w:eastAsia="Times New Roman" w:hAnsi="Times New Roman" w:cs="Times New Roman"/>
+          <w:sz w:val="24"/>
+          <w:szCs w:val="24"/>
+        </w:rPr>
+        <w:t>[</w:t>
+      </w:r>
+      <w:proofErr w:type="gramEnd"/>
+      <w:r>
+        <w:rPr>
+          <w:rFonts w:ascii="Times New Roman" w:eastAsia="Times New Roman" w:hAnsi="Times New Roman" w:cs="Times New Roman"/>
+          <w:sz w:val="24"/>
+          <w:szCs w:val="24"/>
+        </w:rPr>
+        <w:t>i1][sol[</w:t>
+      </w:r>
+      <w:proofErr w:type="spellStart"/>
+      <w:r>
+        <w:rPr>
+          <w:rFonts w:ascii="Times New Roman" w:eastAsia="Times New Roman" w:hAnsi="Times New Roman" w:cs="Times New Roman"/>
+          <w:sz w:val="24"/>
+          <w:szCs w:val="24"/>
+        </w:rPr>
+        <w:t>mv.ligne</w:t>
+      </w:r>
+      <w:proofErr w:type="spellEnd"/>
+      <w:r>
+        <w:rPr>
+          <w:rFonts w:ascii="Times New Roman" w:eastAsia="Times New Roman" w:hAnsi="Times New Roman" w:cs="Times New Roman"/>
+          <w:sz w:val="24"/>
+          <w:szCs w:val="24"/>
+        </w:rPr>
+        <w:t>][k</w:t>
       </w:r>
       <w:r>
         <w:rPr>
@@ -23718,7 +24177,7 @@
     </w:p>
     <w:p>
       <w:pPr>
-        <w:pStyle w:val="Paragraphedeliste"/>
+        <w:pStyle w:val="ListParagraph"/>
         <w:numPr>
           <w:ilvl w:val="2"/>
           <w:numId w:val="17"/>
@@ -23730,18 +24189,28 @@
           <w:szCs w:val="24"/>
         </w:rPr>
       </w:pPr>
+      <w:proofErr w:type="spellStart"/>
       <w:r>
         <w:rPr>
           <w:rFonts w:ascii="Times New Roman" w:eastAsia="Times New Roman" w:hAnsi="Times New Roman" w:cs="Times New Roman"/>
           <w:sz w:val="24"/>
           <w:szCs w:val="24"/>
         </w:rPr>
-        <w:t>erreursDernierMv++</w:t>
+        <w:t>erreursDernierMv</w:t>
+      </w:r>
+      <w:proofErr w:type="spellEnd"/>
+      <w:r>
+        <w:rPr>
+          <w:rFonts w:ascii="Times New Roman" w:eastAsia="Times New Roman" w:hAnsi="Times New Roman" w:cs="Times New Roman"/>
+          <w:sz w:val="24"/>
+          <w:szCs w:val="24"/>
+        </w:rPr>
+        <w:t>++</w:t>
       </w:r>
     </w:p>
     <w:p>
       <w:pPr>
-        <w:pStyle w:val="Paragraphedeliste"/>
+        <w:pStyle w:val="ListParagraph"/>
         <w:numPr>
           <w:ilvl w:val="1"/>
           <w:numId w:val="17"/>
@@ -23764,7 +24233,7 @@
     </w:p>
     <w:p>
       <w:pPr>
-        <w:pStyle w:val="Paragraphedeliste"/>
+        <w:pStyle w:val="ListParagraph"/>
         <w:numPr>
           <w:ilvl w:val="0"/>
           <w:numId w:val="17"/>
@@ -23787,7 +24256,7 @@
     </w:p>
     <w:p>
       <w:pPr>
-        <w:pStyle w:val="Paragraphedeliste"/>
+        <w:pStyle w:val="ListParagraph"/>
         <w:numPr>
           <w:ilvl w:val="0"/>
           <w:numId w:val="17"/>
@@ -23818,7 +24287,7 @@
     </w:p>
     <w:p>
       <w:pPr>
-        <w:pStyle w:val="Paragraphedeliste"/>
+        <w:pStyle w:val="ListParagraph"/>
         <w:numPr>
           <w:ilvl w:val="1"/>
           <w:numId w:val="17"/>
@@ -23844,24 +24313,64 @@
           <w:sz w:val="24"/>
           <w:szCs w:val="24"/>
         </w:rPr>
-        <w:t>sol[l][</w:t>
+        <w:t>sol[l</w:t>
       </w:r>
+      <w:proofErr w:type="gramStart"/>
       <w:r>
         <w:rPr>
           <w:rFonts w:ascii="Times New Roman" w:eastAsia="Times New Roman" w:hAnsi="Times New Roman" w:cs="Times New Roman"/>
           <w:sz w:val="24"/>
           <w:szCs w:val="24"/>
         </w:rPr>
-        <w:t>mv.colonne] = mv.ancienSymbole</w:t>
+        <w:t>][</w:t>
       </w:r>
+      <w:proofErr w:type="spellStart"/>
+      <w:proofErr w:type="gramEnd"/>
       <w:r>
         <w:rPr>
           <w:rFonts w:ascii="Times New Roman" w:eastAsia="Times New Roman" w:hAnsi="Times New Roman" w:cs="Times New Roman"/>
           <w:sz w:val="24"/>
           <w:szCs w:val="24"/>
         </w:rPr>
-        <w:t xml:space="preserve"> ET l != mv.ligne</w:t>
+        <w:t>mv.colonne</w:t>
       </w:r>
+      <w:proofErr w:type="spellEnd"/>
+      <w:r>
+        <w:rPr>
+          <w:rFonts w:ascii="Times New Roman" w:eastAsia="Times New Roman" w:hAnsi="Times New Roman" w:cs="Times New Roman"/>
+          <w:sz w:val="24"/>
+          <w:szCs w:val="24"/>
+        </w:rPr>
+        <w:t xml:space="preserve">] = </w:t>
+      </w:r>
+      <w:proofErr w:type="spellStart"/>
+      <w:r>
+        <w:rPr>
+          <w:rFonts w:ascii="Times New Roman" w:eastAsia="Times New Roman" w:hAnsi="Times New Roman" w:cs="Times New Roman"/>
+          <w:sz w:val="24"/>
+          <w:szCs w:val="24"/>
+        </w:rPr>
+        <w:t>mv.ancienSymbole</w:t>
+      </w:r>
+      <w:proofErr w:type="spellEnd"/>
+      <w:r>
+        <w:rPr>
+          <w:rFonts w:ascii="Times New Roman" w:eastAsia="Times New Roman" w:hAnsi="Times New Roman" w:cs="Times New Roman"/>
+          <w:sz w:val="24"/>
+          <w:szCs w:val="24"/>
+        </w:rPr>
+        <w:t xml:space="preserve"> ET l != </w:t>
+      </w:r>
+      <w:proofErr w:type="spellStart"/>
+      <w:r>
+        <w:rPr>
+          <w:rFonts w:ascii="Times New Roman" w:eastAsia="Times New Roman" w:hAnsi="Times New Roman" w:cs="Times New Roman"/>
+          <w:sz w:val="24"/>
+          <w:szCs w:val="24"/>
+        </w:rPr>
+        <w:t>mv.ligne</w:t>
+      </w:r>
+      <w:proofErr w:type="spellEnd"/>
       <w:r>
         <w:rPr>
           <w:rFonts w:ascii="Times New Roman" w:eastAsia="Times New Roman" w:hAnsi="Times New Roman" w:cs="Times New Roman"/>
@@ -23873,7 +24382,7 @@
     </w:p>
     <w:p>
       <w:pPr>
-        <w:pStyle w:val="Paragraphedeliste"/>
+        <w:pStyle w:val="ListParagraph"/>
         <w:numPr>
           <w:ilvl w:val="2"/>
           <w:numId w:val="17"/>
@@ -23904,7 +24413,7 @@
     </w:p>
     <w:p>
       <w:pPr>
-        <w:pStyle w:val="Paragraphedeliste"/>
+        <w:pStyle w:val="ListParagraph"/>
         <w:numPr>
           <w:ilvl w:val="3"/>
           <w:numId w:val="17"/>
@@ -23922,7 +24431,35 @@
           <w:sz w:val="24"/>
           <w:szCs w:val="24"/>
         </w:rPr>
-        <w:t>SI ( !copieContraintesAncien[k1][sol[l][</w:t>
+        <w:t>SI ( !</w:t>
+      </w:r>
+      <w:proofErr w:type="spellStart"/>
+      <w:proofErr w:type="gramStart"/>
+      <w:r>
+        <w:rPr>
+          <w:rFonts w:ascii="Times New Roman" w:eastAsia="Times New Roman" w:hAnsi="Times New Roman" w:cs="Times New Roman"/>
+          <w:sz w:val="24"/>
+          <w:szCs w:val="24"/>
+        </w:rPr>
+        <w:t>copieContraintesAncien</w:t>
+      </w:r>
+      <w:proofErr w:type="spellEnd"/>
+      <w:r>
+        <w:rPr>
+          <w:rFonts w:ascii="Times New Roman" w:eastAsia="Times New Roman" w:hAnsi="Times New Roman" w:cs="Times New Roman"/>
+          <w:sz w:val="24"/>
+          <w:szCs w:val="24"/>
+        </w:rPr>
+        <w:t>[</w:t>
+      </w:r>
+      <w:proofErr w:type="gramEnd"/>
+      <w:r>
+        <w:rPr>
+          <w:rFonts w:ascii="Times New Roman" w:eastAsia="Times New Roman" w:hAnsi="Times New Roman" w:cs="Times New Roman"/>
+          <w:sz w:val="24"/>
+          <w:szCs w:val="24"/>
+        </w:rPr>
+        <w:t>k1][sol[l][</w:t>
       </w:r>
       <w:r>
         <w:rPr>
@@ -23946,12 +24483,22 @@
           <w:sz w:val="24"/>
           <w:szCs w:val="24"/>
         </w:rPr>
-        <w:t>1 != mv.colonne</w:t>
+        <w:t xml:space="preserve">1 != </w:t>
       </w:r>
+      <w:proofErr w:type="spellStart"/>
+      <w:r>
+        <w:rPr>
+          <w:rFonts w:ascii="Times New Roman" w:eastAsia="Times New Roman" w:hAnsi="Times New Roman" w:cs="Times New Roman"/>
+          <w:sz w:val="24"/>
+          <w:szCs w:val="24"/>
+        </w:rPr>
+        <w:t>mv.colonne</w:t>
+      </w:r>
+      <w:proofErr w:type="spellEnd"/>
     </w:p>
     <w:p>
       <w:pPr>
-        <w:pStyle w:val="Paragraphedeliste"/>
+        <w:pStyle w:val="ListParagraph"/>
         <w:numPr>
           <w:ilvl w:val="4"/>
           <w:numId w:val="17"/>
@@ -23963,13 +24510,33 @@
           <w:szCs w:val="24"/>
         </w:rPr>
       </w:pPr>
+      <w:proofErr w:type="spellStart"/>
+      <w:proofErr w:type="gramStart"/>
       <w:r>
         <w:rPr>
           <w:rFonts w:ascii="Times New Roman" w:eastAsia="Times New Roman" w:hAnsi="Times New Roman" w:cs="Times New Roman"/>
           <w:sz w:val="24"/>
           <w:szCs w:val="24"/>
         </w:rPr>
-        <w:t>copieContraintesAncien[k</w:t>
+        <w:t>copieContraintesAncien</w:t>
+      </w:r>
+      <w:proofErr w:type="spellEnd"/>
+      <w:r>
+        <w:rPr>
+          <w:rFonts w:ascii="Times New Roman" w:eastAsia="Times New Roman" w:hAnsi="Times New Roman" w:cs="Times New Roman"/>
+          <w:sz w:val="24"/>
+          <w:szCs w:val="24"/>
+        </w:rPr>
+        <w:t>[</w:t>
+      </w:r>
+      <w:proofErr w:type="gramEnd"/>
+      <w:r>
+        <w:rPr>
+          <w:rFonts w:ascii="Times New Roman" w:eastAsia="Times New Roman" w:hAnsi="Times New Roman" w:cs="Times New Roman"/>
+          <w:sz w:val="24"/>
+          <w:szCs w:val="24"/>
+        </w:rPr>
+        <w:t>k</w:t>
       </w:r>
       <w:r>
         <w:rPr>
@@ -24009,12 +24576,22 @@
           <w:sz w:val="24"/>
           <w:szCs w:val="24"/>
         </w:rPr>
-        <w:t xml:space="preserve"> = true</w:t>
+        <w:t xml:space="preserve"> = </w:t>
       </w:r>
+      <w:proofErr w:type="spellStart"/>
+      <w:r>
+        <w:rPr>
+          <w:rFonts w:ascii="Times New Roman" w:eastAsia="Times New Roman" w:hAnsi="Times New Roman" w:cs="Times New Roman"/>
+          <w:sz w:val="24"/>
+          <w:szCs w:val="24"/>
+        </w:rPr>
+        <w:t>true</w:t>
+      </w:r>
+      <w:proofErr w:type="spellEnd"/>
     </w:p>
     <w:p>
       <w:pPr>
-        <w:pStyle w:val="Paragraphedeliste"/>
+        <w:pStyle w:val="ListParagraph"/>
         <w:numPr>
           <w:ilvl w:val="4"/>
           <w:numId w:val="17"/>
@@ -24026,18 +24603,28 @@
           <w:szCs w:val="24"/>
         </w:rPr>
       </w:pPr>
+      <w:proofErr w:type="spellStart"/>
       <w:r>
         <w:rPr>
           <w:rFonts w:ascii="Times New Roman" w:eastAsia="Times New Roman" w:hAnsi="Times New Roman" w:cs="Times New Roman"/>
           <w:sz w:val="24"/>
           <w:szCs w:val="24"/>
         </w:rPr>
-        <w:t>erreursDernierMv—</w:t>
+        <w:t>erreursDernierMv</w:t>
+      </w:r>
+      <w:proofErr w:type="spellEnd"/>
+      <w:r>
+        <w:rPr>
+          <w:rFonts w:ascii="Times New Roman" w:eastAsia="Times New Roman" w:hAnsi="Times New Roman" w:cs="Times New Roman"/>
+          <w:sz w:val="24"/>
+          <w:szCs w:val="24"/>
+        </w:rPr>
+        <w:t>—</w:t>
       </w:r>
     </w:p>
     <w:p>
       <w:pPr>
-        <w:pStyle w:val="Paragraphedeliste"/>
+        <w:pStyle w:val="ListParagraph"/>
         <w:numPr>
           <w:ilvl w:val="3"/>
           <w:numId w:val="17"/>
@@ -24060,7 +24647,7 @@
     </w:p>
     <w:p>
       <w:pPr>
-        <w:pStyle w:val="Paragraphedeliste"/>
+        <w:pStyle w:val="ListParagraph"/>
         <w:numPr>
           <w:ilvl w:val="2"/>
           <w:numId w:val="17"/>
@@ -24083,7 +24670,7 @@
     </w:p>
     <w:p>
       <w:pPr>
-        <w:pStyle w:val="Paragraphedeliste"/>
+        <w:pStyle w:val="ListParagraph"/>
         <w:numPr>
           <w:ilvl w:val="1"/>
           <w:numId w:val="17"/>
@@ -24106,7 +24693,7 @@
     </w:p>
     <w:p>
       <w:pPr>
-        <w:pStyle w:val="Paragraphedeliste"/>
+        <w:pStyle w:val="ListParagraph"/>
         <w:numPr>
           <w:ilvl w:val="0"/>
           <w:numId w:val="17"/>
@@ -24129,7 +24716,7 @@
     </w:p>
     <w:p>
       <w:pPr>
-        <w:pStyle w:val="Paragraphedeliste"/>
+        <w:pStyle w:val="ListParagraph"/>
         <w:numPr>
           <w:ilvl w:val="0"/>
           <w:numId w:val="17"/>
@@ -24152,7 +24739,7 @@
     </w:p>
     <w:p>
       <w:pPr>
-        <w:pStyle w:val="Paragraphedeliste"/>
+        <w:pStyle w:val="ListParagraph"/>
         <w:numPr>
           <w:ilvl w:val="1"/>
           <w:numId w:val="17"/>
@@ -24172,13 +24759,23 @@
         </w:rPr>
         <w:t>SI (</w:t>
       </w:r>
+      <w:proofErr w:type="gramStart"/>
       <w:r>
         <w:rPr>
           <w:rFonts w:ascii="Times New Roman" w:eastAsia="Times New Roman" w:hAnsi="Times New Roman" w:cs="Times New Roman"/>
           <w:sz w:val="24"/>
           <w:szCs w:val="24"/>
         </w:rPr>
-        <w:t>!copi</w:t>
+        <w:t>!</w:t>
+      </w:r>
+      <w:proofErr w:type="spellStart"/>
+      <w:r>
+        <w:rPr>
+          <w:rFonts w:ascii="Times New Roman" w:eastAsia="Times New Roman" w:hAnsi="Times New Roman" w:cs="Times New Roman"/>
+          <w:sz w:val="24"/>
+          <w:szCs w:val="24"/>
+        </w:rPr>
+        <w:t>copi</w:t>
       </w:r>
       <w:r>
         <w:rPr>
@@ -24186,7 +24783,17 @@
           <w:sz w:val="24"/>
           <w:szCs w:val="24"/>
         </w:rPr>
-        <w:t>eContraintesNouveau[k</w:t>
+        <w:t>eContraintesNouveau</w:t>
+      </w:r>
+      <w:proofErr w:type="spellEnd"/>
+      <w:proofErr w:type="gramEnd"/>
+      <w:r>
+        <w:rPr>
+          <w:rFonts w:ascii="Times New Roman" w:eastAsia="Times New Roman" w:hAnsi="Times New Roman" w:cs="Times New Roman"/>
+          <w:sz w:val="24"/>
+          <w:szCs w:val="24"/>
+        </w:rPr>
+        <w:t>[k</w:t>
       </w:r>
       <w:r>
         <w:rPr>
@@ -24194,8 +24801,18 @@
           <w:sz w:val="24"/>
           <w:szCs w:val="24"/>
         </w:rPr>
-        <w:t>1][sol[mv.ligne</w:t>
+        <w:t>1][sol[</w:t>
       </w:r>
+      <w:proofErr w:type="spellStart"/>
+      <w:r>
+        <w:rPr>
+          <w:rFonts w:ascii="Times New Roman" w:eastAsia="Times New Roman" w:hAnsi="Times New Roman" w:cs="Times New Roman"/>
+          <w:sz w:val="24"/>
+          <w:szCs w:val="24"/>
+        </w:rPr>
+        <w:t>mv.ligne</w:t>
+      </w:r>
+      <w:proofErr w:type="spellEnd"/>
       <w:r>
         <w:rPr>
           <w:rFonts w:ascii="Times New Roman" w:eastAsia="Times New Roman" w:hAnsi="Times New Roman" w:cs="Times New Roman"/>
@@ -24210,12 +24827,30 @@
           <w:sz w:val="24"/>
           <w:szCs w:val="24"/>
         </w:rPr>
-        <w:t>1 != mv.colonne)</w:t>
+        <w:t xml:space="preserve">1 != </w:t>
+      </w:r>
+      <w:proofErr w:type="spellStart"/>
+      <w:r>
+        <w:rPr>
+          <w:rFonts w:ascii="Times New Roman" w:eastAsia="Times New Roman" w:hAnsi="Times New Roman" w:cs="Times New Roman"/>
+          <w:sz w:val="24"/>
+          <w:szCs w:val="24"/>
+        </w:rPr>
+        <w:t>mv.colonne</w:t>
+      </w:r>
+      <w:proofErr w:type="spellEnd"/>
+      <w:r>
+        <w:rPr>
+          <w:rFonts w:ascii="Times New Roman" w:eastAsia="Times New Roman" w:hAnsi="Times New Roman" w:cs="Times New Roman"/>
+          <w:sz w:val="24"/>
+          <w:szCs w:val="24"/>
+        </w:rPr>
+        <w:t>)</w:t>
       </w:r>
     </w:p>
     <w:p>
       <w:pPr>
-        <w:pStyle w:val="Paragraphedeliste"/>
+        <w:pStyle w:val="ListParagraph"/>
         <w:numPr>
           <w:ilvl w:val="2"/>
           <w:numId w:val="17"/>
@@ -24227,6 +24862,8 @@
           <w:szCs w:val="24"/>
         </w:rPr>
       </w:pPr>
+      <w:proofErr w:type="spellStart"/>
+      <w:proofErr w:type="gramStart"/>
       <w:r>
         <w:rPr>
           <w:rFonts w:ascii="Times New Roman" w:eastAsia="Times New Roman" w:hAnsi="Times New Roman" w:cs="Times New Roman"/>
@@ -24241,7 +24878,25 @@
           <w:sz w:val="24"/>
           <w:szCs w:val="24"/>
         </w:rPr>
-        <w:t>eContraintesNouveau[k</w:t>
+        <w:t>eContraintesNouveau</w:t>
+      </w:r>
+      <w:proofErr w:type="spellEnd"/>
+      <w:r>
+        <w:rPr>
+          <w:rFonts w:ascii="Times New Roman" w:eastAsia="Times New Roman" w:hAnsi="Times New Roman" w:cs="Times New Roman"/>
+          <w:sz w:val="24"/>
+          <w:szCs w:val="24"/>
+        </w:rPr>
+        <w:t>[</w:t>
+      </w:r>
+      <w:proofErr w:type="gramEnd"/>
+      <w:r>
+        <w:rPr>
+          <w:rFonts w:ascii="Times New Roman" w:eastAsia="Times New Roman" w:hAnsi="Times New Roman" w:cs="Times New Roman"/>
+          <w:sz w:val="24"/>
+          <w:szCs w:val="24"/>
+        </w:rPr>
+        <w:t>k</w:t>
       </w:r>
       <w:r>
         <w:rPr>
@@ -24249,8 +24904,18 @@
           <w:sz w:val="24"/>
           <w:szCs w:val="24"/>
         </w:rPr>
-        <w:t>1][sol[mv.ligne</w:t>
+        <w:t>1][sol[</w:t>
       </w:r>
+      <w:proofErr w:type="spellStart"/>
+      <w:r>
+        <w:rPr>
+          <w:rFonts w:ascii="Times New Roman" w:eastAsia="Times New Roman" w:hAnsi="Times New Roman" w:cs="Times New Roman"/>
+          <w:sz w:val="24"/>
+          <w:szCs w:val="24"/>
+        </w:rPr>
+        <w:t>mv.ligne</w:t>
+      </w:r>
+      <w:proofErr w:type="spellEnd"/>
       <w:r>
         <w:rPr>
           <w:rFonts w:ascii="Times New Roman" w:eastAsia="Times New Roman" w:hAnsi="Times New Roman" w:cs="Times New Roman"/>
@@ -24265,12 +24930,22 @@
           <w:sz w:val="24"/>
           <w:szCs w:val="24"/>
         </w:rPr>
-        <w:t>k1]] = true</w:t>
+        <w:t xml:space="preserve">k1]] = </w:t>
       </w:r>
+      <w:proofErr w:type="spellStart"/>
+      <w:r>
+        <w:rPr>
+          <w:rFonts w:ascii="Times New Roman" w:eastAsia="Times New Roman" w:hAnsi="Times New Roman" w:cs="Times New Roman"/>
+          <w:sz w:val="24"/>
+          <w:szCs w:val="24"/>
+        </w:rPr>
+        <w:t>true</w:t>
+      </w:r>
+      <w:proofErr w:type="spellEnd"/>
     </w:p>
     <w:p>
       <w:pPr>
-        <w:pStyle w:val="Paragraphedeliste"/>
+        <w:pStyle w:val="ListParagraph"/>
         <w:numPr>
           <w:ilvl w:val="2"/>
           <w:numId w:val="17"/>
@@ -24282,18 +24957,28 @@
           <w:szCs w:val="24"/>
         </w:rPr>
       </w:pPr>
+      <w:proofErr w:type="spellStart"/>
       <w:r>
         <w:rPr>
           <w:rFonts w:ascii="Times New Roman" w:eastAsia="Times New Roman" w:hAnsi="Times New Roman" w:cs="Times New Roman"/>
           <w:sz w:val="24"/>
           <w:szCs w:val="24"/>
         </w:rPr>
-        <w:t>erreursDernierMv--;</w:t>
+        <w:t>erreursDernierMv</w:t>
+      </w:r>
+      <w:proofErr w:type="spellEnd"/>
+      <w:r>
+        <w:rPr>
+          <w:rFonts w:ascii="Times New Roman" w:eastAsia="Times New Roman" w:hAnsi="Times New Roman" w:cs="Times New Roman"/>
+          <w:sz w:val="24"/>
+          <w:szCs w:val="24"/>
+        </w:rPr>
+        <w:t>--;</w:t>
       </w:r>
     </w:p>
     <w:p>
       <w:pPr>
-        <w:pStyle w:val="Paragraphedeliste"/>
+        <w:pStyle w:val="ListParagraph"/>
         <w:numPr>
           <w:ilvl w:val="1"/>
           <w:numId w:val="17"/>
@@ -24324,7 +25009,7 @@
     </w:p>
     <w:p>
       <w:pPr>
-        <w:pStyle w:val="Paragraphedeliste"/>
+        <w:pStyle w:val="ListParagraph"/>
         <w:numPr>
           <w:ilvl w:val="0"/>
           <w:numId w:val="17"/>
@@ -24347,7 +25032,7 @@
     </w:p>
     <w:p>
       <w:pPr>
-        <w:pStyle w:val="Paragraphedeliste"/>
+        <w:pStyle w:val="ListParagraph"/>
         <w:numPr>
           <w:ilvl w:val="0"/>
           <w:numId w:val="17"/>
@@ -24365,7 +25050,91 @@
           <w:sz w:val="24"/>
           <w:szCs w:val="24"/>
         </w:rPr>
-        <w:t>RETOURNER erreursDernierMv</w:t>
+        <w:t xml:space="preserve">RETOURNER </w:t>
+      </w:r>
+      <w:proofErr w:type="spellStart"/>
+      <w:r>
+        <w:rPr>
+          <w:rFonts w:ascii="Times New Roman" w:eastAsia="Times New Roman" w:hAnsi="Times New Roman" w:cs="Times New Roman"/>
+          <w:sz w:val="24"/>
+          <w:szCs w:val="24"/>
+        </w:rPr>
+        <w:t>erreursDernierMv</w:t>
+      </w:r>
+      <w:proofErr w:type="spellEnd"/>
+    </w:p>
+    <w:p>
+      <w:pPr>
+        <w:ind w:firstLine="360"/>
+        <w:jc w:val="both"/>
+        <w:rPr>
+          <w:rFonts w:ascii="Times New Roman" w:eastAsia="Times New Roman" w:hAnsi="Times New Roman" w:cs="Times New Roman"/>
+          <w:sz w:val="24"/>
+          <w:szCs w:val="24"/>
+        </w:rPr>
+      </w:pPr>
+      <w:r>
+        <w:rPr>
+          <w:rFonts w:ascii="Times New Roman" w:eastAsia="Times New Roman" w:hAnsi="Times New Roman" w:cs="Times New Roman"/>
+          <w:sz w:val="24"/>
+          <w:szCs w:val="24"/>
+        </w:rPr>
+        <w:t xml:space="preserve">L'impact d'un mouvement de S vers S' sur la fonction d'évaluation vaut donc </w:t>
+      </w:r>
+      <w:proofErr w:type="gramStart"/>
+      <w:r>
+        <w:rPr>
+          <w:rFonts w:ascii="Times New Roman" w:eastAsia="Times New Roman" w:hAnsi="Times New Roman" w:cs="Times New Roman"/>
+          <w:sz w:val="24"/>
+          <w:szCs w:val="24"/>
+        </w:rPr>
+        <w:t>:</w:t>
+      </w:r>
+      <w:proofErr w:type="gramEnd"/>
+      <w:r>
+        <w:rPr>
+          <w:rFonts w:ascii="Times New Roman" w:eastAsia="Times New Roman" w:hAnsi="Times New Roman" w:cs="Times New Roman"/>
+          <w:sz w:val="24"/>
+          <w:szCs w:val="24"/>
+        </w:rPr>
+        <w:br/>
+        <w:t xml:space="preserve">d(.) = </w:t>
+      </w:r>
+      <w:proofErr w:type="spellStart"/>
+      <w:r>
+        <w:rPr>
+          <w:rFonts w:ascii="Times New Roman" w:eastAsia="Times New Roman" w:hAnsi="Times New Roman" w:cs="Times New Roman"/>
+          <w:sz w:val="24"/>
+          <w:szCs w:val="24"/>
+        </w:rPr>
+        <w:t>verifierSolution</w:t>
+      </w:r>
+      <w:proofErr w:type="spellEnd"/>
+      <w:r>
+        <w:rPr>
+          <w:rFonts w:ascii="Times New Roman" w:eastAsia="Times New Roman" w:hAnsi="Times New Roman" w:cs="Times New Roman"/>
+          <w:sz w:val="24"/>
+          <w:szCs w:val="24"/>
+        </w:rPr>
+        <w:t xml:space="preserve">(S') - </w:t>
+      </w:r>
+      <w:proofErr w:type="spellStart"/>
+      <w:r>
+        <w:rPr>
+          <w:rFonts w:ascii="Times New Roman" w:eastAsia="Times New Roman" w:hAnsi="Times New Roman" w:cs="Times New Roman"/>
+          <w:sz w:val="24"/>
+          <w:szCs w:val="24"/>
+        </w:rPr>
+        <w:t>verifierSolution</w:t>
+      </w:r>
+      <w:proofErr w:type="spellEnd"/>
+      <w:r>
+        <w:rPr>
+          <w:rFonts w:ascii="Times New Roman" w:eastAsia="Times New Roman" w:hAnsi="Times New Roman" w:cs="Times New Roman"/>
+          <w:sz w:val="24"/>
+          <w:szCs w:val="24"/>
+        </w:rPr>
+        <w:t>(S).</w:t>
       </w:r>
     </w:p>
     <w:p>
@@ -24384,40 +25153,12 @@
           <w:sz w:val="24"/>
           <w:szCs w:val="24"/>
         </w:rPr>
-        <w:t>L'impact d'un mouvement de S vers S' sur la fonction d'évaluation vaut donc :</w:t>
-      </w:r>
-      <w:r>
-        <w:rPr>
-          <w:rFonts w:ascii="Times New Roman" w:eastAsia="Times New Roman" w:hAnsi="Times New Roman" w:cs="Times New Roman"/>
-          <w:sz w:val="24"/>
-          <w:szCs w:val="24"/>
-        </w:rPr>
-        <w:br/>
-        <w:t>d(.) = verifierSolution(S') - verifierSolution(S).</w:t>
-      </w:r>
-    </w:p>
-    <w:p>
-      <w:pPr>
-        <w:ind w:firstLine="360"/>
-        <w:jc w:val="both"/>
-        <w:rPr>
-          <w:rFonts w:ascii="Times New Roman" w:eastAsia="Times New Roman" w:hAnsi="Times New Roman" w:cs="Times New Roman"/>
-          <w:sz w:val="24"/>
-          <w:szCs w:val="24"/>
-        </w:rPr>
-      </w:pPr>
-      <w:r>
-        <w:rPr>
-          <w:rFonts w:ascii="Times New Roman" w:eastAsia="Times New Roman" w:hAnsi="Times New Roman" w:cs="Times New Roman"/>
-          <w:sz w:val="24"/>
-          <w:szCs w:val="24"/>
-        </w:rPr>
         <w:t>La complexité de la fonction de vérification d'une configuration se calcule en observant le nombre passages dans les boucles imbriquées dans le pseudocode précédent :</w:t>
       </w:r>
     </w:p>
     <w:p>
       <w:pPr>
-        <w:pStyle w:val="Paragraphedeliste"/>
+        <w:pStyle w:val="ListParagraph"/>
         <w:numPr>
           <w:ilvl w:val="0"/>
           <w:numId w:val="17"/>
@@ -24440,7 +25181,7 @@
     </w:p>
     <w:p>
       <w:pPr>
-        <w:pStyle w:val="Paragraphedeliste"/>
+        <w:pStyle w:val="ListParagraph"/>
         <w:numPr>
           <w:ilvl w:val="1"/>
           <w:numId w:val="17"/>
@@ -24463,7 +25204,7 @@
     </w:p>
     <w:p>
       <w:pPr>
-        <w:pStyle w:val="Paragraphedeliste"/>
+        <w:pStyle w:val="ListParagraph"/>
         <w:numPr>
           <w:ilvl w:val="1"/>
           <w:numId w:val="17"/>
@@ -24486,7 +25227,7 @@
     </w:p>
     <w:p>
       <w:pPr>
-        <w:pStyle w:val="Paragraphedeliste"/>
+        <w:pStyle w:val="ListParagraph"/>
         <w:numPr>
           <w:ilvl w:val="0"/>
           <w:numId w:val="17"/>
@@ -24509,7 +25250,7 @@
     </w:p>
     <w:p>
       <w:pPr>
-        <w:pStyle w:val="Paragraphedeliste"/>
+        <w:pStyle w:val="ListParagraph"/>
         <w:numPr>
           <w:ilvl w:val="0"/>
           <w:numId w:val="17"/>
@@ -24532,7 +25273,7 @@
     </w:p>
     <w:p>
       <w:pPr>
-        <w:pStyle w:val="Paragraphedeliste"/>
+        <w:pStyle w:val="ListParagraph"/>
         <w:numPr>
           <w:ilvl w:val="0"/>
           <w:numId w:val="17"/>
@@ -24555,7 +25296,7 @@
     </w:p>
     <w:p>
       <w:pPr>
-        <w:pStyle w:val="Paragraphedeliste"/>
+        <w:pStyle w:val="ListParagraph"/>
         <w:numPr>
           <w:ilvl w:val="0"/>
           <w:numId w:val="17"/>
@@ -24578,7 +25319,7 @@
     </w:p>
     <w:p>
       <w:pPr>
-        <w:pStyle w:val="Paragraphedeliste"/>
+        <w:pStyle w:val="ListParagraph"/>
         <w:numPr>
           <w:ilvl w:val="1"/>
           <w:numId w:val="17"/>
@@ -24596,12 +25337,13 @@
           <w:sz w:val="24"/>
           <w:szCs w:val="24"/>
         </w:rPr>
+        <w:lastRenderedPageBreak/>
         <w:t>POUR chaque colonne k1 (k passages)</w:t>
       </w:r>
     </w:p>
     <w:p>
       <w:pPr>
-        <w:pStyle w:val="Paragraphedeliste"/>
+        <w:pStyle w:val="ListParagraph"/>
         <w:numPr>
           <w:ilvl w:val="1"/>
           <w:numId w:val="17"/>
@@ -24624,7 +25366,7 @@
     </w:p>
     <w:p>
       <w:pPr>
-        <w:pStyle w:val="Paragraphedeliste"/>
+        <w:pStyle w:val="ListParagraph"/>
         <w:numPr>
           <w:ilvl w:val="0"/>
           <w:numId w:val="17"/>
@@ -24647,7 +25389,7 @@
     </w:p>
     <w:p>
       <w:pPr>
-        <w:pStyle w:val="Paragraphedeliste"/>
+        <w:pStyle w:val="ListParagraph"/>
         <w:numPr>
           <w:ilvl w:val="0"/>
           <w:numId w:val="17"/>
@@ -24670,7 +25412,7 @@
     </w:p>
     <w:p>
       <w:pPr>
-        <w:pStyle w:val="Paragraphedeliste"/>
+        <w:pStyle w:val="ListParagraph"/>
         <w:numPr>
           <w:ilvl w:val="0"/>
           <w:numId w:val="17"/>
@@ -24731,12 +25473,94 @@
           <w:sz w:val="24"/>
           <w:szCs w:val="24"/>
         </w:rPr>
-        <w:t>. Le premier est de complexité O(kv), le deuxième en O(k), le troisième en O(Nk) et le quatrième en O(k). Finalement, l’ensemble de la fonction a donc une complexité en O(k*(v+N)).</w:t>
+        <w:t xml:space="preserve">. Le premier est de complexité </w:t>
+      </w:r>
+      <w:proofErr w:type="gramStart"/>
+      <w:r>
+        <w:rPr>
+          <w:rFonts w:ascii="Times New Roman" w:eastAsia="Times New Roman" w:hAnsi="Times New Roman" w:cs="Times New Roman"/>
+          <w:sz w:val="24"/>
+          <w:szCs w:val="24"/>
+        </w:rPr>
+        <w:t>O(</w:t>
+      </w:r>
+      <w:proofErr w:type="spellStart"/>
+      <w:proofErr w:type="gramEnd"/>
+      <w:r>
+        <w:rPr>
+          <w:rFonts w:ascii="Times New Roman" w:eastAsia="Times New Roman" w:hAnsi="Times New Roman" w:cs="Times New Roman"/>
+          <w:sz w:val="24"/>
+          <w:szCs w:val="24"/>
+        </w:rPr>
+        <w:t>kv</w:t>
+      </w:r>
+      <w:proofErr w:type="spellEnd"/>
+      <w:r>
+        <w:rPr>
+          <w:rFonts w:ascii="Times New Roman" w:eastAsia="Times New Roman" w:hAnsi="Times New Roman" w:cs="Times New Roman"/>
+          <w:sz w:val="24"/>
+          <w:szCs w:val="24"/>
+        </w:rPr>
+        <w:t>), le deuxième en O(k), le troisième en O(</w:t>
+      </w:r>
+      <w:proofErr w:type="spellStart"/>
+      <w:r>
+        <w:rPr>
+          <w:rFonts w:ascii="Times New Roman" w:eastAsia="Times New Roman" w:hAnsi="Times New Roman" w:cs="Times New Roman"/>
+          <w:sz w:val="24"/>
+          <w:szCs w:val="24"/>
+        </w:rPr>
+        <w:t>Nk</w:t>
+      </w:r>
+      <w:proofErr w:type="spellEnd"/>
+      <w:r>
+        <w:rPr>
+          <w:rFonts w:ascii="Times New Roman" w:eastAsia="Times New Roman" w:hAnsi="Times New Roman" w:cs="Times New Roman"/>
+          <w:sz w:val="24"/>
+          <w:szCs w:val="24"/>
+        </w:rPr>
+        <w:t xml:space="preserve">) et le quatrième en O(k). Finalement, l’ensemble de la fonction a donc une complexité en </w:t>
+      </w:r>
+      <w:proofErr w:type="gramStart"/>
+      <w:r>
+        <w:rPr>
+          <w:rFonts w:ascii="Times New Roman" w:eastAsia="Times New Roman" w:hAnsi="Times New Roman" w:cs="Times New Roman"/>
+          <w:sz w:val="24"/>
+          <w:szCs w:val="24"/>
+        </w:rPr>
+        <w:t>O(</w:t>
+      </w:r>
+      <w:proofErr w:type="gramEnd"/>
+      <w:r>
+        <w:rPr>
+          <w:rFonts w:ascii="Times New Roman" w:eastAsia="Times New Roman" w:hAnsi="Times New Roman" w:cs="Times New Roman"/>
+          <w:sz w:val="24"/>
+          <w:szCs w:val="24"/>
+        </w:rPr>
+        <w:t>k*(</w:t>
+      </w:r>
+      <w:proofErr w:type="spellStart"/>
+      <w:r>
+        <w:rPr>
+          <w:rFonts w:ascii="Times New Roman" w:eastAsia="Times New Roman" w:hAnsi="Times New Roman" w:cs="Times New Roman"/>
+          <w:sz w:val="24"/>
+          <w:szCs w:val="24"/>
+        </w:rPr>
+        <w:t>v+N</w:t>
+      </w:r>
+      <w:proofErr w:type="spellEnd"/>
+      <w:r>
+        <w:rPr>
+          <w:rFonts w:ascii="Times New Roman" w:eastAsia="Times New Roman" w:hAnsi="Times New Roman" w:cs="Times New Roman"/>
+          <w:sz w:val="24"/>
+          <w:szCs w:val="24"/>
+        </w:rPr>
+        <w:t>)).</w:t>
       </w:r>
     </w:p>
     <w:p>
       <w:pPr>
-        <w:pStyle w:val="Titre1"/>
+        <w:pStyle w:val="Heading1"/>
         <w:rPr>
           <w:rFonts w:ascii="Times New Roman" w:hAnsi="Times New Roman" w:cs="Times New Roman"/>
         </w:rPr>
@@ -24750,7 +25574,7 @@
     </w:p>
     <w:p>
       <w:pPr>
-        <w:pStyle w:val="Titre2"/>
+        <w:pStyle w:val="Heading2"/>
         <w:rPr>
           <w:rFonts w:ascii="Times New Roman" w:hAnsi="Times New Roman" w:cs="Times New Roman"/>
         </w:rPr>
@@ -24778,12 +25602,40 @@
           <w:sz w:val="24"/>
           <w:szCs w:val="24"/>
         </w:rPr>
-        <w:t>Les données utilisées à des fins de test sont constituées de 7 exemplaires, chacun correspondant à un couple (v,k) différent. Les cas traités par la suite sont les suivants :</w:t>
+        <w:t>Les données utilisées à des fins de test sont constituées de 7 exemplaires, chacun correspondant à un couple (</w:t>
+      </w:r>
+      <w:proofErr w:type="spellStart"/>
+      <w:r>
+        <w:rPr>
+          <w:rFonts w:ascii="Times New Roman" w:hAnsi="Times New Roman" w:cs="Times New Roman"/>
+          <w:sz w:val="24"/>
+          <w:szCs w:val="24"/>
+        </w:rPr>
+        <w:t>v</w:t>
+      </w:r>
+      <w:proofErr w:type="gramStart"/>
+      <w:r>
+        <w:rPr>
+          <w:rFonts w:ascii="Times New Roman" w:hAnsi="Times New Roman" w:cs="Times New Roman"/>
+          <w:sz w:val="24"/>
+          <w:szCs w:val="24"/>
+        </w:rPr>
+        <w:t>,k</w:t>
+      </w:r>
+      <w:proofErr w:type="spellEnd"/>
+      <w:proofErr w:type="gramEnd"/>
+      <w:r>
+        <w:rPr>
+          <w:rFonts w:ascii="Times New Roman" w:hAnsi="Times New Roman" w:cs="Times New Roman"/>
+          <w:sz w:val="24"/>
+          <w:szCs w:val="24"/>
+        </w:rPr>
+        <w:t>) différent. Les cas traités par la suite sont les suivants :</w:t>
       </w:r>
     </w:p>
     <w:p>
       <w:pPr>
-        <w:pStyle w:val="Paragraphedeliste"/>
+        <w:pStyle w:val="ListParagraph"/>
         <w:numPr>
           <w:ilvl w:val="0"/>
           <w:numId w:val="7"/>
@@ -24814,7 +25666,7 @@
     </w:p>
     <w:p>
       <w:pPr>
-        <w:pStyle w:val="Paragraphedeliste"/>
+        <w:pStyle w:val="ListParagraph"/>
         <w:numPr>
           <w:ilvl w:val="0"/>
           <w:numId w:val="7"/>
@@ -24861,7 +25713,7 @@
     </w:p>
     <w:p>
       <w:pPr>
-        <w:pStyle w:val="Paragraphedeliste"/>
+        <w:pStyle w:val="ListParagraph"/>
         <w:numPr>
           <w:ilvl w:val="0"/>
           <w:numId w:val="7"/>
@@ -24908,7 +25760,7 @@
     </w:p>
     <w:p>
       <w:pPr>
-        <w:pStyle w:val="Paragraphedeliste"/>
+        <w:pStyle w:val="ListParagraph"/>
         <w:numPr>
           <w:ilvl w:val="0"/>
           <w:numId w:val="7"/>
@@ -24955,7 +25807,7 @@
     </w:p>
     <w:p>
       <w:pPr>
-        <w:pStyle w:val="Paragraphedeliste"/>
+        <w:pStyle w:val="ListParagraph"/>
         <w:numPr>
           <w:ilvl w:val="0"/>
           <w:numId w:val="7"/>
@@ -25002,7 +25854,7 @@
     </w:p>
     <w:p>
       <w:pPr>
-        <w:pStyle w:val="Paragraphedeliste"/>
+        <w:pStyle w:val="ListParagraph"/>
         <w:numPr>
           <w:ilvl w:val="0"/>
           <w:numId w:val="7"/>
@@ -25033,7 +25885,7 @@
     </w:p>
     <w:p>
       <w:pPr>
-        <w:pStyle w:val="Paragraphedeliste"/>
+        <w:pStyle w:val="ListParagraph"/>
         <w:numPr>
           <w:ilvl w:val="0"/>
           <w:numId w:val="7"/>
@@ -25080,7 +25932,7 @@
     </w:p>
     <w:p>
       <w:pPr>
-        <w:pStyle w:val="Titre2"/>
+        <w:pStyle w:val="Heading2"/>
         <w:rPr>
           <w:rFonts w:ascii="Times New Roman" w:hAnsi="Times New Roman" w:cs="Times New Roman"/>
         </w:rPr>
@@ -25137,6 +25989,23 @@
     </w:p>
     <w:p>
       <w:pPr>
+        <w:rPr>
+          <w:rFonts w:ascii="Times New Roman" w:eastAsia="Times New Roman" w:hAnsi="Times New Roman" w:cs="Times New Roman"/>
+          <w:sz w:val="24"/>
+          <w:szCs w:val="24"/>
+        </w:rPr>
+      </w:pPr>
+      <w:r>
+        <w:rPr>
+          <w:rFonts w:ascii="Times New Roman" w:eastAsia="Times New Roman" w:hAnsi="Times New Roman" w:cs="Times New Roman"/>
+          <w:sz w:val="24"/>
+          <w:szCs w:val="24"/>
+        </w:rPr>
+        <w:br w:type="page"/>
+      </w:r>
+    </w:p>
+    <w:p>
+      <w:pPr>
         <w:ind w:firstLine="708"/>
         <w:jc w:val="both"/>
         <w:rPr>
@@ -25151,7 +26020,26 @@
           <w:sz w:val="24"/>
           <w:szCs w:val="24"/>
         </w:rPr>
-        <w:t>Pour déterminer la température initiale de l’algorithme, on analyse, pour chacune des températures précédentes, la courbe de fmin en fonction du nombre d’itérations à température constante. Le résultat obtenu est le suivant :</w:t>
+        <w:lastRenderedPageBreak/>
+        <w:t xml:space="preserve">Pour déterminer la température initiale de l’algorithme, on analyse, pour chacune des températures précédentes, la courbe de </w:t>
+      </w:r>
+      <w:proofErr w:type="spellStart"/>
+      <w:r>
+        <w:rPr>
+          <w:rFonts w:ascii="Times New Roman" w:eastAsia="Times New Roman" w:hAnsi="Times New Roman" w:cs="Times New Roman"/>
+          <w:sz w:val="24"/>
+          <w:szCs w:val="24"/>
+        </w:rPr>
+        <w:t>fmin</w:t>
+      </w:r>
+      <w:proofErr w:type="spellEnd"/>
+      <w:r>
+        <w:rPr>
+          <w:rFonts w:ascii="Times New Roman" w:eastAsia="Times New Roman" w:hAnsi="Times New Roman" w:cs="Times New Roman"/>
+          <w:sz w:val="24"/>
+          <w:szCs w:val="24"/>
+        </w:rPr>
+        <w:t xml:space="preserve"> en fonction du nombre d’itérations à température constante. Le résultat obtenu est le suivant :</w:t>
       </w:r>
     </w:p>
     <w:p>
@@ -25166,11 +26054,11 @@
       <w:r>
         <w:rPr>
           <w:noProof/>
-          <w:lang w:eastAsia="fr-FR"/>
+          <w:lang w:val="en-US"/>
         </w:rPr>
         <w:drawing>
           <wp:inline distT="0" distB="0" distL="0" distR="0" wp14:anchorId="261DC151" wp14:editId="081787FB">
-            <wp:extent cx="4895850" cy="3686175"/>
+            <wp:extent cx="4181475" cy="3114675"/>
             <wp:effectExtent l="0" t="0" r="0" b="0"/>
             <wp:docPr id="1" name="Graphique 1"/>
             <wp:cNvGraphicFramePr/>
@@ -25214,11 +26102,11 @@
       <w:r>
         <w:rPr>
           <w:noProof/>
-          <w:lang w:eastAsia="fr-FR"/>
+          <w:lang w:val="en-US"/>
         </w:rPr>
         <w:drawing>
-          <wp:inline distT="0" distB="0" distL="0" distR="0" wp14:anchorId="0E94A8AF" wp14:editId="482F7BC5">
-            <wp:extent cx="5048250" cy="4238625"/>
+          <wp:inline distT="0" distB="0" distL="0" distR="0" wp14:anchorId="34D61D21" wp14:editId="15285B6D">
+            <wp:extent cx="4781550" cy="4067175"/>
             <wp:effectExtent l="0" t="0" r="0" b="0"/>
             <wp:docPr id="3" name="Graphique 3"/>
             <wp:cNvGraphicFramePr/>
@@ -25247,6 +26135,7 @@
           <w:sz w:val="24"/>
           <w:szCs w:val="24"/>
         </w:rPr>
+        <w:lastRenderedPageBreak/>
         <w:t>En définitive, les</w:t>
       </w:r>
       <w:r>
@@ -25263,7 +26152,43 @@
           <w:sz w:val="24"/>
           <w:szCs w:val="24"/>
         </w:rPr>
-        <w:t>s fmin = f(itération) les</w:t>
+        <w:t xml:space="preserve">s </w:t>
+      </w:r>
+      <w:proofErr w:type="spellStart"/>
+      <w:r>
+        <w:rPr>
+          <w:rFonts w:ascii="Times New Roman" w:eastAsia="Times New Roman" w:hAnsi="Times New Roman" w:cs="Times New Roman"/>
+          <w:sz w:val="24"/>
+          <w:szCs w:val="24"/>
+        </w:rPr>
+        <w:t>fmin</w:t>
+      </w:r>
+      <w:proofErr w:type="spellEnd"/>
+      <w:r>
+        <w:rPr>
+          <w:rFonts w:ascii="Times New Roman" w:eastAsia="Times New Roman" w:hAnsi="Times New Roman" w:cs="Times New Roman"/>
+          <w:sz w:val="24"/>
+          <w:szCs w:val="24"/>
+        </w:rPr>
+        <w:t xml:space="preserve"> = </w:t>
+      </w:r>
+      <w:proofErr w:type="gramStart"/>
+      <w:r>
+        <w:rPr>
+          <w:rFonts w:ascii="Times New Roman" w:eastAsia="Times New Roman" w:hAnsi="Times New Roman" w:cs="Times New Roman"/>
+          <w:sz w:val="24"/>
+          <w:szCs w:val="24"/>
+        </w:rPr>
+        <w:t>f(</w:t>
+      </w:r>
+      <w:proofErr w:type="gramEnd"/>
+      <w:r>
+        <w:rPr>
+          <w:rFonts w:ascii="Times New Roman" w:eastAsia="Times New Roman" w:hAnsi="Times New Roman" w:cs="Times New Roman"/>
+          <w:sz w:val="24"/>
+          <w:szCs w:val="24"/>
+        </w:rPr>
+        <w:t>itération) les</w:t>
       </w:r>
       <w:r>
         <w:rPr>
@@ -25455,7 +26380,7 @@
     </w:p>
     <w:p>
       <w:pPr>
-        <w:pStyle w:val="Paragraphedeliste"/>
+        <w:pStyle w:val="ListParagraph"/>
         <w:ind w:left="0" w:firstLine="360"/>
         <w:jc w:val="both"/>
         <w:rPr>
@@ -25473,6 +26398,8 @@
         </w:rPr>
         <w:t>Afin de déterminer le nombre de lignes N avec lequel l'algorithme de recuit simulé va travailler, nous avons effectué une expérimentation préalable. Grâce à la fonction « </w:t>
       </w:r>
+      <w:proofErr w:type="spellStart"/>
+      <w:proofErr w:type="gramStart"/>
       <w:r>
         <w:rPr>
           <w:rFonts w:ascii="Times New Roman" w:eastAsia="Times New Roman" w:hAnsi="Times New Roman" w:cs="Times New Roman"/>
@@ -25480,8 +26407,9 @@
           <w:sz w:val="24"/>
           <w:szCs w:val="24"/>
         </w:rPr>
-        <w:t>trouverMeilleure(...) », qui lance l'algorithme sur des tailles de plus en plus petites de matrice, nous déterminons à l'avance le nombre de lignes qu'il est raisonnable d'espérer de notre algorithme. Pour avoir des temps de recherche similaire, nous avons pris un nombre de lignes inférieur à cette valeur prédéterminé</w:t>
+        <w:t>trouverMeilleure</w:t>
       </w:r>
+      <w:proofErr w:type="spellEnd"/>
       <w:r>
         <w:rPr>
           <w:rFonts w:ascii="Times New Roman" w:eastAsia="Times New Roman" w:hAnsi="Times New Roman" w:cs="Times New Roman"/>
@@ -25489,8 +26417,9 @@
           <w:sz w:val="24"/>
           <w:szCs w:val="24"/>
         </w:rPr>
-        <w:t>e</w:t>
+        <w:t>(</w:t>
       </w:r>
+      <w:proofErr w:type="gramEnd"/>
       <w:r>
         <w:rPr>
           <w:rFonts w:ascii="Times New Roman" w:eastAsia="Times New Roman" w:hAnsi="Times New Roman" w:cs="Times New Roman"/>
@@ -25498,48 +26427,12 @@
           <w:sz w:val="24"/>
           <w:szCs w:val="24"/>
         </w:rPr>
-        <w:t>, car ainsi l'algorithme continuera son exécution jusqu'à ce que le crit</w:t>
-      </w:r>
-      <w:r>
-        <w:rPr>
-          <w:rFonts w:ascii="Times New Roman" w:eastAsia="Times New Roman" w:hAnsi="Times New Roman" w:cs="Times New Roman"/>
-          <w:color w:val="000000"/>
-          <w:sz w:val="24"/>
-          <w:szCs w:val="24"/>
-        </w:rPr>
-        <w:t>ère d'arrêt soit valide (et pas quand</w:t>
-      </w:r>
-      <w:r>
-        <w:rPr>
-          <w:rFonts w:ascii="Times New Roman" w:eastAsia="Times New Roman" w:hAnsi="Times New Roman" w:cs="Times New Roman"/>
-          <w:color w:val="000000"/>
-          <w:sz w:val="24"/>
-          <w:szCs w:val="24"/>
-        </w:rPr>
-        <w:t xml:space="preserve"> il a trouvé une matrice vali</w:t>
-      </w:r>
-      <w:r>
-        <w:rPr>
-          <w:rFonts w:ascii="Times New Roman" w:eastAsia="Times New Roman" w:hAnsi="Times New Roman" w:cs="Times New Roman"/>
-          <w:color w:val="000000"/>
-          <w:sz w:val="24"/>
-          <w:szCs w:val="24"/>
-        </w:rPr>
-        <w:t>d</w:t>
-      </w:r>
-      <w:r>
-        <w:rPr>
-          <w:rFonts w:ascii="Times New Roman" w:eastAsia="Times New Roman" w:hAnsi="Times New Roman" w:cs="Times New Roman"/>
-          <w:color w:val="000000"/>
-          <w:sz w:val="24"/>
-          <w:szCs w:val="24"/>
-        </w:rPr>
-        <w:t>e). Ainsi, nous avons utilisé les valeurs suivantes pour nos tests :</w:t>
+        <w:t>...) », qui lance l'algorithme sur des tailles de plus en plus petites de matrice, nous déterminons à l'avance le nombre de lignes qu'il est raisonnable d'espérer de notre algorithme. Pour avoir des temps de recherche similaire, nous avons pris un nombre de lignes inférieur à cette valeur prédéterminée, car ainsi l'algorithme continuera son exécution jusqu'à ce que le critère d'arrêt soit valide (et pas quand il a trouvé une matrice valide). Ainsi, nous avons utilisé les valeurs suivantes pour nos tests :</w:t>
       </w:r>
     </w:p>
     <w:p>
       <w:pPr>
-        <w:pStyle w:val="Paragraphedeliste"/>
+        <w:pStyle w:val="ListParagraph"/>
         <w:numPr>
           <w:ilvl w:val="0"/>
           <w:numId w:val="18"/>
@@ -25563,7 +26456,7 @@
     </w:p>
     <w:p>
       <w:pPr>
-        <w:pStyle w:val="Paragraphedeliste"/>
+        <w:pStyle w:val="ListParagraph"/>
         <w:numPr>
           <w:ilvl w:val="0"/>
           <w:numId w:val="18"/>
@@ -25587,7 +26480,7 @@
     </w:p>
     <w:p>
       <w:pPr>
-        <w:pStyle w:val="Paragraphedeliste"/>
+        <w:pStyle w:val="ListParagraph"/>
         <w:numPr>
           <w:ilvl w:val="0"/>
           <w:numId w:val="18"/>
@@ -25611,7 +26504,7 @@
     </w:p>
     <w:p>
       <w:pPr>
-        <w:pStyle w:val="Paragraphedeliste"/>
+        <w:pStyle w:val="ListParagraph"/>
         <w:numPr>
           <w:ilvl w:val="0"/>
           <w:numId w:val="18"/>
@@ -25635,7 +26528,7 @@
     </w:p>
     <w:p>
       <w:pPr>
-        <w:pStyle w:val="Paragraphedeliste"/>
+        <w:pStyle w:val="ListParagraph"/>
         <w:numPr>
           <w:ilvl w:val="0"/>
           <w:numId w:val="18"/>
@@ -25659,7 +26552,7 @@
     </w:p>
     <w:p>
       <w:pPr>
-        <w:pStyle w:val="Paragraphedeliste"/>
+        <w:pStyle w:val="ListParagraph"/>
         <w:numPr>
           <w:ilvl w:val="0"/>
           <w:numId w:val="18"/>
@@ -25683,7 +26576,7 @@
     </w:p>
     <w:p>
       <w:pPr>
-        <w:pStyle w:val="Paragraphedeliste"/>
+        <w:pStyle w:val="ListParagraph"/>
         <w:numPr>
           <w:ilvl w:val="0"/>
           <w:numId w:val="18"/>
@@ -25709,7 +26602,7 @@
     </w:p>
     <w:p>
       <w:pPr>
-        <w:pStyle w:val="Paragraphedeliste"/>
+        <w:pStyle w:val="ListParagraph"/>
         <w:ind w:left="0" w:firstLine="360"/>
         <w:jc w:val="both"/>
         <w:rPr>
@@ -25731,7 +26624,7 @@
     </w:p>
     <w:p>
       <w:pPr>
-        <w:pStyle w:val="Titre2"/>
+        <w:pStyle w:val="Heading2"/>
         <w:rPr>
           <w:rFonts w:ascii="Times New Roman" w:hAnsi="Times New Roman" w:cs="Times New Roman"/>
         </w:rPr>
@@ -25759,7 +26652,7 @@
           <w:sz w:val="24"/>
           <w:szCs w:val="24"/>
         </w:rPr>
-        <w:t>Le tableau suivant récapitule les différents résultats obtenus pour chacun des exemples considérés. A chaque fois, on a fixé N à une unité de moins que la meilleure performance de l’algorithme glouton développé dans le laboratoire précédent. On a également consigné le nombre de contraintes non satisfaites subsistant en moyenne, le nombre total d’itérations moyen, le nombre moyen de vrais mouvements (c’est-à-dire améliorant la solution en cours)</w:t>
+        <w:t>Le tableau suivant récapitule les différents résultats obtenus pour chacun des exemples considérés. On a également consigné le nombre de contraintes non satisfaites subsistant en moyenne, le nombre total d’itérations moyen, le nombre moyen de vrais mouvements (c’est-à-dire améliorant la solution en cours)</w:t>
       </w:r>
       <w:r>
         <w:rPr>
@@ -25813,20 +26706,104 @@
       </w:pPr>
       <w:r>
         <w:rPr>
+          <w:noProof/>
+          <w:lang w:val="en-US"/>
+        </w:rPr>
+        <w:drawing>
+          <wp:anchor distT="0" distB="0" distL="0" distR="0" simplePos="0" relativeHeight="251659264" behindDoc="1" locked="0" layoutInCell="1" allowOverlap="1" wp14:anchorId="3BB9EC6A" wp14:editId="66AF66A9">
+            <wp:simplePos x="0" y="0"/>
+            <wp:positionH relativeFrom="column">
+              <wp:posOffset>-826135</wp:posOffset>
+            </wp:positionH>
+            <wp:positionV relativeFrom="paragraph">
+              <wp:posOffset>213995</wp:posOffset>
+            </wp:positionV>
+            <wp:extent cx="7481570" cy="1361440"/>
+            <wp:effectExtent l="0" t="0" r="5080" b="0"/>
+            <wp:wrapThrough wrapText="bothSides">
+              <wp:wrapPolygon edited="0">
+                <wp:start x="0" y="0"/>
+                <wp:lineTo x="0" y="21157"/>
+                <wp:lineTo x="21560" y="21157"/>
+                <wp:lineTo x="21560" y="0"/>
+                <wp:lineTo x="0" y="0"/>
+              </wp:wrapPolygon>
+            </wp:wrapThrough>
+            <wp:docPr id="5" name="Picture"/>
+            <wp:cNvGraphicFramePr>
+              <a:graphicFrameLocks xmlns:a="http://schemas.openxmlformats.org/drawingml/2006/main" noChangeAspect="1"/>
+            </wp:cNvGraphicFramePr>
+            <a:graphic xmlns:a="http://schemas.openxmlformats.org/drawingml/2006/main">
+              <a:graphicData uri="http://schemas.openxmlformats.org/drawingml/2006/picture">
+                <pic:pic xmlns:pic="http://schemas.openxmlformats.org/drawingml/2006/picture">
+                  <pic:nvPicPr>
+                    <pic:cNvPr id="0" name="Picture"/>
+                    <pic:cNvPicPr>
+                      <a:picLocks noChangeAspect="1" noChangeArrowheads="1"/>
+                    </pic:cNvPicPr>
+                  </pic:nvPicPr>
+                  <pic:blipFill>
+                    <a:blip r:embed="rId11"/>
+                    <a:srcRect/>
+                    <a:stretch>
+                      <a:fillRect/>
+                    </a:stretch>
+                  </pic:blipFill>
+                  <pic:spPr bwMode="auto">
+                    <a:xfrm>
+                      <a:off x="0" y="0"/>
+                      <a:ext cx="7481570" cy="1361440"/>
+                    </a:xfrm>
+                    <a:prstGeom prst="rect">
+                      <a:avLst/>
+                    </a:prstGeom>
+                    <a:noFill/>
+                    <a:ln w="9525">
+                      <a:noFill/>
+                      <a:miter lim="800000"/>
+                      <a:headEnd/>
+                      <a:tailEnd/>
+                    </a:ln>
+                  </pic:spPr>
+                </pic:pic>
+              </a:graphicData>
+            </a:graphic>
+            <wp14:sizeRelH relativeFrom="margin">
+              <wp14:pctWidth>0</wp14:pctWidth>
+            </wp14:sizeRelH>
+            <wp14:sizeRelV relativeFrom="margin">
+              <wp14:pctHeight>0</wp14:pctHeight>
+            </wp14:sizeRelV>
+          </wp:anchor>
+        </w:drawing>
+      </w:r>
+      <w:r>
+        <w:rPr>
+          <w:rFonts w:ascii="Times New Roman" w:hAnsi="Times New Roman" w:cs="Times New Roman"/>
+          <w:sz w:val="24"/>
+          <w:szCs w:val="24"/>
+        </w:rPr>
+        <w:t>Résultats pour le recuit simulé (T0 = 0,1)</w:t>
+      </w:r>
+    </w:p>
+    <w:p>
+      <w:r>
+        <w:rPr>
           <w:rFonts w:ascii="Times New Roman" w:hAnsi="Times New Roman" w:cs="Times New Roman"/>
           <w:noProof/>
           <w:sz w:val="24"/>
           <w:szCs w:val="24"/>
-          <w:lang w:eastAsia="fr-FR"/>
-        </w:rPr>
+          <w:lang w:val="en-US"/>
+        </w:rPr>
+        <w:lastRenderedPageBreak/>
         <w:drawing>
-          <wp:anchor distT="0" distB="0" distL="0" distR="0" simplePos="0" relativeHeight="251661312" behindDoc="0" locked="0" layoutInCell="1" allowOverlap="1" wp14:anchorId="00D6D0EF" wp14:editId="4C1A04DD">
+          <wp:anchor distT="0" distB="0" distL="0" distR="0" simplePos="0" relativeHeight="251661312" behindDoc="0" locked="0" layoutInCell="1" allowOverlap="1" wp14:anchorId="225DB61D" wp14:editId="0020310F">
             <wp:simplePos x="0" y="0"/>
             <wp:positionH relativeFrom="column">
-              <wp:posOffset>-788670</wp:posOffset>
+              <wp:posOffset>-730885</wp:posOffset>
             </wp:positionH>
             <wp:positionV relativeFrom="paragraph">
-              <wp:posOffset>1075690</wp:posOffset>
+              <wp:posOffset>351155</wp:posOffset>
             </wp:positionV>
             <wp:extent cx="7391400" cy="1344295"/>
             <wp:effectExtent l="0" t="0" r="0" b="8255"/>
@@ -25845,7 +26822,7 @@
                     </pic:cNvPicPr>
                   </pic:nvPicPr>
                   <pic:blipFill>
-                    <a:blip r:embed="rId11"/>
+                    <a:blip r:embed="rId12"/>
                     <a:srcRect/>
                     <a:stretch>
                       <a:fillRect/>
@@ -25880,87 +26857,12 @@
         </w:drawing>
       </w:r>
       <w:r>
-        <w:rPr>
-          <w:noProof/>
-          <w:lang w:eastAsia="fr-FR"/>
-        </w:rPr>
-        <w:drawing>
-          <wp:anchor distT="0" distB="0" distL="0" distR="0" simplePos="0" relativeHeight="251659264" behindDoc="0" locked="0" layoutInCell="1" allowOverlap="1" wp14:anchorId="5A65E40F" wp14:editId="11EB0977">
-            <wp:simplePos x="0" y="0"/>
-            <wp:positionH relativeFrom="column">
-              <wp:posOffset>-676275</wp:posOffset>
-            </wp:positionH>
-            <wp:positionV relativeFrom="paragraph">
-              <wp:posOffset>-637540</wp:posOffset>
-            </wp:positionV>
-            <wp:extent cx="7219950" cy="1313815"/>
-            <wp:effectExtent l="0" t="0" r="0" b="635"/>
-            <wp:wrapSquare wrapText="largest"/>
-            <wp:docPr id="5" name="Picture"/>
-            <wp:cNvGraphicFramePr>
-              <a:graphicFrameLocks xmlns:a="http://schemas.openxmlformats.org/drawingml/2006/main" noChangeAspect="1"/>
-            </wp:cNvGraphicFramePr>
-            <a:graphic xmlns:a="http://schemas.openxmlformats.org/drawingml/2006/main">
-              <a:graphicData uri="http://schemas.openxmlformats.org/drawingml/2006/picture">
-                <pic:pic xmlns:pic="http://schemas.openxmlformats.org/drawingml/2006/picture">
-                  <pic:nvPicPr>
-                    <pic:cNvPr id="0" name="Picture"/>
-                    <pic:cNvPicPr>
-                      <a:picLocks noChangeAspect="1" noChangeArrowheads="1"/>
-                    </pic:cNvPicPr>
-                  </pic:nvPicPr>
-                  <pic:blipFill>
-                    <a:blip r:embed="rId12"/>
-                    <a:srcRect/>
-                    <a:stretch>
-                      <a:fillRect/>
-                    </a:stretch>
-                  </pic:blipFill>
-                  <pic:spPr bwMode="auto">
-                    <a:xfrm>
-                      <a:off x="0" y="0"/>
-                      <a:ext cx="7219950" cy="1313815"/>
-                    </a:xfrm>
-                    <a:prstGeom prst="rect">
-                      <a:avLst/>
-                    </a:prstGeom>
-                    <a:noFill/>
-                    <a:ln w="9525">
-                      <a:noFill/>
-                      <a:miter lim="800000"/>
-                      <a:headEnd/>
-                      <a:tailEnd/>
-                    </a:ln>
-                  </pic:spPr>
-                </pic:pic>
-              </a:graphicData>
-            </a:graphic>
-            <wp14:sizeRelH relativeFrom="margin">
-              <wp14:pctWidth>0</wp14:pctWidth>
-            </wp14:sizeRelH>
-            <wp14:sizeRelV relativeFrom="margin">
-              <wp14:pctHeight>0</wp14:pctHeight>
-            </wp14:sizeRelV>
-          </wp:anchor>
-        </w:drawing>
-      </w:r>
-      <w:r>
-        <w:rPr>
-          <w:rFonts w:ascii="Times New Roman" w:hAnsi="Times New Roman" w:cs="Times New Roman"/>
-          <w:sz w:val="24"/>
-          <w:szCs w:val="24"/>
-        </w:rPr>
-        <w:t>Résultats pour le recuit simulé (T0 = 0,1)</w:t>
-      </w:r>
-    </w:p>
-    <w:p>
-      <w:r>
         <w:t>Résultats pour la descente (T = 0)</w:t>
       </w:r>
     </w:p>
     <w:p>
       <w:pPr>
-        <w:pStyle w:val="Titre2"/>
+        <w:pStyle w:val="Heading2"/>
         <w:rPr>
           <w:rFonts w:ascii="Times New Roman" w:hAnsi="Times New Roman" w:cs="Times New Roman"/>
         </w:rPr>
@@ -25988,23 +26890,7 @@
           <w:sz w:val="24"/>
           <w:szCs w:val="24"/>
         </w:rPr>
-        <w:t>En prenant un nom</w:t>
-      </w:r>
-      <w:r>
-        <w:rPr>
-          <w:rFonts w:ascii="Times New Roman" w:hAnsi="Times New Roman" w:cs="Times New Roman"/>
-          <w:sz w:val="24"/>
-          <w:szCs w:val="24"/>
-        </w:rPr>
-        <w:t>bre de lignes inférieur à celui trouvé</w:t>
-      </w:r>
-      <w:r>
-        <w:rPr>
-          <w:rFonts w:ascii="Times New Roman" w:hAnsi="Times New Roman" w:cs="Times New Roman"/>
-          <w:sz w:val="24"/>
-          <w:szCs w:val="24"/>
-        </w:rPr>
-        <w:t xml:space="preserve"> par le glouton, nous pouvons voir si l'algorithme considéré trouve de meilleures solutions. Si le coût minimum pour une combinaison de paramètres est nul, cela signifie que l'algorithme a trouvé une configuration qui respecte l'intégralité des contraintes : on a donc généré une matrice valide ayant un nombre de lignes  inférieur à celle générée par le glouton.</w:t>
+        <w:t>En prenant un nombre de lignes inférieur à celui trouvé par le glouton, nous pouvons voir si l'algorithme considéré trouve de meilleures solutions. Si le coût minimum pour une combinaison de paramètres est nul, cela signifie que l'algorithme a trouvé une configuration qui respecte l'intégralité des contraintes : on a donc généré une matrice valide ayant un nombre de lignes  inférieur à celle générée par le glouton.</w:t>
       </w:r>
     </w:p>
     <w:p>
@@ -26023,7 +26909,7 @@
           <w:sz w:val="24"/>
           <w:szCs w:val="24"/>
         </w:rPr>
-        <w:t>Dans ce contexte, n</w:t>
+        <w:t>Dans ce contexte, nous observons que l'algorithme de recuit simulé trouve des matrices valides pour 2 combinaisons (v, k, N) : (5, 10, 38) et (8, 10, 97). Pour les autres configurations, aucune solution valable n'est trouvée.</w:t>
       </w:r>
       <w:r>
         <w:rPr>
@@ -26031,12 +26917,14 @@
           <w:sz w:val="24"/>
           <w:szCs w:val="24"/>
         </w:rPr>
-        <w:t>ous observons que l'algorithme de recuit simulé trouve des matrices valides pour 2 combinaisons (v, k, N) : (5, 10, 38) et (8, 10, 97). Pour les autres configurations, aucune solution valable n'est trouvée.</w:t>
+        <w:t xml:space="preserve"> Nous remarquons tout de même que les coûts des solutions trouvées sont proches de 0 : c’est bien normal, puisque nous avons choisi le nombre de lignes comme étant le plus petit ne donnant pas 0.</w:t>
       </w:r>
+      <w:bookmarkStart w:id="0" w:name="_GoBack"/>
+      <w:bookmarkEnd w:id="0"/>
     </w:p>
     <w:p>
       <w:pPr>
-        <w:pStyle w:val="Titre2"/>
+        <w:pStyle w:val="Heading2"/>
         <w:rPr>
           <w:rFonts w:ascii="Times New Roman" w:hAnsi="Times New Roman" w:cs="Times New Roman"/>
         </w:rPr>
@@ -26062,7 +26950,25 @@
           <w:sz w:val="24"/>
           <w:szCs w:val="24"/>
         </w:rPr>
-        <w:t>Coefficient trouvé par dfmax : 5.40</w:t>
+        <w:t xml:space="preserve">Coefficient trouvé par </w:t>
+      </w:r>
+      <w:proofErr w:type="spellStart"/>
+      <w:r>
+        <w:rPr>
+          <w:rFonts w:ascii="Times New Roman" w:hAnsi="Times New Roman" w:cs="Times New Roman"/>
+          <w:sz w:val="24"/>
+          <w:szCs w:val="24"/>
+        </w:rPr>
+        <w:t>dfmax</w:t>
+      </w:r>
+      <w:proofErr w:type="spellEnd"/>
+      <w:r>
+        <w:rPr>
+          <w:rFonts w:ascii="Times New Roman" w:hAnsi="Times New Roman" w:cs="Times New Roman"/>
+          <w:sz w:val="24"/>
+          <w:szCs w:val="24"/>
+        </w:rPr>
+        <w:t> : 5.40</w:t>
       </w:r>
     </w:p>
     <w:p>
@@ -26245,8 +27151,18 @@
                 <w:sz w:val="24"/>
                 <w:szCs w:val="24"/>
               </w:rPr>
-              <w:t>7.7 GiB</w:t>
-            </w:r>
+              <w:t xml:space="preserve">7.7 </w:t>
+            </w:r>
+            <w:proofErr w:type="spellStart"/>
+            <w:r>
+              <w:rPr>
+                <w:rFonts w:ascii="Times New Roman" w:hAnsi="Times New Roman" w:cs="Times New Roman"/>
+                <w:sz w:val="24"/>
+                <w:szCs w:val="24"/>
+              </w:rPr>
+              <w:t>GiB</w:t>
+            </w:r>
+            <w:proofErr w:type="spellEnd"/>
           </w:p>
         </w:tc>
       </w:tr>
@@ -26318,7 +27234,27 @@
                 <w:szCs w:val="24"/>
                 <w:lang w:val="en-US"/>
               </w:rPr>
-              <w:t>Intel® CoreTM i7-3610QM CPU @ 2.30GHz × 8</w:t>
+              <w:t xml:space="preserve">Intel® </w:t>
+            </w:r>
+            <w:proofErr w:type="spellStart"/>
+            <w:r>
+              <w:rPr>
+                <w:rFonts w:ascii="Times New Roman" w:hAnsi="Times New Roman" w:cs="Times New Roman"/>
+                <w:sz w:val="24"/>
+                <w:szCs w:val="24"/>
+                <w:lang w:val="en-US"/>
+              </w:rPr>
+              <w:t>CoreTM</w:t>
+            </w:r>
+            <w:proofErr w:type="spellEnd"/>
+            <w:r>
+              <w:rPr>
+                <w:rFonts w:ascii="Times New Roman" w:hAnsi="Times New Roman" w:cs="Times New Roman"/>
+                <w:sz w:val="24"/>
+                <w:szCs w:val="24"/>
+                <w:lang w:val="en-US"/>
+              </w:rPr>
+              <w:t xml:space="preserve"> i7-3610QM CPU @ 2.30GHz × 8</w:t>
             </w:r>
           </w:p>
         </w:tc>
@@ -26384,7 +27320,7 @@
     <w:sdtContent>
       <w:p>
         <w:pPr>
-          <w:pStyle w:val="Pieddepage"/>
+          <w:pStyle w:val="Footer"/>
           <w:jc w:val="right"/>
         </w:pPr>
         <w:r>
@@ -26400,7 +27336,7 @@
           <w:rPr>
             <w:noProof/>
           </w:rPr>
-          <w:t>1</w:t>
+          <w:t>9</w:t>
         </w:r>
         <w:r>
           <w:fldChar w:fldCharType="end"/>
@@ -26410,7 +27346,7 @@
   </w:sdt>
   <w:p>
     <w:pPr>
-      <w:pStyle w:val="Pieddepage"/>
+      <w:pStyle w:val="Footer"/>
     </w:pPr>
   </w:p>
 </w:ftr>
@@ -28446,11 +29382,11 @@
     <w:name w:val="Normal"/>
     <w:qFormat/>
   </w:style>
-  <w:style w:type="paragraph" w:styleId="Titre1">
+  <w:style w:type="paragraph" w:styleId="Heading1">
     <w:name w:val="heading 1"/>
     <w:basedOn w:val="Normal"/>
     <w:next w:val="Normal"/>
-    <w:link w:val="Titre1Car"/>
+    <w:link w:val="Heading1Char"/>
     <w:uiPriority w:val="9"/>
     <w:qFormat/>
     <w:rsid w:val="00ED0768"/>
@@ -28469,11 +29405,11 @@
       <w:szCs w:val="28"/>
     </w:rPr>
   </w:style>
-  <w:style w:type="paragraph" w:styleId="Titre2">
+  <w:style w:type="paragraph" w:styleId="Heading2">
     <w:name w:val="heading 2"/>
     <w:basedOn w:val="Normal"/>
     <w:next w:val="Normal"/>
-    <w:link w:val="Titre2Car"/>
+    <w:link w:val="Heading2Char"/>
     <w:uiPriority w:val="9"/>
     <w:unhideWhenUsed/>
     <w:qFormat/>
@@ -28493,11 +29429,11 @@
       <w:szCs w:val="26"/>
     </w:rPr>
   </w:style>
-  <w:style w:type="paragraph" w:styleId="Titre3">
+  <w:style w:type="paragraph" w:styleId="Heading3">
     <w:name w:val="heading 3"/>
     <w:basedOn w:val="Normal"/>
     <w:next w:val="Normal"/>
-    <w:link w:val="Titre3Car"/>
+    <w:link w:val="Heading3Char"/>
     <w:uiPriority w:val="9"/>
     <w:unhideWhenUsed/>
     <w:qFormat/>
@@ -28515,13 +29451,13 @@
       <w:color w:val="4F81BD" w:themeColor="accent1"/>
     </w:rPr>
   </w:style>
-  <w:style w:type="character" w:default="1" w:styleId="Policepardfaut">
+  <w:style w:type="character" w:default="1" w:styleId="DefaultParagraphFont">
     <w:name w:val="Default Paragraph Font"/>
     <w:uiPriority w:val="1"/>
     <w:semiHidden/>
     <w:unhideWhenUsed/>
   </w:style>
-  <w:style w:type="table" w:default="1" w:styleId="TableauNormal">
+  <w:style w:type="table" w:default="1" w:styleId="TableNormal">
     <w:name w:val="Normal Table"/>
     <w:uiPriority w:val="99"/>
     <w:semiHidden/>
@@ -28536,17 +29472,17 @@
       </w:tblCellMar>
     </w:tblPr>
   </w:style>
-  <w:style w:type="numbering" w:default="1" w:styleId="Aucuneliste">
+  <w:style w:type="numbering" w:default="1" w:styleId="NoList">
     <w:name w:val="No List"/>
     <w:uiPriority w:val="99"/>
     <w:semiHidden/>
     <w:unhideWhenUsed/>
   </w:style>
-  <w:style w:type="paragraph" w:styleId="Titre">
+  <w:style w:type="paragraph" w:styleId="Title">
     <w:name w:val="Title"/>
     <w:basedOn w:val="Normal"/>
     <w:next w:val="Normal"/>
-    <w:link w:val="TitreCar"/>
+    <w:link w:val="TitleChar"/>
     <w:uiPriority w:val="10"/>
     <w:qFormat/>
     <w:rsid w:val="00ED0768"/>
@@ -28566,10 +29502,10 @@
       <w:szCs w:val="52"/>
     </w:rPr>
   </w:style>
-  <w:style w:type="character" w:customStyle="1" w:styleId="TitreCar">
-    <w:name w:val="Titre Car"/>
-    <w:basedOn w:val="Policepardfaut"/>
-    <w:link w:val="Titre"/>
+  <w:style w:type="character" w:customStyle="1" w:styleId="TitleChar">
+    <w:name w:val="Title Char"/>
+    <w:basedOn w:val="DefaultParagraphFont"/>
+    <w:link w:val="Title"/>
     <w:uiPriority w:val="10"/>
     <w:rsid w:val="00ED0768"/>
     <w:rPr>
@@ -28581,10 +29517,10 @@
       <w:szCs w:val="52"/>
     </w:rPr>
   </w:style>
-  <w:style w:type="character" w:customStyle="1" w:styleId="Titre1Car">
-    <w:name w:val="Titre 1 Car"/>
-    <w:basedOn w:val="Policepardfaut"/>
-    <w:link w:val="Titre1"/>
+  <w:style w:type="character" w:customStyle="1" w:styleId="Heading1Char">
+    <w:name w:val="Heading 1 Char"/>
+    <w:basedOn w:val="DefaultParagraphFont"/>
+    <w:link w:val="Heading1"/>
     <w:uiPriority w:val="9"/>
     <w:rsid w:val="00ED0768"/>
     <w:rPr>
@@ -28596,10 +29532,10 @@
       <w:szCs w:val="28"/>
     </w:rPr>
   </w:style>
-  <w:style w:type="character" w:customStyle="1" w:styleId="Titre2Car">
-    <w:name w:val="Titre 2 Car"/>
-    <w:basedOn w:val="Policepardfaut"/>
-    <w:link w:val="Titre2"/>
+  <w:style w:type="character" w:customStyle="1" w:styleId="Heading2Char">
+    <w:name w:val="Heading 2 Char"/>
+    <w:basedOn w:val="DefaultParagraphFont"/>
+    <w:link w:val="Heading2"/>
     <w:uiPriority w:val="9"/>
     <w:rsid w:val="00B45FC0"/>
     <w:rPr>
@@ -28611,10 +29547,10 @@
       <w:szCs w:val="26"/>
     </w:rPr>
   </w:style>
-  <w:style w:type="character" w:customStyle="1" w:styleId="Titre3Car">
-    <w:name w:val="Titre 3 Car"/>
-    <w:basedOn w:val="Policepardfaut"/>
-    <w:link w:val="Titre3"/>
+  <w:style w:type="character" w:customStyle="1" w:styleId="Heading3Char">
+    <w:name w:val="Heading 3 Char"/>
+    <w:basedOn w:val="DefaultParagraphFont"/>
+    <w:link w:val="Heading3"/>
     <w:uiPriority w:val="9"/>
     <w:rsid w:val="0084613E"/>
     <w:rPr>
@@ -28624,9 +29560,9 @@
       <w:color w:val="4F81BD" w:themeColor="accent1"/>
     </w:rPr>
   </w:style>
-  <w:style w:type="table" w:styleId="Grilledutableau">
+  <w:style w:type="table" w:styleId="TableGrid">
     <w:name w:val="Table Grid"/>
-    <w:basedOn w:val="TableauNormal"/>
+    <w:basedOn w:val="TableNormal"/>
     <w:uiPriority w:val="59"/>
     <w:rsid w:val="00023F0D"/>
     <w:pPr>
@@ -28650,9 +29586,9 @@
       </w:tblCellMar>
     </w:tblPr>
   </w:style>
-  <w:style w:type="character" w:styleId="Textedelespacerserv">
+  <w:style w:type="character" w:styleId="PlaceholderText">
     <w:name w:val="Placeholder Text"/>
-    <w:basedOn w:val="Policepardfaut"/>
+    <w:basedOn w:val="DefaultParagraphFont"/>
     <w:uiPriority w:val="99"/>
     <w:semiHidden/>
     <w:rsid w:val="00430D13"/>
@@ -28660,10 +29596,10 @@
       <w:color w:val="808080"/>
     </w:rPr>
   </w:style>
-  <w:style w:type="paragraph" w:styleId="Textedebulles">
+  <w:style w:type="paragraph" w:styleId="BalloonText">
     <w:name w:val="Balloon Text"/>
     <w:basedOn w:val="Normal"/>
-    <w:link w:val="TextedebullesCar"/>
+    <w:link w:val="BalloonTextChar"/>
     <w:uiPriority w:val="99"/>
     <w:semiHidden/>
     <w:unhideWhenUsed/>
@@ -28677,10 +29613,10 @@
       <w:szCs w:val="16"/>
     </w:rPr>
   </w:style>
-  <w:style w:type="character" w:customStyle="1" w:styleId="TextedebullesCar">
-    <w:name w:val="Texte de bulles Car"/>
-    <w:basedOn w:val="Policepardfaut"/>
-    <w:link w:val="Textedebulles"/>
+  <w:style w:type="character" w:customStyle="1" w:styleId="BalloonTextChar">
+    <w:name w:val="Balloon Text Char"/>
+    <w:basedOn w:val="DefaultParagraphFont"/>
+    <w:link w:val="BalloonText"/>
     <w:uiPriority w:val="99"/>
     <w:semiHidden/>
     <w:rsid w:val="00430D13"/>
@@ -28690,7 +29626,7 @@
       <w:szCs w:val="16"/>
     </w:rPr>
   </w:style>
-  <w:style w:type="paragraph" w:styleId="Paragraphedeliste">
+  <w:style w:type="paragraph" w:styleId="ListParagraph">
     <w:name w:val="List Paragraph"/>
     <w:basedOn w:val="Normal"/>
     <w:qFormat/>
@@ -28700,10 +29636,10 @@
       <w:contextualSpacing/>
     </w:pPr>
   </w:style>
-  <w:style w:type="paragraph" w:styleId="En-tte">
+  <w:style w:type="paragraph" w:styleId="Header">
     <w:name w:val="header"/>
     <w:basedOn w:val="Normal"/>
-    <w:link w:val="En-tteCar"/>
+    <w:link w:val="HeaderChar"/>
     <w:uiPriority w:val="99"/>
     <w:unhideWhenUsed/>
     <w:rsid w:val="00356F03"/>
@@ -28715,17 +29651,17 @@
       <w:spacing w:after="0" w:line="240" w:lineRule="auto"/>
     </w:pPr>
   </w:style>
-  <w:style w:type="character" w:customStyle="1" w:styleId="En-tteCar">
-    <w:name w:val="En-tête Car"/>
-    <w:basedOn w:val="Policepardfaut"/>
-    <w:link w:val="En-tte"/>
+  <w:style w:type="character" w:customStyle="1" w:styleId="HeaderChar">
+    <w:name w:val="Header Char"/>
+    <w:basedOn w:val="DefaultParagraphFont"/>
+    <w:link w:val="Header"/>
     <w:uiPriority w:val="99"/>
     <w:rsid w:val="00356F03"/>
   </w:style>
-  <w:style w:type="paragraph" w:styleId="Pieddepage">
+  <w:style w:type="paragraph" w:styleId="Footer">
     <w:name w:val="footer"/>
     <w:basedOn w:val="Normal"/>
-    <w:link w:val="PieddepageCar"/>
+    <w:link w:val="FooterChar"/>
     <w:uiPriority w:val="99"/>
     <w:unhideWhenUsed/>
     <w:rsid w:val="00356F03"/>
@@ -28737,10 +29673,10 @@
       <w:spacing w:after="0" w:line="240" w:lineRule="auto"/>
     </w:pPr>
   </w:style>
-  <w:style w:type="character" w:customStyle="1" w:styleId="PieddepageCar">
-    <w:name w:val="Pied de page Car"/>
-    <w:basedOn w:val="Policepardfaut"/>
-    <w:link w:val="Pieddepage"/>
+  <w:style w:type="character" w:customStyle="1" w:styleId="FooterChar">
+    <w:name w:val="Footer Char"/>
+    <w:basedOn w:val="DefaultParagraphFont"/>
+    <w:link w:val="Footer"/>
     <w:uiPriority w:val="99"/>
     <w:rsid w:val="00356F03"/>
   </w:style>
@@ -28907,11 +29843,11 @@
     <w:name w:val="Normal"/>
     <w:qFormat/>
   </w:style>
-  <w:style w:type="paragraph" w:styleId="Titre1">
+  <w:style w:type="paragraph" w:styleId="Heading1">
     <w:name w:val="heading 1"/>
     <w:basedOn w:val="Normal"/>
     <w:next w:val="Normal"/>
-    <w:link w:val="Titre1Car"/>
+    <w:link w:val="Heading1Char"/>
     <w:uiPriority w:val="9"/>
     <w:qFormat/>
     <w:rsid w:val="00ED0768"/>
@@ -28930,11 +29866,11 @@
       <w:szCs w:val="28"/>
     </w:rPr>
   </w:style>
-  <w:style w:type="paragraph" w:styleId="Titre2">
+  <w:style w:type="paragraph" w:styleId="Heading2">
     <w:name w:val="heading 2"/>
     <w:basedOn w:val="Normal"/>
     <w:next w:val="Normal"/>
-    <w:link w:val="Titre2Car"/>
+    <w:link w:val="Heading2Char"/>
     <w:uiPriority w:val="9"/>
     <w:unhideWhenUsed/>
     <w:qFormat/>
@@ -28954,11 +29890,11 @@
       <w:szCs w:val="26"/>
     </w:rPr>
   </w:style>
-  <w:style w:type="paragraph" w:styleId="Titre3">
+  <w:style w:type="paragraph" w:styleId="Heading3">
     <w:name w:val="heading 3"/>
     <w:basedOn w:val="Normal"/>
     <w:next w:val="Normal"/>
-    <w:link w:val="Titre3Car"/>
+    <w:link w:val="Heading3Char"/>
     <w:uiPriority w:val="9"/>
     <w:unhideWhenUsed/>
     <w:qFormat/>
@@ -28976,13 +29912,13 @@
       <w:color w:val="4F81BD" w:themeColor="accent1"/>
     </w:rPr>
   </w:style>
-  <w:style w:type="character" w:default="1" w:styleId="Policepardfaut">
+  <w:style w:type="character" w:default="1" w:styleId="DefaultParagraphFont">
     <w:name w:val="Default Paragraph Font"/>
     <w:uiPriority w:val="1"/>
     <w:semiHidden/>
     <w:unhideWhenUsed/>
   </w:style>
-  <w:style w:type="table" w:default="1" w:styleId="TableauNormal">
+  <w:style w:type="table" w:default="1" w:styleId="TableNormal">
     <w:name w:val="Normal Table"/>
     <w:uiPriority w:val="99"/>
     <w:semiHidden/>
@@ -28997,17 +29933,17 @@
       </w:tblCellMar>
     </w:tblPr>
   </w:style>
-  <w:style w:type="numbering" w:default="1" w:styleId="Aucuneliste">
+  <w:style w:type="numbering" w:default="1" w:styleId="NoList">
     <w:name w:val="No List"/>
     <w:uiPriority w:val="99"/>
     <w:semiHidden/>
     <w:unhideWhenUsed/>
   </w:style>
-  <w:style w:type="paragraph" w:styleId="Titre">
+  <w:style w:type="paragraph" w:styleId="Title">
     <w:name w:val="Title"/>
     <w:basedOn w:val="Normal"/>
     <w:next w:val="Normal"/>
-    <w:link w:val="TitreCar"/>
+    <w:link w:val="TitleChar"/>
     <w:uiPriority w:val="10"/>
     <w:qFormat/>
     <w:rsid w:val="00ED0768"/>
@@ -29027,10 +29963,10 @@
       <w:szCs w:val="52"/>
     </w:rPr>
   </w:style>
-  <w:style w:type="character" w:customStyle="1" w:styleId="TitreCar">
-    <w:name w:val="Titre Car"/>
-    <w:basedOn w:val="Policepardfaut"/>
-    <w:link w:val="Titre"/>
+  <w:style w:type="character" w:customStyle="1" w:styleId="TitleChar">
+    <w:name w:val="Title Char"/>
+    <w:basedOn w:val="DefaultParagraphFont"/>
+    <w:link w:val="Title"/>
     <w:uiPriority w:val="10"/>
     <w:rsid w:val="00ED0768"/>
     <w:rPr>
@@ -29042,10 +29978,10 @@
       <w:szCs w:val="52"/>
     </w:rPr>
   </w:style>
-  <w:style w:type="character" w:customStyle="1" w:styleId="Titre1Car">
-    <w:name w:val="Titre 1 Car"/>
-    <w:basedOn w:val="Policepardfaut"/>
-    <w:link w:val="Titre1"/>
+  <w:style w:type="character" w:customStyle="1" w:styleId="Heading1Char">
+    <w:name w:val="Heading 1 Char"/>
+    <w:basedOn w:val="DefaultParagraphFont"/>
+    <w:link w:val="Heading1"/>
     <w:uiPriority w:val="9"/>
     <w:rsid w:val="00ED0768"/>
     <w:rPr>
@@ -29057,10 +29993,10 @@
       <w:szCs w:val="28"/>
     </w:rPr>
   </w:style>
-  <w:style w:type="character" w:customStyle="1" w:styleId="Titre2Car">
-    <w:name w:val="Titre 2 Car"/>
-    <w:basedOn w:val="Policepardfaut"/>
-    <w:link w:val="Titre2"/>
+  <w:style w:type="character" w:customStyle="1" w:styleId="Heading2Char">
+    <w:name w:val="Heading 2 Char"/>
+    <w:basedOn w:val="DefaultParagraphFont"/>
+    <w:link w:val="Heading2"/>
     <w:uiPriority w:val="9"/>
     <w:rsid w:val="00B45FC0"/>
     <w:rPr>
@@ -29072,10 +30008,10 @@
       <w:szCs w:val="26"/>
     </w:rPr>
   </w:style>
-  <w:style w:type="character" w:customStyle="1" w:styleId="Titre3Car">
-    <w:name w:val="Titre 3 Car"/>
-    <w:basedOn w:val="Policepardfaut"/>
-    <w:link w:val="Titre3"/>
+  <w:style w:type="character" w:customStyle="1" w:styleId="Heading3Char">
+    <w:name w:val="Heading 3 Char"/>
+    <w:basedOn w:val="DefaultParagraphFont"/>
+    <w:link w:val="Heading3"/>
     <w:uiPriority w:val="9"/>
     <w:rsid w:val="0084613E"/>
     <w:rPr>
@@ -29085,9 +30021,9 @@
       <w:color w:val="4F81BD" w:themeColor="accent1"/>
     </w:rPr>
   </w:style>
-  <w:style w:type="table" w:styleId="Grilledutableau">
+  <w:style w:type="table" w:styleId="TableGrid">
     <w:name w:val="Table Grid"/>
-    <w:basedOn w:val="TableauNormal"/>
+    <w:basedOn w:val="TableNormal"/>
     <w:uiPriority w:val="59"/>
     <w:rsid w:val="00023F0D"/>
     <w:pPr>
@@ -29111,9 +30047,9 @@
       </w:tblCellMar>
     </w:tblPr>
   </w:style>
-  <w:style w:type="character" w:styleId="Textedelespacerserv">
+  <w:style w:type="character" w:styleId="PlaceholderText">
     <w:name w:val="Placeholder Text"/>
-    <w:basedOn w:val="Policepardfaut"/>
+    <w:basedOn w:val="DefaultParagraphFont"/>
     <w:uiPriority w:val="99"/>
     <w:semiHidden/>
     <w:rsid w:val="00430D13"/>
@@ -29121,10 +30057,10 @@
       <w:color w:val="808080"/>
     </w:rPr>
   </w:style>
-  <w:style w:type="paragraph" w:styleId="Textedebulles">
+  <w:style w:type="paragraph" w:styleId="BalloonText">
     <w:name w:val="Balloon Text"/>
     <w:basedOn w:val="Normal"/>
-    <w:link w:val="TextedebullesCar"/>
+    <w:link w:val="BalloonTextChar"/>
     <w:uiPriority w:val="99"/>
     <w:semiHidden/>
     <w:unhideWhenUsed/>
@@ -29138,10 +30074,10 @@
       <w:szCs w:val="16"/>
     </w:rPr>
   </w:style>
-  <w:style w:type="character" w:customStyle="1" w:styleId="TextedebullesCar">
-    <w:name w:val="Texte de bulles Car"/>
-    <w:basedOn w:val="Policepardfaut"/>
-    <w:link w:val="Textedebulles"/>
+  <w:style w:type="character" w:customStyle="1" w:styleId="BalloonTextChar">
+    <w:name w:val="Balloon Text Char"/>
+    <w:basedOn w:val="DefaultParagraphFont"/>
+    <w:link w:val="BalloonText"/>
     <w:uiPriority w:val="99"/>
     <w:semiHidden/>
     <w:rsid w:val="00430D13"/>
@@ -29151,7 +30087,7 @@
       <w:szCs w:val="16"/>
     </w:rPr>
   </w:style>
-  <w:style w:type="paragraph" w:styleId="Paragraphedeliste">
+  <w:style w:type="paragraph" w:styleId="ListParagraph">
     <w:name w:val="List Paragraph"/>
     <w:basedOn w:val="Normal"/>
     <w:qFormat/>
@@ -29161,10 +30097,10 @@
       <w:contextualSpacing/>
     </w:pPr>
   </w:style>
-  <w:style w:type="paragraph" w:styleId="En-tte">
+  <w:style w:type="paragraph" w:styleId="Header">
     <w:name w:val="header"/>
     <w:basedOn w:val="Normal"/>
-    <w:link w:val="En-tteCar"/>
+    <w:link w:val="HeaderChar"/>
     <w:uiPriority w:val="99"/>
     <w:unhideWhenUsed/>
     <w:rsid w:val="00356F03"/>
@@ -29176,17 +30112,17 @@
       <w:spacing w:after="0" w:line="240" w:lineRule="auto"/>
     </w:pPr>
   </w:style>
-  <w:style w:type="character" w:customStyle="1" w:styleId="En-tteCar">
-    <w:name w:val="En-tête Car"/>
-    <w:basedOn w:val="Policepardfaut"/>
-    <w:link w:val="En-tte"/>
+  <w:style w:type="character" w:customStyle="1" w:styleId="HeaderChar">
+    <w:name w:val="Header Char"/>
+    <w:basedOn w:val="DefaultParagraphFont"/>
+    <w:link w:val="Header"/>
     <w:uiPriority w:val="99"/>
     <w:rsid w:val="00356F03"/>
   </w:style>
-  <w:style w:type="paragraph" w:styleId="Pieddepage">
+  <w:style w:type="paragraph" w:styleId="Footer">
     <w:name w:val="footer"/>
     <w:basedOn w:val="Normal"/>
-    <w:link w:val="PieddepageCar"/>
+    <w:link w:val="FooterChar"/>
     <w:uiPriority w:val="99"/>
     <w:unhideWhenUsed/>
     <w:rsid w:val="00356F03"/>
@@ -29198,10 +30134,10 @@
       <w:spacing w:after="0" w:line="240" w:lineRule="auto"/>
     </w:pPr>
   </w:style>
-  <w:style w:type="character" w:customStyle="1" w:styleId="PieddepageCar">
-    <w:name w:val="Pied de page Car"/>
-    <w:basedOn w:val="Policepardfaut"/>
-    <w:link w:val="Pieddepage"/>
+  <w:style w:type="character" w:customStyle="1" w:styleId="FooterChar">
+    <w:name w:val="Footer Char"/>
+    <w:basedOn w:val="DefaultParagraphFont"/>
+    <w:link w:val="Footer"/>
     <w:uiPriority w:val="99"/>
     <w:rsid w:val="00356F03"/>
   </w:style>
@@ -29211,7 +30147,7 @@
 <file path=word/charts/chart1.xml><?xml version="1.0" encoding="utf-8"?>
 <c:chartSpace xmlns:c="http://schemas.openxmlformats.org/drawingml/2006/chart" xmlns:a="http://schemas.openxmlformats.org/drawingml/2006/main" xmlns:r="http://schemas.openxmlformats.org/officeDocument/2006/relationships">
   <c:date1904 val="0"/>
-  <c:lang val="fr-FR"/>
+  <c:lang val="en-US"/>
   <c:roundedCorners val="1"/>
   <mc:AlternateContent xmlns:mc="http://schemas.openxmlformats.org/markup-compatibility/2006">
     <mc:Choice xmlns:c14="http://schemas.microsoft.com/office/drawing/2007/8/2/chart" Requires="c14">
@@ -39731,11 +40667,11 @@
         </c:dLbls>
         <c:marker val="1"/>
         <c:smooth val="0"/>
-        <c:axId val="139662848"/>
-        <c:axId val="139664384"/>
+        <c:axId val="90353024"/>
+        <c:axId val="93189248"/>
       </c:lineChart>
       <c:catAx>
-        <c:axId val="139662848"/>
+        <c:axId val="90353024"/>
         <c:scaling>
           <c:orientation val="minMax"/>
         </c:scaling>
@@ -39753,7 +40689,7 @@
             <a:round/>
           </a:ln>
         </c:spPr>
-        <c:crossAx val="139664384"/>
+        <c:crossAx val="93189248"/>
         <c:crossesAt val="0"/>
         <c:auto val="1"/>
         <c:lblAlgn val="ctr"/>
@@ -39761,7 +40697,7 @@
         <c:noMultiLvlLbl val="1"/>
       </c:catAx>
       <c:valAx>
-        <c:axId val="139664384"/>
+        <c:axId val="93189248"/>
         <c:scaling>
           <c:orientation val="minMax"/>
         </c:scaling>
@@ -39789,7 +40725,7 @@
             <a:round/>
           </a:ln>
         </c:spPr>
-        <c:crossAx val="139662848"/>
+        <c:crossAx val="90353024"/>
         <c:crossesAt val="0"/>
         <c:crossBetween val="between"/>
       </c:valAx>
@@ -39831,7 +40767,7 @@
 <file path=word/charts/chart2.xml><?xml version="1.0" encoding="utf-8"?>
 <c:chartSpace xmlns:c="http://schemas.openxmlformats.org/drawingml/2006/chart" xmlns:a="http://schemas.openxmlformats.org/drawingml/2006/main" xmlns:r="http://schemas.openxmlformats.org/officeDocument/2006/relationships">
   <c:date1904 val="0"/>
-  <c:lang val="fr-FR"/>
+  <c:lang val="en-US"/>
   <c:roundedCorners val="1"/>
   <mc:AlternateContent xmlns:mc="http://schemas.openxmlformats.org/markup-compatibility/2006">
     <mc:Choice xmlns:c14="http://schemas.microsoft.com/office/drawing/2007/8/2/chart" Requires="c14">
@@ -42630,11 +43566,11 @@
         </c:dLbls>
         <c:marker val="1"/>
         <c:smooth val="0"/>
-        <c:axId val="144455552"/>
-        <c:axId val="144457088"/>
+        <c:axId val="94076928"/>
+        <c:axId val="94078464"/>
       </c:lineChart>
       <c:catAx>
-        <c:axId val="144455552"/>
+        <c:axId val="94076928"/>
         <c:scaling>
           <c:orientation val="minMax"/>
         </c:scaling>
@@ -42652,7 +43588,7 @@
             <a:round/>
           </a:ln>
         </c:spPr>
-        <c:crossAx val="144457088"/>
+        <c:crossAx val="94078464"/>
         <c:crossesAt val="0"/>
         <c:auto val="1"/>
         <c:lblAlgn val="ctr"/>
@@ -42660,7 +43596,7 @@
         <c:noMultiLvlLbl val="1"/>
       </c:catAx>
       <c:valAx>
-        <c:axId val="144457088"/>
+        <c:axId val="94078464"/>
         <c:scaling>
           <c:orientation val="minMax"/>
         </c:scaling>
@@ -42688,7 +43624,7 @@
             <a:round/>
           </a:ln>
         </c:spPr>
-        <c:crossAx val="144455552"/>
+        <c:crossAx val="94076928"/>
         <c:crossesAt val="0"/>
         <c:crossBetween val="between"/>
       </c:valAx>
@@ -43017,7 +43953,7 @@
 </file>
 
 <file path=customXml/itemProps1.xml><?xml version="1.0" encoding="utf-8"?>
-<ds:datastoreItem xmlns:ds="http://schemas.openxmlformats.org/officeDocument/2006/customXml" ds:itemID="{9A3752D0-EAF0-420C-8E27-D2561FFB9570}">
+<ds:datastoreItem xmlns:ds="http://schemas.openxmlformats.org/officeDocument/2006/customXml" ds:itemID="{227B947F-E799-4DF6-BDCB-0D1171F101D4}">
   <ds:schemaRefs>
     <ds:schemaRef ds:uri="http://schemas.openxmlformats.org/officeDocument/2006/bibliography"/>
   </ds:schemaRefs>

</xml_diff>